<commit_message>
Finally getting this ready!
</commit_message>
<xml_diff>
--- a/2 Manuscript/ISREL JOL Manuscript Final.docx
+++ b/2 Manuscript/ISREL JOL Manuscript Final.docx
@@ -1,6 +1,6 @@
 
 <file path=word/document.xml><?xml version="1.0" encoding="utf-8"?>
-<w:document xmlns:wpc="http://schemas.microsoft.com/office/word/2010/wordprocessingCanvas" xmlns:cx="http://schemas.microsoft.com/office/drawing/2014/chartex" xmlns:cx1="http://schemas.microsoft.com/office/drawing/2015/9/8/chartex" xmlns:cx2="http://schemas.microsoft.com/office/drawing/2015/10/21/chartex" xmlns:cx3="http://schemas.microsoft.com/office/drawing/2016/5/9/chartex" xmlns:cx4="http://schemas.microsoft.com/office/drawing/2016/5/10/chartex" xmlns:cx5="http://schemas.microsoft.com/office/drawing/2016/5/11/chartex" xmlns:cx6="http://schemas.microsoft.com/office/drawing/2016/5/12/chartex" xmlns:cx7="http://schemas.microsoft.com/office/drawing/2016/5/13/chartex" xmlns:cx8="http://schemas.microsoft.com/office/drawing/2016/5/14/chartex" xmlns:mc="http://schemas.openxmlformats.org/markup-compatibility/2006" xmlns:aink="http://schemas.microsoft.com/office/drawing/2016/ink" xmlns:am3d="http://schemas.microsoft.com/office/drawing/2017/model3d" xmlns:o="urn:schemas-microsoft-com:office:office" xmlns:r="http://schemas.openxmlformats.org/officeDocument/2006/relationships" xmlns:m="http://schemas.openxmlformats.org/officeDocument/2006/math" xmlns:v="urn:schemas-microsoft-com:vml" xmlns:wp14="http://schemas.microsoft.com/office/word/2010/wordprocessingDrawing" xmlns:wp="http://schemas.openxmlformats.org/drawingml/2006/wordprocessingDrawing" xmlns:w10="urn:schemas-microsoft-com:office:word" xmlns:w="http://schemas.openxmlformats.org/wordprocessingml/2006/main" xmlns:w14="http://schemas.microsoft.com/office/word/2010/wordml" xmlns:w15="http://schemas.microsoft.com/office/word/2012/wordml" xmlns:w16cex="http://schemas.microsoft.com/office/word/2018/wordml/cex" xmlns:w16cid="http://schemas.microsoft.com/office/word/2016/wordml/cid" xmlns:w16="http://schemas.microsoft.com/office/word/2018/wordml" xmlns:w16sdtdh="http://schemas.microsoft.com/office/word/2020/wordml/sdtdatahash" xmlns:w16se="http://schemas.microsoft.com/office/word/2015/wordml/symex" xmlns:wpg="http://schemas.microsoft.com/office/word/2010/wordprocessingGroup" xmlns:wpi="http://schemas.microsoft.com/office/word/2010/wordprocessingInk" xmlns:wne="http://schemas.microsoft.com/office/word/2006/wordml" xmlns:wps="http://schemas.microsoft.com/office/word/2010/wordprocessingShape" mc:Ignorable="w14 w15 w16se w16cid w16 w16cex w16sdtdh wp14">
+<w:document xmlns:wpc="http://schemas.microsoft.com/office/word/2010/wordprocessingCanvas" xmlns:cx="http://schemas.microsoft.com/office/drawing/2014/chartex" xmlns:cx1="http://schemas.microsoft.com/office/drawing/2015/9/8/chartex" xmlns:cx2="http://schemas.microsoft.com/office/drawing/2015/10/21/chartex" xmlns:cx3="http://schemas.microsoft.com/office/drawing/2016/5/9/chartex" xmlns:cx4="http://schemas.microsoft.com/office/drawing/2016/5/10/chartex" xmlns:cx5="http://schemas.microsoft.com/office/drawing/2016/5/11/chartex" xmlns:cx6="http://schemas.microsoft.com/office/drawing/2016/5/12/chartex" xmlns:cx7="http://schemas.microsoft.com/office/drawing/2016/5/13/chartex" xmlns:cx8="http://schemas.microsoft.com/office/drawing/2016/5/14/chartex" xmlns:mc="http://schemas.openxmlformats.org/markup-compatibility/2006" xmlns:aink="http://schemas.microsoft.com/office/drawing/2016/ink" xmlns:am3d="http://schemas.microsoft.com/office/drawing/2017/model3d" xmlns:o="urn:schemas-microsoft-com:office:office" xmlns:oel="http://schemas.microsoft.com/office/2019/extlst" xmlns:r="http://schemas.openxmlformats.org/officeDocument/2006/relationships" xmlns:m="http://schemas.openxmlformats.org/officeDocument/2006/math" xmlns:v="urn:schemas-microsoft-com:vml" xmlns:wp14="http://schemas.microsoft.com/office/word/2010/wordprocessingDrawing" xmlns:wp="http://schemas.openxmlformats.org/drawingml/2006/wordprocessingDrawing" xmlns:w10="urn:schemas-microsoft-com:office:word" xmlns:w="http://schemas.openxmlformats.org/wordprocessingml/2006/main" xmlns:w14="http://schemas.microsoft.com/office/word/2010/wordml" xmlns:w15="http://schemas.microsoft.com/office/word/2012/wordml" xmlns:w16cex="http://schemas.microsoft.com/office/word/2018/wordml/cex" xmlns:w16cid="http://schemas.microsoft.com/office/word/2016/wordml/cid" xmlns:w16="http://schemas.microsoft.com/office/word/2018/wordml" xmlns:w16sdtdh="http://schemas.microsoft.com/office/word/2020/wordml/sdtdatahash" xmlns:w16se="http://schemas.microsoft.com/office/word/2015/wordml/symex" xmlns:wpg="http://schemas.microsoft.com/office/word/2010/wordprocessingGroup" xmlns:wpi="http://schemas.microsoft.com/office/word/2010/wordprocessingInk" xmlns:wne="http://schemas.microsoft.com/office/word/2006/wordml" xmlns:wps="http://schemas.microsoft.com/office/word/2010/wordprocessingShape" mc:Ignorable="w14 w15 w16se w16cid w16 w16cex w16sdtdh wp14">
   <w:body>
     <w:p>
       <w:pPr>
@@ -1101,7 +1101,23 @@
           <w:rFonts w:cs="Times New Roman"/>
           <w:szCs w:val="24"/>
         </w:rPr>
-        <w:t xml:space="preserve"> &amp; Narens, 1990)</w:t>
+        <w:t xml:space="preserve"> &amp; </w:t>
+      </w:r>
+      <w:proofErr w:type="spellStart"/>
+      <w:r>
+        <w:rPr>
+          <w:rFonts w:cs="Times New Roman"/>
+          <w:szCs w:val="24"/>
+        </w:rPr>
+        <w:t>Narens</w:t>
+      </w:r>
+      <w:proofErr w:type="spellEnd"/>
+      <w:r>
+        <w:rPr>
+          <w:rFonts w:cs="Times New Roman"/>
+          <w:szCs w:val="24"/>
+        </w:rPr>
+        <w:t>, 1990)</w:t>
       </w:r>
       <w:r>
         <w:rPr>
@@ -1206,7 +1222,23 @@
           <w:rFonts w:cs="Times New Roman"/>
           <w:szCs w:val="24"/>
         </w:rPr>
-        <w:t>Judgments of learning (JOLs) are a common measure of metamemorial processes</w:t>
+        <w:t xml:space="preserve">Judgments of learning (JOLs) are a common measure of </w:t>
+      </w:r>
+      <w:proofErr w:type="spellStart"/>
+      <w:r>
+        <w:rPr>
+          <w:rFonts w:cs="Times New Roman"/>
+          <w:szCs w:val="24"/>
+        </w:rPr>
+        <w:t>metamemorial</w:t>
+      </w:r>
+      <w:proofErr w:type="spellEnd"/>
+      <w:r>
+        <w:rPr>
+          <w:rFonts w:cs="Times New Roman"/>
+          <w:szCs w:val="24"/>
+        </w:rPr>
+        <w:t xml:space="preserve"> processes</w:t>
       </w:r>
       <w:r>
         <w:rPr>
@@ -1334,6 +1366,7 @@
         </w:rPr>
         <w:t>(</w:t>
       </w:r>
+      <w:proofErr w:type="spellStart"/>
       <w:r>
         <w:rPr>
           <w:rFonts w:cs="Times New Roman"/>
@@ -1341,12 +1374,61 @@
         </w:rPr>
         <w:t>Hanczakowski</w:t>
       </w:r>
-      <w:r>
-        <w:rPr>
-          <w:rFonts w:cs="Times New Roman"/>
-          <w:szCs w:val="24"/>
-        </w:rPr>
-        <w:t>, Zawadzka, Pasek, &amp; Higham, 2013)</w:t>
+      <w:proofErr w:type="spellEnd"/>
+      <w:r>
+        <w:rPr>
+          <w:rFonts w:cs="Times New Roman"/>
+          <w:szCs w:val="24"/>
+        </w:rPr>
+        <w:t xml:space="preserve">, </w:t>
+      </w:r>
+      <w:proofErr w:type="spellStart"/>
+      <w:r>
+        <w:rPr>
+          <w:rFonts w:cs="Times New Roman"/>
+          <w:szCs w:val="24"/>
+        </w:rPr>
+        <w:t>Zawadzka</w:t>
+      </w:r>
+      <w:proofErr w:type="spellEnd"/>
+      <w:r>
+        <w:rPr>
+          <w:rFonts w:cs="Times New Roman"/>
+          <w:szCs w:val="24"/>
+        </w:rPr>
+        <w:t xml:space="preserve">, </w:t>
+      </w:r>
+      <w:proofErr w:type="spellStart"/>
+      <w:r>
+        <w:rPr>
+          <w:rFonts w:cs="Times New Roman"/>
+          <w:szCs w:val="24"/>
+        </w:rPr>
+        <w:t>Pasek</w:t>
+      </w:r>
+      <w:proofErr w:type="spellEnd"/>
+      <w:r>
+        <w:rPr>
+          <w:rFonts w:cs="Times New Roman"/>
+          <w:szCs w:val="24"/>
+        </w:rPr>
+        <w:t xml:space="preserve">, &amp; </w:t>
+      </w:r>
+      <w:proofErr w:type="spellStart"/>
+      <w:r>
+        <w:rPr>
+          <w:rFonts w:cs="Times New Roman"/>
+          <w:szCs w:val="24"/>
+        </w:rPr>
+        <w:t>Higham</w:t>
+      </w:r>
+      <w:proofErr w:type="spellEnd"/>
+      <w:r>
+        <w:rPr>
+          <w:rFonts w:cs="Times New Roman"/>
+          <w:szCs w:val="24"/>
+        </w:rPr>
+        <w:t>, 2013)</w:t>
       </w:r>
       <w:r>
         <w:rPr>
@@ -1402,7 +1484,23 @@
           <w:rFonts w:cs="Times New Roman"/>
           <w:szCs w:val="24"/>
         </w:rPr>
-        <w:t xml:space="preserve">successfully recalled at test (e.g., 100% = definitely would remember; 0% = definitely would not remember). The use of a 100-point scale is beneficial as it </w:t>
+        <w:t xml:space="preserve">successfully recalled at test (e.g., 100% = </w:t>
+      </w:r>
+      <w:proofErr w:type="gramStart"/>
+      <w:r>
+        <w:rPr>
+          <w:rFonts w:cs="Times New Roman"/>
+          <w:szCs w:val="24"/>
+        </w:rPr>
+        <w:t>definitely would</w:t>
+      </w:r>
+      <w:proofErr w:type="gramEnd"/>
+      <w:r>
+        <w:rPr>
+          <w:rFonts w:cs="Times New Roman"/>
+          <w:szCs w:val="24"/>
+        </w:rPr>
+        <w:t xml:space="preserve"> remember; 0% = definitely would not remember). The use of a 100-point scale is beneficial as it </w:t>
       </w:r>
       <w:r>
         <w:rPr>
@@ -1581,6 +1679,7 @@
         </w:rPr>
         <w:t xml:space="preserve"> time spent studying word pairs (</w:t>
       </w:r>
+      <w:proofErr w:type="spellStart"/>
       <w:r>
         <w:rPr>
           <w:rFonts w:cs="Times New Roman"/>
@@ -1588,12 +1687,29 @@
         </w:rPr>
         <w:t>Koriat</w:t>
       </w:r>
-      <w:r>
-        <w:rPr>
-          <w:rFonts w:cs="Times New Roman"/>
-          <w:szCs w:val="24"/>
-        </w:rPr>
-        <w:t xml:space="preserve"> &amp; Ma’ayan, 2005</w:t>
+      <w:proofErr w:type="spellEnd"/>
+      <w:r>
+        <w:rPr>
+          <w:rFonts w:cs="Times New Roman"/>
+          <w:szCs w:val="24"/>
+        </w:rPr>
+        <w:t xml:space="preserve"> &amp; </w:t>
+      </w:r>
+      <w:proofErr w:type="spellStart"/>
+      <w:r>
+        <w:rPr>
+          <w:rFonts w:cs="Times New Roman"/>
+          <w:szCs w:val="24"/>
+        </w:rPr>
+        <w:t>Ma’ayan</w:t>
+      </w:r>
+      <w:proofErr w:type="spellEnd"/>
+      <w:r>
+        <w:rPr>
+          <w:rFonts w:cs="Times New Roman"/>
+          <w:szCs w:val="24"/>
+        </w:rPr>
+        <w:t>, 2005</w:t>
       </w:r>
       <w:r>
         <w:rPr>
@@ -1623,6 +1739,7 @@
         </w:rPr>
         <w:t>(</w:t>
       </w:r>
+      <w:proofErr w:type="spellStart"/>
       <w:r>
         <w:rPr>
           <w:rFonts w:cs="Times New Roman"/>
@@ -1630,6 +1747,7 @@
         </w:rPr>
         <w:t>Koriat</w:t>
       </w:r>
+      <w:proofErr w:type="spellEnd"/>
       <w:r>
         <w:rPr>
           <w:rFonts w:cs="Times New Roman"/>
@@ -1895,7 +2013,23 @@
           <w:rFonts w:cs="Times New Roman"/>
           <w:szCs w:val="24"/>
         </w:rPr>
-        <w:t xml:space="preserve"> postdiction that they were </w:t>
+        <w:t xml:space="preserve"> </w:t>
+      </w:r>
+      <w:proofErr w:type="spellStart"/>
+      <w:r>
+        <w:rPr>
+          <w:rFonts w:cs="Times New Roman"/>
+          <w:szCs w:val="24"/>
+        </w:rPr>
+        <w:t>postdiction</w:t>
+      </w:r>
+      <w:proofErr w:type="spellEnd"/>
+      <w:r>
+        <w:rPr>
+          <w:rFonts w:cs="Times New Roman"/>
+          <w:szCs w:val="24"/>
+        </w:rPr>
+        <w:t xml:space="preserve"> that they were </w:t>
       </w:r>
       <w:r>
         <w:rPr>
@@ -1986,7 +2120,23 @@
           <w:rFonts w:cs="Times New Roman"/>
           <w:szCs w:val="24"/>
         </w:rPr>
-        <w:t xml:space="preserve"> of trials and correctly postdicted their </w:t>
+        <w:t xml:space="preserve"> of trials and correctly </w:t>
+      </w:r>
+      <w:proofErr w:type="spellStart"/>
+      <w:r>
+        <w:rPr>
+          <w:rFonts w:cs="Times New Roman"/>
+          <w:szCs w:val="24"/>
+        </w:rPr>
+        <w:t>postdicted</w:t>
+      </w:r>
+      <w:proofErr w:type="spellEnd"/>
+      <w:r>
+        <w:rPr>
+          <w:rFonts w:cs="Times New Roman"/>
+          <w:szCs w:val="24"/>
+        </w:rPr>
+        <w:t xml:space="preserve"> their </w:t>
       </w:r>
       <w:r>
         <w:rPr>
@@ -2053,6 +2203,7 @@
         </w:rPr>
         <w:t xml:space="preserve">More recently, </w:t>
       </w:r>
+      <w:proofErr w:type="spellStart"/>
       <w:r>
         <w:rPr>
           <w:rFonts w:cs="Times New Roman"/>
@@ -2060,6 +2211,7 @@
         </w:rPr>
         <w:t>Koriat</w:t>
       </w:r>
+      <w:proofErr w:type="spellEnd"/>
       <w:r>
         <w:rPr>
           <w:rFonts w:cs="Times New Roman"/>
@@ -2218,7 +2370,23 @@
           <w:rFonts w:cs="Times New Roman"/>
           <w:szCs w:val="24"/>
         </w:rPr>
-        <w:t xml:space="preserve">). The strength of these pair types is </w:t>
+        <w:t xml:space="preserve">). The strength of these </w:t>
+      </w:r>
+      <w:proofErr w:type="gramStart"/>
+      <w:r>
+        <w:rPr>
+          <w:rFonts w:cs="Times New Roman"/>
+          <w:szCs w:val="24"/>
+        </w:rPr>
+        <w:t>pair</w:t>
+      </w:r>
+      <w:proofErr w:type="gramEnd"/>
+      <w:r>
+        <w:rPr>
+          <w:rFonts w:cs="Times New Roman"/>
+          <w:szCs w:val="24"/>
+        </w:rPr>
+        <w:t xml:space="preserve"> types is </w:t>
       </w:r>
       <w:r>
         <w:rPr>
@@ -2323,14 +2491,39 @@
           <w:rFonts w:cs="Times New Roman"/>
           <w:szCs w:val="24"/>
         </w:rPr>
-        <w:t>De Deyne</w:t>
-      </w:r>
-      <w:r>
-        <w:rPr>
-          <w:rFonts w:cs="Times New Roman"/>
-          <w:szCs w:val="24"/>
-        </w:rPr>
-        <w:t>, Navarro, Perfors, Brysbaert, &amp; Storms, 2019</w:t>
+        <w:t xml:space="preserve">De </w:t>
+      </w:r>
+      <w:proofErr w:type="spellStart"/>
+      <w:r>
+        <w:rPr>
+          <w:rFonts w:cs="Times New Roman"/>
+          <w:szCs w:val="24"/>
+        </w:rPr>
+        <w:t>Deyne</w:t>
+      </w:r>
+      <w:proofErr w:type="spellEnd"/>
+      <w:r>
+        <w:rPr>
+          <w:rFonts w:cs="Times New Roman"/>
+          <w:szCs w:val="24"/>
+        </w:rPr>
+        <w:t xml:space="preserve">, Navarro, </w:t>
+      </w:r>
+      <w:proofErr w:type="spellStart"/>
+      <w:r>
+        <w:rPr>
+          <w:rFonts w:cs="Times New Roman"/>
+          <w:szCs w:val="24"/>
+        </w:rPr>
+        <w:t>Perfors</w:t>
+      </w:r>
+      <w:proofErr w:type="spellEnd"/>
+      <w:r>
+        <w:rPr>
+          <w:rFonts w:cs="Times New Roman"/>
+          <w:szCs w:val="24"/>
+        </w:rPr>
+        <w:t>, Brysbaert, &amp; Storms, 2019</w:t>
       </w:r>
       <w:r>
         <w:rPr>
@@ -2417,6 +2610,7 @@
         </w:rPr>
         <w:t xml:space="preserve">, </w:t>
       </w:r>
+      <w:proofErr w:type="gramStart"/>
       <w:r>
         <w:rPr>
           <w:rFonts w:cs="Times New Roman"/>
@@ -2431,7 +2625,15 @@
           <w:rFonts w:cs="Times New Roman"/>
           <w:szCs w:val="24"/>
         </w:rPr>
-        <w:t xml:space="preserve"> associations refer to </w:t>
+        <w:t xml:space="preserve"> associations</w:t>
+      </w:r>
+      <w:proofErr w:type="gramEnd"/>
+      <w:r>
+        <w:rPr>
+          <w:rFonts w:cs="Times New Roman"/>
+          <w:szCs w:val="24"/>
+        </w:rPr>
+        <w:t xml:space="preserve"> refer to </w:t>
       </w:r>
       <w:r>
         <w:rPr>
@@ -2622,8 +2824,25 @@
           <w:rFonts w:cs="Times New Roman"/>
           <w:szCs w:val="24"/>
         </w:rPr>
-        <w:t xml:space="preserve">a priori and a posteriori pairs, </w:t>
-      </w:r>
+        <w:t xml:space="preserve">a priori and a </w:t>
+      </w:r>
+      <w:proofErr w:type="gramStart"/>
+      <w:r>
+        <w:rPr>
+          <w:rFonts w:cs="Times New Roman"/>
+          <w:szCs w:val="24"/>
+        </w:rPr>
+        <w:t>posteriori pairs</w:t>
+      </w:r>
+      <w:proofErr w:type="gramEnd"/>
+      <w:r>
+        <w:rPr>
+          <w:rFonts w:cs="Times New Roman"/>
+          <w:szCs w:val="24"/>
+        </w:rPr>
+        <w:t xml:space="preserve">, </w:t>
+      </w:r>
+      <w:proofErr w:type="spellStart"/>
       <w:r>
         <w:rPr>
           <w:rFonts w:cs="Times New Roman"/>
@@ -2631,6 +2850,7 @@
         </w:rPr>
         <w:t>Koriat</w:t>
       </w:r>
+      <w:proofErr w:type="spellEnd"/>
       <w:r>
         <w:rPr>
           <w:rFonts w:cs="Times New Roman"/>
@@ -2792,14 +3012,30 @@
           <w:rFonts w:cs="Times New Roman"/>
           <w:szCs w:val="24"/>
         </w:rPr>
-        <w:t xml:space="preserve">a posteriori </w:t>
-      </w:r>
-      <w:r>
-        <w:rPr>
-          <w:rFonts w:cs="Times New Roman"/>
-          <w:szCs w:val="24"/>
-        </w:rPr>
-        <w:t>backward pairs, as the</w:t>
+        <w:t xml:space="preserve">a </w:t>
+      </w:r>
+      <w:proofErr w:type="gramStart"/>
+      <w:r>
+        <w:rPr>
+          <w:rFonts w:cs="Times New Roman"/>
+          <w:szCs w:val="24"/>
+        </w:rPr>
+        <w:t xml:space="preserve">posteriori </w:t>
+      </w:r>
+      <w:r>
+        <w:rPr>
+          <w:rFonts w:cs="Times New Roman"/>
+          <w:szCs w:val="24"/>
+        </w:rPr>
+        <w:t>backward pairs</w:t>
+      </w:r>
+      <w:proofErr w:type="gramEnd"/>
+      <w:r>
+        <w:rPr>
+          <w:rFonts w:cs="Times New Roman"/>
+          <w:szCs w:val="24"/>
+        </w:rPr>
+        <w:t>, as the</w:t>
       </w:r>
       <w:r>
         <w:rPr>
@@ -3859,12 +4095,21 @@
         </w:rPr>
         <w:t xml:space="preserve">several </w:t>
       </w:r>
-      <w:r>
-        <w:rPr>
-          <w:rFonts w:cs="Times New Roman"/>
-          <w:szCs w:val="24"/>
-        </w:rPr>
-        <w:t>pair types</w:t>
+      <w:proofErr w:type="gramStart"/>
+      <w:r>
+        <w:rPr>
+          <w:rFonts w:cs="Times New Roman"/>
+          <w:szCs w:val="24"/>
+        </w:rPr>
+        <w:t>pair</w:t>
+      </w:r>
+      <w:proofErr w:type="gramEnd"/>
+      <w:r>
+        <w:rPr>
+          <w:rFonts w:cs="Times New Roman"/>
+          <w:szCs w:val="24"/>
+        </w:rPr>
+        <w:t xml:space="preserve"> types</w:t>
       </w:r>
       <w:r>
         <w:rPr>
@@ -4210,6 +4455,7 @@
         </w:rPr>
         <w:t>, including generation (</w:t>
       </w:r>
+      <w:proofErr w:type="spellStart"/>
       <w:r>
         <w:rPr>
           <w:rFonts w:cs="Times New Roman"/>
@@ -4217,6 +4463,7 @@
         </w:rPr>
         <w:t>Slamecka</w:t>
       </w:r>
+      <w:proofErr w:type="spellEnd"/>
       <w:r>
         <w:rPr>
           <w:rFonts w:cs="Times New Roman"/>
@@ -4236,8 +4483,57 @@
           <w:rFonts w:cs="Times New Roman"/>
           <w:szCs w:val="24"/>
         </w:rPr>
-        <w:t>, Gopie, Hourihan, Neary, &amp; Ozubko, 2010), and survival processing (</w:t>
-      </w:r>
+        <w:t xml:space="preserve">, </w:t>
+      </w:r>
+      <w:proofErr w:type="spellStart"/>
+      <w:r>
+        <w:rPr>
+          <w:rFonts w:cs="Times New Roman"/>
+          <w:szCs w:val="24"/>
+        </w:rPr>
+        <w:t>Gopie</w:t>
+      </w:r>
+      <w:proofErr w:type="spellEnd"/>
+      <w:r>
+        <w:rPr>
+          <w:rFonts w:cs="Times New Roman"/>
+          <w:szCs w:val="24"/>
+        </w:rPr>
+        <w:t xml:space="preserve">, </w:t>
+      </w:r>
+      <w:proofErr w:type="spellStart"/>
+      <w:r>
+        <w:rPr>
+          <w:rFonts w:cs="Times New Roman"/>
+          <w:szCs w:val="24"/>
+        </w:rPr>
+        <w:t>Hourihan</w:t>
+      </w:r>
+      <w:proofErr w:type="spellEnd"/>
+      <w:r>
+        <w:rPr>
+          <w:rFonts w:cs="Times New Roman"/>
+          <w:szCs w:val="24"/>
+        </w:rPr>
+        <w:t xml:space="preserve">, Neary, &amp; </w:t>
+      </w:r>
+      <w:proofErr w:type="spellStart"/>
+      <w:r>
+        <w:rPr>
+          <w:rFonts w:cs="Times New Roman"/>
+          <w:szCs w:val="24"/>
+        </w:rPr>
+        <w:t>Ozubko</w:t>
+      </w:r>
+      <w:proofErr w:type="spellEnd"/>
+      <w:r>
+        <w:rPr>
+          <w:rFonts w:cs="Times New Roman"/>
+          <w:szCs w:val="24"/>
+        </w:rPr>
+        <w:t>, 2010), and survival processing (</w:t>
+      </w:r>
+      <w:proofErr w:type="spellStart"/>
       <w:r>
         <w:rPr>
           <w:rFonts w:cs="Times New Roman"/>
@@ -4245,12 +4541,29 @@
         </w:rPr>
         <w:t>Nairne</w:t>
       </w:r>
-      <w:r>
-        <w:rPr>
-          <w:rFonts w:cs="Times New Roman"/>
-          <w:szCs w:val="24"/>
-        </w:rPr>
-        <w:t>, Thompson, &amp; Pandeirada, 2007</w:t>
+      <w:proofErr w:type="spellEnd"/>
+      <w:r>
+        <w:rPr>
+          <w:rFonts w:cs="Times New Roman"/>
+          <w:szCs w:val="24"/>
+        </w:rPr>
+        <w:t xml:space="preserve">, Thompson, &amp; </w:t>
+      </w:r>
+      <w:proofErr w:type="spellStart"/>
+      <w:r>
+        <w:rPr>
+          <w:rFonts w:cs="Times New Roman"/>
+          <w:szCs w:val="24"/>
+        </w:rPr>
+        <w:t>Pandeirada</w:t>
+      </w:r>
+      <w:proofErr w:type="spellEnd"/>
+      <w:r>
+        <w:rPr>
+          <w:rFonts w:cs="Times New Roman"/>
+          <w:szCs w:val="24"/>
+        </w:rPr>
+        <w:t>, 2007</w:t>
       </w:r>
       <w:r>
         <w:rPr>
@@ -4380,12 +4693,21 @@
         </w:rPr>
         <w:t xml:space="preserve">. In a recent exception, </w:t>
       </w:r>
-      <w:r>
-        <w:rPr>
-          <w:rFonts w:cs="Times New Roman"/>
-          <w:szCs w:val="24"/>
-        </w:rPr>
-        <w:t>Tekin and Roediger (</w:t>
+      <w:proofErr w:type="spellStart"/>
+      <w:r>
+        <w:rPr>
+          <w:rFonts w:cs="Times New Roman"/>
+          <w:szCs w:val="24"/>
+        </w:rPr>
+        <w:t>Tekin</w:t>
+      </w:r>
+      <w:proofErr w:type="spellEnd"/>
+      <w:r>
+        <w:rPr>
+          <w:rFonts w:cs="Times New Roman"/>
+          <w:szCs w:val="24"/>
+        </w:rPr>
+        <w:t xml:space="preserve"> and Roediger (</w:t>
       </w:r>
       <w:r>
         <w:rPr>
@@ -5039,7 +5361,39 @@
           <w:rFonts w:cs="Times New Roman"/>
           <w:szCs w:val="24"/>
         </w:rPr>
-        <w:t>, Sklenar, Frankenstein, and Leshikar (2020)</w:t>
+        <w:t xml:space="preserve">, </w:t>
+      </w:r>
+      <w:proofErr w:type="spellStart"/>
+      <w:r>
+        <w:rPr>
+          <w:rFonts w:cs="Times New Roman"/>
+          <w:szCs w:val="24"/>
+        </w:rPr>
+        <w:t>Sklenar</w:t>
+      </w:r>
+      <w:proofErr w:type="spellEnd"/>
+      <w:r>
+        <w:rPr>
+          <w:rFonts w:cs="Times New Roman"/>
+          <w:szCs w:val="24"/>
+        </w:rPr>
+        <w:t xml:space="preserve">, Frankenstein, and </w:t>
+      </w:r>
+      <w:proofErr w:type="spellStart"/>
+      <w:r>
+        <w:rPr>
+          <w:rFonts w:cs="Times New Roman"/>
+          <w:szCs w:val="24"/>
+        </w:rPr>
+        <w:t>Leshikar</w:t>
+      </w:r>
+      <w:proofErr w:type="spellEnd"/>
+      <w:r>
+        <w:rPr>
+          <w:rFonts w:cs="Times New Roman"/>
+          <w:szCs w:val="24"/>
+        </w:rPr>
+        <w:t xml:space="preserve"> (2020)</w:t>
       </w:r>
       <w:r>
         <w:rPr>
@@ -5336,8 +5690,17 @@
           <w:rFonts w:cs="Times New Roman"/>
           <w:szCs w:val="24"/>
         </w:rPr>
-        <w:t xml:space="preserve"> (Jiang, Osl</w:t>
-      </w:r>
+        <w:t xml:space="preserve"> (Jiang, </w:t>
+      </w:r>
+      <w:proofErr w:type="spellStart"/>
+      <w:r>
+        <w:rPr>
+          <w:rFonts w:cs="Times New Roman"/>
+          <w:szCs w:val="24"/>
+        </w:rPr>
+        <w:t>Osl</w:t>
+      </w:r>
+      <w:proofErr w:type="spellEnd"/>
       <w:r>
         <w:rPr>
           <w:rFonts w:cs="Times New Roman"/>
@@ -5350,7 +5713,23 @@
           <w:rFonts w:cs="Times New Roman"/>
           <w:szCs w:val="24"/>
         </w:rPr>
-        <w:t xml:space="preserve"> Kim, &amp; Ohno-Machadao, 2012).</w:t>
+        <w:t xml:space="preserve"> Kim, &amp; Ohno-</w:t>
+      </w:r>
+      <w:proofErr w:type="spellStart"/>
+      <w:r>
+        <w:rPr>
+          <w:rFonts w:cs="Times New Roman"/>
+          <w:szCs w:val="24"/>
+        </w:rPr>
+        <w:t>Machadao</w:t>
+      </w:r>
+      <w:proofErr w:type="spellEnd"/>
+      <w:r>
+        <w:rPr>
+          <w:rFonts w:cs="Times New Roman"/>
+          <w:szCs w:val="24"/>
+        </w:rPr>
+        <w:t>, 2012).</w:t>
       </w:r>
       <w:r>
         <w:rPr>
@@ -5420,7 +5799,55 @@
           <w:rFonts w:cs="Times New Roman"/>
           <w:szCs w:val="24"/>
         </w:rPr>
-        <w:t>clinical psychology (Lindheim, Peterson, Mentch, &amp; Youngstrom, 2020)</w:t>
+        <w:t>clinical psychology (</w:t>
+      </w:r>
+      <w:proofErr w:type="spellStart"/>
+      <w:r>
+        <w:rPr>
+          <w:rFonts w:cs="Times New Roman"/>
+          <w:szCs w:val="24"/>
+        </w:rPr>
+        <w:t>Lindheim</w:t>
+      </w:r>
+      <w:proofErr w:type="spellEnd"/>
+      <w:r>
+        <w:rPr>
+          <w:rFonts w:cs="Times New Roman"/>
+          <w:szCs w:val="24"/>
+        </w:rPr>
+        <w:t xml:space="preserve">, Peterson, </w:t>
+      </w:r>
+      <w:proofErr w:type="spellStart"/>
+      <w:r>
+        <w:rPr>
+          <w:rFonts w:cs="Times New Roman"/>
+          <w:szCs w:val="24"/>
+        </w:rPr>
+        <w:t>Mentch</w:t>
+      </w:r>
+      <w:proofErr w:type="spellEnd"/>
+      <w:r>
+        <w:rPr>
+          <w:rFonts w:cs="Times New Roman"/>
+          <w:szCs w:val="24"/>
+        </w:rPr>
+        <w:t xml:space="preserve">, &amp; </w:t>
+      </w:r>
+      <w:proofErr w:type="spellStart"/>
+      <w:r>
+        <w:rPr>
+          <w:rFonts w:cs="Times New Roman"/>
+          <w:szCs w:val="24"/>
+        </w:rPr>
+        <w:t>Youngstrom</w:t>
+      </w:r>
+      <w:proofErr w:type="spellEnd"/>
+      <w:r>
+        <w:rPr>
+          <w:rFonts w:cs="Times New Roman"/>
+          <w:szCs w:val="24"/>
+        </w:rPr>
+        <w:t>, 2020)</w:t>
       </w:r>
       <w:r>
         <w:rPr>
@@ -5469,7 +5896,23 @@
           <w:rFonts w:cs="Times New Roman"/>
           <w:szCs w:val="24"/>
         </w:rPr>
-        <w:t>, Nelson &amp; Dunlosky, 1991</w:t>
+        <w:t xml:space="preserve">, Nelson &amp; </w:t>
+      </w:r>
+      <w:proofErr w:type="spellStart"/>
+      <w:r>
+        <w:rPr>
+          <w:rFonts w:cs="Times New Roman"/>
+          <w:szCs w:val="24"/>
+        </w:rPr>
+        <w:t>Dunlosky</w:t>
+      </w:r>
+      <w:proofErr w:type="spellEnd"/>
+      <w:r>
+        <w:rPr>
+          <w:rFonts w:cs="Times New Roman"/>
+          <w:szCs w:val="24"/>
+        </w:rPr>
+        <w:t>, 1991</w:t>
       </w:r>
       <w:r>
         <w:rPr>
@@ -5825,7 +6268,23 @@
           <w:rFonts w:cs="Times New Roman"/>
           <w:szCs w:val="24"/>
         </w:rPr>
-        <w:t xml:space="preserve"> associative direction (Koriat &amp; Bjork, 2005; Maxwell &amp; Huff, 2021) and perceptual fluency (Rhodes &amp; Castel, 2008) would be expected to produce changes in calibration. Similarly, encoding manipulations designed to </w:t>
+        <w:t xml:space="preserve"> associative direction (</w:t>
+      </w:r>
+      <w:proofErr w:type="spellStart"/>
+      <w:r>
+        <w:rPr>
+          <w:rFonts w:cs="Times New Roman"/>
+          <w:szCs w:val="24"/>
+        </w:rPr>
+        <w:t>Koriat</w:t>
+      </w:r>
+      <w:proofErr w:type="spellEnd"/>
+      <w:r>
+        <w:rPr>
+          <w:rFonts w:cs="Times New Roman"/>
+          <w:szCs w:val="24"/>
+        </w:rPr>
+        <w:t xml:space="preserve"> &amp; Bjork, 2005; Maxwell &amp; Huff, 2021) and perceptual fluency (Rhodes &amp; Castel, 2008) would be expected to produce changes in calibration. Similarly, encoding manipulations designed to </w:t>
       </w:r>
       <w:r>
         <w:rPr>
@@ -5953,7 +6412,23 @@
           <w:rFonts w:cs="Times New Roman"/>
           <w:szCs w:val="24"/>
         </w:rPr>
-        <w:t>King, Zechmeister, &amp; Shaugnessy, 1980</w:t>
+        <w:t xml:space="preserve">King, Zechmeister, &amp; </w:t>
+      </w:r>
+      <w:proofErr w:type="spellStart"/>
+      <w:r>
+        <w:rPr>
+          <w:rFonts w:cs="Times New Roman"/>
+          <w:szCs w:val="24"/>
+        </w:rPr>
+        <w:t>Shaugnessy</w:t>
+      </w:r>
+      <w:proofErr w:type="spellEnd"/>
+      <w:r>
+        <w:rPr>
+          <w:rFonts w:cs="Times New Roman"/>
+          <w:szCs w:val="24"/>
+        </w:rPr>
+        <w:t>, 1980</w:t>
       </w:r>
       <w:r>
         <w:rPr>
@@ -5974,14 +6449,39 @@
           <w:rFonts w:cs="Times New Roman"/>
           <w:szCs w:val="24"/>
         </w:rPr>
-        <w:t xml:space="preserve"> (Koriat</w:t>
-      </w:r>
-      <w:r>
-        <w:rPr>
-          <w:rFonts w:cs="Times New Roman"/>
-          <w:szCs w:val="24"/>
-        </w:rPr>
-        <w:t xml:space="preserve">, Sheffer, &amp; May’ayan, </w:t>
+        <w:t xml:space="preserve"> (</w:t>
+      </w:r>
+      <w:proofErr w:type="spellStart"/>
+      <w:r>
+        <w:rPr>
+          <w:rFonts w:cs="Times New Roman"/>
+          <w:szCs w:val="24"/>
+        </w:rPr>
+        <w:t>Koriat</w:t>
+      </w:r>
+      <w:proofErr w:type="spellEnd"/>
+      <w:r>
+        <w:rPr>
+          <w:rFonts w:cs="Times New Roman"/>
+          <w:szCs w:val="24"/>
+        </w:rPr>
+        <w:t xml:space="preserve">, Sheffer, &amp; </w:t>
+      </w:r>
+      <w:proofErr w:type="spellStart"/>
+      <w:r>
+        <w:rPr>
+          <w:rFonts w:cs="Times New Roman"/>
+          <w:szCs w:val="24"/>
+        </w:rPr>
+        <w:t>May’ayan</w:t>
+      </w:r>
+      <w:proofErr w:type="spellEnd"/>
+      <w:r>
+        <w:rPr>
+          <w:rFonts w:cs="Times New Roman"/>
+          <w:szCs w:val="24"/>
+        </w:rPr>
+        <w:t xml:space="preserve">, </w:t>
       </w:r>
       <w:r>
         <w:rPr>
@@ -6002,7 +6502,23 @@
           <w:rFonts w:cs="Times New Roman"/>
           <w:szCs w:val="24"/>
         </w:rPr>
-        <w:t>Nelson &amp; Dunlosky, 1991</w:t>
+        <w:t xml:space="preserve">Nelson &amp; </w:t>
+      </w:r>
+      <w:proofErr w:type="spellStart"/>
+      <w:r>
+        <w:rPr>
+          <w:rFonts w:cs="Times New Roman"/>
+          <w:szCs w:val="24"/>
+        </w:rPr>
+        <w:t>Dunlosky</w:t>
+      </w:r>
+      <w:proofErr w:type="spellEnd"/>
+      <w:r>
+        <w:rPr>
+          <w:rFonts w:cs="Times New Roman"/>
+          <w:szCs w:val="24"/>
+        </w:rPr>
+        <w:t>, 1991</w:t>
       </w:r>
       <w:r>
         <w:rPr>
@@ -6315,6 +6831,7 @@
         </w:rPr>
         <w:t xml:space="preserve"> et al., 2007; </w:t>
       </w:r>
+      <w:proofErr w:type="spellStart"/>
       <w:r>
         <w:rPr>
           <w:rFonts w:cs="Times New Roman"/>
@@ -6322,6 +6839,7 @@
         </w:rPr>
         <w:t>Koriat</w:t>
       </w:r>
+      <w:proofErr w:type="spellEnd"/>
       <w:r>
         <w:rPr>
           <w:rFonts w:cs="Times New Roman"/>
@@ -7033,508 +7551,591 @@
           <w:bCs/>
         </w:rPr>
       </w:pPr>
-      <w:r>
-        <w:rPr>
-          <w:b/>
-          <w:bCs/>
-        </w:rPr>
-        <w:t>Methods</w:t>
-      </w:r>
     </w:p>
     <w:p>
       <w:pPr>
+        <w:jc w:val="center"/>
         <w:rPr>
           <w:b/>
           <w:bCs/>
         </w:rPr>
       </w:pPr>
-      <w:r>
-        <w:rPr>
-          <w:b/>
-          <w:bCs/>
-        </w:rPr>
-        <w:t>Participants</w:t>
-      </w:r>
-    </w:p>
-    <w:p>
-      <w:r>
-        <w:rPr>
-          <w:b/>
-          <w:bCs/>
-        </w:rPr>
-        <w:tab/>
-      </w:r>
-      <w:r>
-        <w:t>Eighty-eight</w:t>
-      </w:r>
-      <w:r>
-        <w:t xml:space="preserve"> University of Southern Mississippi</w:t>
-      </w:r>
-      <w:r>
-        <w:t xml:space="preserve"> undergraduates</w:t>
-      </w:r>
-      <w:r>
-        <w:t xml:space="preserve"> participated for partial course credit</w:t>
-      </w:r>
-      <w:r>
-        <w:t>.</w:t>
-      </w:r>
-      <w:r>
-        <w:t xml:space="preserve"> </w:t>
-      </w:r>
-      <w:r>
-        <w:t>Participants were randomly assigned to</w:t>
-      </w:r>
-      <w:r>
-        <w:t xml:space="preserve"> either</w:t>
-      </w:r>
-      <w:r>
-        <w:t xml:space="preserve"> the item-specific encoding group (</w:t>
-      </w:r>
-      <w:r>
-        <w:rPr>
-          <w:i/>
-          <w:iCs/>
-        </w:rPr>
-        <w:t>n</w:t>
-      </w:r>
-      <w:r>
-        <w:t xml:space="preserve"> = </w:t>
-      </w:r>
-      <w:r>
-        <w:t>29</w:t>
-      </w:r>
-      <w:r>
-        <w:t xml:space="preserve">), </w:t>
-      </w:r>
-      <w:r>
-        <w:t xml:space="preserve">the </w:t>
-      </w:r>
-      <w:r>
-        <w:t>relational encoding group (</w:t>
-      </w:r>
-      <w:r>
-        <w:rPr>
-          <w:i/>
-          <w:iCs/>
-        </w:rPr>
-        <w:t>n</w:t>
-      </w:r>
-      <w:r>
-        <w:t xml:space="preserve"> = </w:t>
-      </w:r>
-      <w:r>
-        <w:t>31</w:t>
-      </w:r>
-      <w:r>
-        <w:t>)</w:t>
-      </w:r>
-      <w:r>
-        <w:t>,</w:t>
-      </w:r>
-      <w:r>
-        <w:t xml:space="preserve"> or the </w:t>
-      </w:r>
-      <w:r>
-        <w:t>read-</w:t>
-      </w:r>
-      <w:r>
-        <w:t>only control group (</w:t>
-      </w:r>
-      <w:r>
-        <w:rPr>
-          <w:i/>
-          <w:iCs/>
-        </w:rPr>
-        <w:t>n</w:t>
-      </w:r>
-      <w:r>
-        <w:t xml:space="preserve"> = </w:t>
-      </w:r>
-      <w:r>
-        <w:t>28</w:t>
-      </w:r>
-      <w:r>
-        <w:t xml:space="preserve">). </w:t>
-      </w:r>
-      <w:r>
-        <w:t>All participants were native English speakers with normal or corrected-to-normal vision.</w:t>
-      </w:r>
-      <w:r>
-        <w:t xml:space="preserve"> </w:t>
-      </w:r>
-      <w:r>
-        <w:t xml:space="preserve">Sample sizes for each group were based on Maxwell &amp; Huff (2021), and </w:t>
-      </w:r>
-      <w:r>
-        <w:rPr>
-          <w:rFonts w:eastAsia="Arial" w:cs="Times New Roman"/>
-          <w:szCs w:val="24"/>
-        </w:rPr>
-        <w:t>a</w:t>
-      </w:r>
-      <w:r>
-        <w:rPr>
-          <w:rFonts w:eastAsia="Arial" w:cs="Times New Roman"/>
-          <w:szCs w:val="24"/>
-        </w:rPr>
-        <w:t xml:space="preserve"> sensitivity analysis </w:t>
-      </w:r>
-      <w:r>
-        <w:rPr>
-          <w:rFonts w:eastAsia="Arial" w:cs="Times New Roman"/>
-          <w:szCs w:val="24"/>
-        </w:rPr>
-        <w:t xml:space="preserve">conducted </w:t>
-      </w:r>
-      <w:r>
-        <w:rPr>
-          <w:rFonts w:eastAsia="Arial" w:cs="Times New Roman"/>
-          <w:szCs w:val="24"/>
-        </w:rPr>
-        <w:t xml:space="preserve">using </w:t>
-      </w:r>
-      <w:r>
-        <w:rPr>
-          <w:rFonts w:eastAsia="Arial" w:cs="Times New Roman"/>
-          <w:i/>
-          <w:iCs/>
-          <w:szCs w:val="24"/>
-        </w:rPr>
-        <w:t>G*Power</w:t>
-      </w:r>
-      <w:r>
-        <w:rPr>
-          <w:rFonts w:eastAsia="Arial" w:cs="Times New Roman"/>
-          <w:szCs w:val="24"/>
-        </w:rPr>
-        <w:t xml:space="preserve"> (</w:t>
-      </w:r>
-      <w:r>
-        <w:rPr>
-          <w:rFonts w:eastAsia="Arial" w:cs="Times New Roman"/>
-          <w:szCs w:val="24"/>
-        </w:rPr>
-        <w:t>Faul</w:t>
-      </w:r>
-      <w:r>
-        <w:rPr>
-          <w:rFonts w:eastAsia="Arial" w:cs="Times New Roman"/>
-          <w:szCs w:val="24"/>
-        </w:rPr>
-        <w:t xml:space="preserve">, Erdfelder, Lang, &amp; Buchner, 2007) </w:t>
-      </w:r>
-      <w:r>
-        <w:rPr>
-          <w:rFonts w:eastAsia="Arial" w:cs="Times New Roman"/>
-          <w:szCs w:val="24"/>
-        </w:rPr>
-        <w:t xml:space="preserve">confirmed </w:t>
-      </w:r>
-      <w:r>
-        <w:rPr>
-          <w:rFonts w:eastAsia="Arial" w:cs="Times New Roman"/>
-          <w:szCs w:val="24"/>
-        </w:rPr>
-        <w:t xml:space="preserve">that </w:t>
-      </w:r>
-      <w:r>
-        <w:rPr>
-          <w:rFonts w:eastAsia="Arial" w:cs="Times New Roman"/>
-          <w:szCs w:val="24"/>
-        </w:rPr>
-        <w:t>our</w:t>
-      </w:r>
-      <w:r>
-        <w:rPr>
-          <w:rFonts w:eastAsia="Arial" w:cs="Times New Roman"/>
-          <w:szCs w:val="24"/>
-        </w:rPr>
-        <w:t xml:space="preserve"> </w:t>
-      </w:r>
-      <w:r>
-        <w:rPr>
-          <w:rFonts w:eastAsia="Arial" w:cs="Times New Roman"/>
-          <w:szCs w:val="24"/>
-        </w:rPr>
-        <w:t xml:space="preserve">sample had </w:t>
-      </w:r>
-      <w:r>
-        <w:rPr>
-          <w:rFonts w:eastAsia="Arial" w:cs="Times New Roman"/>
-          <w:szCs w:val="24"/>
-        </w:rPr>
-        <w:lastRenderedPageBreak/>
-        <w:t>sufficient power (.80) to detect a small</w:t>
-      </w:r>
-      <w:r>
-        <w:rPr>
-          <w:rFonts w:eastAsia="Arial" w:cs="Times New Roman"/>
-          <w:szCs w:val="24"/>
-        </w:rPr>
-        <w:t>-to-medium</w:t>
-      </w:r>
-      <w:r>
-        <w:rPr>
-          <w:rFonts w:eastAsia="Arial" w:cs="Times New Roman"/>
-          <w:szCs w:val="24"/>
-        </w:rPr>
-        <w:t xml:space="preserve"> </w:t>
-      </w:r>
-      <w:r>
-        <w:rPr>
-          <w:rFonts w:eastAsia="Arial" w:cs="Times New Roman"/>
-          <w:szCs w:val="24"/>
-        </w:rPr>
-        <w:t>main effects and interactions</w:t>
-      </w:r>
-      <w:r>
-        <w:rPr>
-          <w:rFonts w:eastAsia="Arial" w:cs="Times New Roman"/>
-          <w:szCs w:val="24"/>
-        </w:rPr>
-        <w:t xml:space="preserve"> (Cohen’s </w:t>
-      </w:r>
-      <w:r>
-        <w:rPr>
-          <w:rFonts w:eastAsia="Arial" w:cs="Times New Roman"/>
-          <w:i/>
-          <w:iCs/>
-          <w:szCs w:val="24"/>
-        </w:rPr>
-        <w:t>d</w:t>
-      </w:r>
-      <w:r>
-        <w:rPr>
-          <w:rFonts w:eastAsia="Arial" w:cs="Times New Roman"/>
-          <w:szCs w:val="24"/>
-        </w:rPr>
-        <w:t xml:space="preserve"> = 0.</w:t>
-      </w:r>
-      <w:r>
-        <w:rPr>
-          <w:rFonts w:eastAsia="Arial" w:cs="Times New Roman"/>
-          <w:szCs w:val="24"/>
-        </w:rPr>
-        <w:t>27</w:t>
-      </w:r>
-      <w:r>
-        <w:rPr>
-          <w:rFonts w:eastAsia="Arial" w:cs="Times New Roman"/>
-          <w:szCs w:val="24"/>
-        </w:rPr>
-        <w:t>) or larger.</w:t>
-      </w:r>
     </w:p>
     <w:p>
       <w:pPr>
+        <w:jc w:val="center"/>
         <w:rPr>
           <w:b/>
           <w:bCs/>
         </w:rPr>
       </w:pPr>
-      <w:r>
+    </w:p>
+    <w:p>
+      <w:pPr>
+        <w:jc w:val="center"/>
         <w:rPr>
           <w:b/>
           <w:bCs/>
         </w:rPr>
-        <w:t>Materials</w:t>
-      </w:r>
+      </w:pPr>
     </w:p>
     <w:p>
-      <w:r>
+      <w:pPr>
+        <w:jc w:val="center"/>
         <w:rPr>
           <w:b/>
           <w:bCs/>
         </w:rPr>
-        <w:tab/>
-      </w:r>
-      <w:r>
-        <w:t>The s</w:t>
-      </w:r>
-      <w:r>
-        <w:t xml:space="preserve">timuli </w:t>
-      </w:r>
-      <w:r>
-        <w:t>used were</w:t>
-      </w:r>
-      <w:r>
-        <w:t xml:space="preserve"> </w:t>
-      </w:r>
-      <w:r>
-        <w:t>180</w:t>
-      </w:r>
-      <w:r>
-        <w:t xml:space="preserve"> associative word pairs </w:t>
-      </w:r>
-      <w:r>
-        <w:t xml:space="preserve">initially </w:t>
-      </w:r>
-      <w:r>
-        <w:t>used by</w:t>
-      </w:r>
-      <w:r>
-        <w:t xml:space="preserve"> </w:t>
-      </w:r>
-      <w:r>
-        <w:t>Maxwell</w:t>
-      </w:r>
-      <w:r>
-        <w:t xml:space="preserve"> and Huff (</w:t>
-      </w:r>
-      <w:r>
-        <w:t>2021</w:t>
-      </w:r>
-      <w:r>
-        <w:t xml:space="preserve">). </w:t>
-      </w:r>
-      <w:r>
-        <w:t>P</w:t>
-      </w:r>
-      <w:r>
-        <w:t xml:space="preserve">airs were </w:t>
-      </w:r>
-      <w:r>
-        <w:t>taken from the University of South Florida Free Association Norms (</w:t>
-      </w:r>
-      <w:r>
-        <w:t>Nelson</w:t>
-      </w:r>
-      <w:r>
-        <w:t xml:space="preserve"> et al., 2004)</w:t>
-      </w:r>
-      <w:r>
-        <w:t>. These</w:t>
-      </w:r>
-      <w:r>
-        <w:t xml:space="preserve"> </w:t>
-      </w:r>
-      <w:r>
-        <w:t xml:space="preserve">consisted of </w:t>
-      </w:r>
-      <w:r>
-        <w:t xml:space="preserve">40 </w:t>
-      </w:r>
-      <w:r>
-        <w:t xml:space="preserve">forward pairs (e.g., credit-card), 40 backward pairs (e.g., card-credit), 40 </w:t>
-      </w:r>
-      <w:r>
-        <w:t xml:space="preserve">symmetrical pairs (e.g., salt-pepper), 40 </w:t>
-      </w:r>
-      <w:r>
-        <w:t>unrelated pairs (e.g.</w:t>
-      </w:r>
-      <w:r>
-        <w:t>,</w:t>
-      </w:r>
-      <w:r>
-        <w:t xml:space="preserve"> art-lion), and 20 </w:t>
-      </w:r>
-      <w:r>
-        <w:t>weakly related, non-tested</w:t>
-      </w:r>
-      <w:r>
-        <w:t xml:space="preserve"> </w:t>
-      </w:r>
-      <w:r>
-        <w:t xml:space="preserve">buffer pairs </w:t>
-      </w:r>
-      <w:r>
-        <w:t>used</w:t>
-      </w:r>
-      <w:r>
-        <w:t xml:space="preserve"> to control for </w:t>
-      </w:r>
-      <w:r>
-        <w:t>primacy and recency effects</w:t>
-      </w:r>
-      <w:r>
-        <w:t xml:space="preserve">. </w:t>
-      </w:r>
-      <w:r>
-        <w:t>P</w:t>
-      </w:r>
-      <w:r>
-        <w:t xml:space="preserve">airs were divided evenly into two study </w:t>
-      </w:r>
-      <w:r>
-        <w:t>blocks</w:t>
-      </w:r>
-      <w:r>
-        <w:t>,</w:t>
-      </w:r>
-      <w:r>
-        <w:t xml:space="preserve"> each </w:t>
-      </w:r>
-      <w:r>
-        <w:t>containing</w:t>
-      </w:r>
-      <w:r>
-        <w:t xml:space="preserve"> 20</w:t>
-      </w:r>
-      <w:r>
-        <w:t xml:space="preserve"> of each</w:t>
-      </w:r>
-      <w:r>
-        <w:t xml:space="preserve"> forward, backward, symmetrica</w:t>
-      </w:r>
-      <w:r>
-        <w:t xml:space="preserve">l, </w:t>
-      </w:r>
-      <w:r>
-        <w:t xml:space="preserve">and </w:t>
-      </w:r>
-      <w:r>
-        <w:t>unrelated</w:t>
-      </w:r>
-      <w:r>
-        <w:t xml:space="preserve"> pairs,</w:t>
-      </w:r>
-      <w:r>
-        <w:t xml:space="preserve"> and 10 buffer pairs, for a total of 90 pairs in each list. All participants saw both lists presented</w:t>
-      </w:r>
-      <w:r>
-        <w:t xml:space="preserve"> in</w:t>
-      </w:r>
-      <w:r>
-        <w:t xml:space="preserve"> separate study-test blocks, the order of </w:t>
-      </w:r>
-      <w:r>
-        <w:t>which</w:t>
-      </w:r>
-      <w:r>
-        <w:t xml:space="preserve"> was counterbalanced</w:t>
-      </w:r>
-      <w:r>
-        <w:t xml:space="preserve"> across participants</w:t>
-      </w:r>
-      <w:r>
-        <w:t xml:space="preserve">. Each list </w:t>
-      </w:r>
-      <w:r>
-        <w:t>began and ended with</w:t>
-      </w:r>
-      <w:r>
-        <w:t xml:space="preserve"> five buffer pairs</w:t>
-      </w:r>
-      <w:r>
-        <w:t>,</w:t>
-      </w:r>
-      <w:r>
-        <w:t xml:space="preserve"> with the other pairs </w:t>
-      </w:r>
-      <w:r>
-        <w:t xml:space="preserve">randomized anew </w:t>
-      </w:r>
-      <w:r>
-        <w:t xml:space="preserve">for each participant. </w:t>
-      </w:r>
+      </w:pPr>
     </w:p>
     <w:p>
-      <w:r>
+      <w:pPr>
+        <w:jc w:val="center"/>
+        <w:rPr>
+          <w:b/>
+          <w:bCs/>
+        </w:rPr>
+      </w:pPr>
+    </w:p>
+    <w:p>
+      <w:pPr>
+        <w:jc w:val="center"/>
+        <w:rPr>
+          <w:b/>
+          <w:bCs/>
+        </w:rPr>
+      </w:pPr>
+    </w:p>
+    <w:p>
+      <w:pPr>
+        <w:jc w:val="center"/>
+        <w:rPr>
+          <w:b/>
+          <w:bCs/>
+        </w:rPr>
+      </w:pPr>
+    </w:p>
+    <w:p>
+      <w:pPr>
+        <w:jc w:val="center"/>
+        <w:rPr>
+          <w:b/>
+          <w:bCs/>
+        </w:rPr>
+      </w:pPr>
+      <w:r>
+        <w:rPr>
+          <w:b/>
+          <w:bCs/>
+        </w:rPr>
+        <w:lastRenderedPageBreak/>
+        <w:t>Methods</w:t>
+      </w:r>
+    </w:p>
+    <w:p>
+      <w:pPr>
+        <w:rPr>
+          <w:b/>
+          <w:bCs/>
+        </w:rPr>
+      </w:pPr>
+      <w:r>
+        <w:rPr>
+          <w:b/>
+          <w:bCs/>
+        </w:rPr>
+        <w:t>Participants</w:t>
+      </w:r>
+    </w:p>
+    <w:p>
+      <w:r>
+        <w:rPr>
+          <w:b/>
+          <w:bCs/>
+        </w:rPr>
         <w:tab/>
       </w:r>
       <w:r>
+        <w:t>Eighty-eight</w:t>
+      </w:r>
+      <w:r>
+        <w:t xml:space="preserve"> University of Southern Mississippi</w:t>
+      </w:r>
+      <w:r>
+        <w:t xml:space="preserve"> undergraduates</w:t>
+      </w:r>
+      <w:r>
+        <w:t xml:space="preserve"> participated for partial course credit</w:t>
+      </w:r>
+      <w:r>
+        <w:t>.</w:t>
+      </w:r>
+      <w:r>
+        <w:t xml:space="preserve"> </w:t>
+      </w:r>
+      <w:r>
+        <w:t>Participants were randomly assigned to</w:t>
+      </w:r>
+      <w:r>
+        <w:t xml:space="preserve"> either</w:t>
+      </w:r>
+      <w:r>
+        <w:t xml:space="preserve"> the item-specific encoding group (</w:t>
+      </w:r>
+      <w:r>
+        <w:rPr>
+          <w:i/>
+          <w:iCs/>
+        </w:rPr>
+        <w:t>n</w:t>
+      </w:r>
+      <w:r>
+        <w:t xml:space="preserve"> = </w:t>
+      </w:r>
+      <w:r>
+        <w:t>29</w:t>
+      </w:r>
+      <w:r>
+        <w:t xml:space="preserve">), </w:t>
+      </w:r>
+      <w:r>
+        <w:t xml:space="preserve">the </w:t>
+      </w:r>
+      <w:r>
+        <w:t>relational encoding group (</w:t>
+      </w:r>
+      <w:r>
+        <w:rPr>
+          <w:i/>
+          <w:iCs/>
+        </w:rPr>
+        <w:t>n</w:t>
+      </w:r>
+      <w:r>
+        <w:t xml:space="preserve"> = </w:t>
+      </w:r>
+      <w:r>
+        <w:t>31</w:t>
+      </w:r>
+      <w:r>
+        <w:t>)</w:t>
+      </w:r>
+      <w:r>
+        <w:t>,</w:t>
+      </w:r>
+      <w:r>
+        <w:t xml:space="preserve"> or the </w:t>
+      </w:r>
+      <w:r>
+        <w:t>read-</w:t>
+      </w:r>
+      <w:r>
+        <w:t>only control group (</w:t>
+      </w:r>
+      <w:r>
+        <w:rPr>
+          <w:i/>
+          <w:iCs/>
+        </w:rPr>
+        <w:t>n</w:t>
+      </w:r>
+      <w:r>
+        <w:t xml:space="preserve"> = </w:t>
+      </w:r>
+      <w:r>
+        <w:t>28</w:t>
+      </w:r>
+      <w:r>
+        <w:t xml:space="preserve">). </w:t>
+      </w:r>
+      <w:r>
+        <w:t>All participants were native English speakers with normal or corrected-to-normal vision.</w:t>
+      </w:r>
+      <w:r>
+        <w:t xml:space="preserve"> </w:t>
+      </w:r>
+      <w:r>
+        <w:t xml:space="preserve">Sample sizes for each group were based on Maxwell &amp; Huff (2021), and </w:t>
+      </w:r>
+      <w:r>
+        <w:rPr>
+          <w:rFonts w:eastAsia="Arial" w:cs="Times New Roman"/>
+          <w:szCs w:val="24"/>
+        </w:rPr>
+        <w:t>a</w:t>
+      </w:r>
+      <w:r>
+        <w:rPr>
+          <w:rFonts w:eastAsia="Arial" w:cs="Times New Roman"/>
+          <w:szCs w:val="24"/>
+        </w:rPr>
+        <w:t xml:space="preserve"> sensitivity analysis </w:t>
+      </w:r>
+      <w:r>
+        <w:rPr>
+          <w:rFonts w:eastAsia="Arial" w:cs="Times New Roman"/>
+          <w:szCs w:val="24"/>
+        </w:rPr>
+        <w:t xml:space="preserve">conducted </w:t>
+      </w:r>
+      <w:r>
+        <w:rPr>
+          <w:rFonts w:eastAsia="Arial" w:cs="Times New Roman"/>
+          <w:szCs w:val="24"/>
+        </w:rPr>
+        <w:t xml:space="preserve">using </w:t>
+      </w:r>
+      <w:r>
+        <w:rPr>
+          <w:rFonts w:eastAsia="Arial" w:cs="Times New Roman"/>
+          <w:i/>
+          <w:iCs/>
+          <w:szCs w:val="24"/>
+        </w:rPr>
+        <w:t>G*Power</w:t>
+      </w:r>
+      <w:r>
+        <w:rPr>
+          <w:rFonts w:eastAsia="Arial" w:cs="Times New Roman"/>
+          <w:szCs w:val="24"/>
+        </w:rPr>
+        <w:t xml:space="preserve"> (</w:t>
+      </w:r>
+      <w:proofErr w:type="spellStart"/>
+      <w:r>
+        <w:rPr>
+          <w:rFonts w:eastAsia="Arial" w:cs="Times New Roman"/>
+          <w:szCs w:val="24"/>
+        </w:rPr>
+        <w:t>Faul</w:t>
+      </w:r>
+      <w:proofErr w:type="spellEnd"/>
+      <w:r>
+        <w:rPr>
+          <w:rFonts w:eastAsia="Arial" w:cs="Times New Roman"/>
+          <w:szCs w:val="24"/>
+        </w:rPr>
+        <w:t xml:space="preserve">, </w:t>
+      </w:r>
+      <w:proofErr w:type="spellStart"/>
+      <w:r>
+        <w:rPr>
+          <w:rFonts w:eastAsia="Arial" w:cs="Times New Roman"/>
+          <w:szCs w:val="24"/>
+        </w:rPr>
+        <w:t>Erdfelder</w:t>
+      </w:r>
+      <w:proofErr w:type="spellEnd"/>
+      <w:r>
+        <w:rPr>
+          <w:rFonts w:eastAsia="Arial" w:cs="Times New Roman"/>
+          <w:szCs w:val="24"/>
+        </w:rPr>
+        <w:t xml:space="preserve">, Lang, &amp; Buchner, 2007) </w:t>
+      </w:r>
+      <w:r>
+        <w:rPr>
+          <w:rFonts w:eastAsia="Arial" w:cs="Times New Roman"/>
+          <w:szCs w:val="24"/>
+        </w:rPr>
+        <w:t xml:space="preserve">confirmed </w:t>
+      </w:r>
+      <w:r>
+        <w:rPr>
+          <w:rFonts w:eastAsia="Arial" w:cs="Times New Roman"/>
+          <w:szCs w:val="24"/>
+        </w:rPr>
+        <w:t xml:space="preserve">that </w:t>
+      </w:r>
+      <w:r>
+        <w:rPr>
+          <w:rFonts w:eastAsia="Arial" w:cs="Times New Roman"/>
+          <w:szCs w:val="24"/>
+        </w:rPr>
+        <w:t>our</w:t>
+      </w:r>
+      <w:r>
+        <w:rPr>
+          <w:rFonts w:eastAsia="Arial" w:cs="Times New Roman"/>
+          <w:szCs w:val="24"/>
+        </w:rPr>
+        <w:t xml:space="preserve"> </w:t>
+      </w:r>
+      <w:r>
+        <w:rPr>
+          <w:rFonts w:eastAsia="Arial" w:cs="Times New Roman"/>
+          <w:szCs w:val="24"/>
+        </w:rPr>
+        <w:t>sample had sufficient power (.80) to detect a small</w:t>
+      </w:r>
+      <w:r>
+        <w:rPr>
+          <w:rFonts w:eastAsia="Arial" w:cs="Times New Roman"/>
+          <w:szCs w:val="24"/>
+        </w:rPr>
+        <w:t>-to-medium</w:t>
+      </w:r>
+      <w:r>
+        <w:rPr>
+          <w:rFonts w:eastAsia="Arial" w:cs="Times New Roman"/>
+          <w:szCs w:val="24"/>
+        </w:rPr>
+        <w:t xml:space="preserve"> </w:t>
+      </w:r>
+      <w:r>
+        <w:rPr>
+          <w:rFonts w:eastAsia="Arial" w:cs="Times New Roman"/>
+          <w:szCs w:val="24"/>
+        </w:rPr>
+        <w:t>main effects and interactions</w:t>
+      </w:r>
+      <w:r>
+        <w:rPr>
+          <w:rFonts w:eastAsia="Arial" w:cs="Times New Roman"/>
+          <w:szCs w:val="24"/>
+        </w:rPr>
+        <w:t xml:space="preserve"> (Cohen’s </w:t>
+      </w:r>
+      <w:r>
+        <w:rPr>
+          <w:rFonts w:eastAsia="Arial" w:cs="Times New Roman"/>
+          <w:i/>
+          <w:iCs/>
+          <w:szCs w:val="24"/>
+        </w:rPr>
+        <w:t>d</w:t>
+      </w:r>
+      <w:r>
+        <w:rPr>
+          <w:rFonts w:eastAsia="Arial" w:cs="Times New Roman"/>
+          <w:szCs w:val="24"/>
+        </w:rPr>
+        <w:t xml:space="preserve"> = 0.</w:t>
+      </w:r>
+      <w:r>
+        <w:rPr>
+          <w:rFonts w:eastAsia="Arial" w:cs="Times New Roman"/>
+          <w:szCs w:val="24"/>
+        </w:rPr>
+        <w:t>27</w:t>
+      </w:r>
+      <w:r>
+        <w:rPr>
+          <w:rFonts w:eastAsia="Arial" w:cs="Times New Roman"/>
+          <w:szCs w:val="24"/>
+        </w:rPr>
+        <w:t>) or larger.</w:t>
+      </w:r>
+    </w:p>
+    <w:p>
+      <w:pPr>
+        <w:rPr>
+          <w:b/>
+          <w:bCs/>
+        </w:rPr>
+      </w:pPr>
+      <w:r>
+        <w:rPr>
+          <w:b/>
+          <w:bCs/>
+        </w:rPr>
+        <w:t>Materials</w:t>
+      </w:r>
+    </w:p>
+    <w:p>
+      <w:r>
+        <w:rPr>
+          <w:b/>
+          <w:bCs/>
+        </w:rPr>
+        <w:tab/>
+      </w:r>
+      <w:r>
+        <w:t>The s</w:t>
+      </w:r>
+      <w:r>
+        <w:t xml:space="preserve">timuli </w:t>
+      </w:r>
+      <w:r>
+        <w:t>used were</w:t>
+      </w:r>
+      <w:r>
+        <w:t xml:space="preserve"> </w:t>
+      </w:r>
+      <w:r>
+        <w:t>180</w:t>
+      </w:r>
+      <w:r>
+        <w:t xml:space="preserve"> associative word pairs </w:t>
+      </w:r>
+      <w:r>
+        <w:t xml:space="preserve">initially </w:t>
+      </w:r>
+      <w:r>
+        <w:t>used by</w:t>
+      </w:r>
+      <w:r>
+        <w:t xml:space="preserve"> </w:t>
+      </w:r>
+      <w:r>
+        <w:t>Maxwell</w:t>
+      </w:r>
+      <w:r>
+        <w:t xml:space="preserve"> and Huff (</w:t>
+      </w:r>
+      <w:r>
+        <w:t>2021</w:t>
+      </w:r>
+      <w:r>
+        <w:t xml:space="preserve">). </w:t>
+      </w:r>
+      <w:r>
+        <w:t>P</w:t>
+      </w:r>
+      <w:r>
+        <w:t xml:space="preserve">airs were </w:t>
+      </w:r>
+      <w:r>
+        <w:t>taken from the University of South Florida Free Association Norms (</w:t>
+      </w:r>
+      <w:r>
+        <w:t>Nelson</w:t>
+      </w:r>
+      <w:r>
+        <w:t xml:space="preserve"> et al., 2004)</w:t>
+      </w:r>
+      <w:r>
+        <w:t>. These</w:t>
+      </w:r>
+      <w:r>
+        <w:t xml:space="preserve"> </w:t>
+      </w:r>
+      <w:r>
+        <w:t xml:space="preserve">consisted of </w:t>
+      </w:r>
+      <w:r>
+        <w:t xml:space="preserve">40 </w:t>
+      </w:r>
+      <w:r>
+        <w:t xml:space="preserve">forward pairs (e.g., credit-card), 40 backward pairs (e.g., card-credit), 40 </w:t>
+      </w:r>
+      <w:r>
+        <w:t xml:space="preserve">symmetrical pairs (e.g., salt-pepper), 40 </w:t>
+      </w:r>
+      <w:r>
+        <w:t>unrelated pairs (e.g.</w:t>
+      </w:r>
+      <w:r>
+        <w:t>,</w:t>
+      </w:r>
+      <w:r>
+        <w:t xml:space="preserve"> art-lion), and 20 </w:t>
+      </w:r>
+      <w:r>
+        <w:t>weakly related, non-tested</w:t>
+      </w:r>
+      <w:r>
+        <w:t xml:space="preserve"> </w:t>
+      </w:r>
+      <w:r>
+        <w:t xml:space="preserve">buffer pairs </w:t>
+      </w:r>
+      <w:r>
+        <w:t>used</w:t>
+      </w:r>
+      <w:r>
+        <w:t xml:space="preserve"> to control for </w:t>
+      </w:r>
+      <w:r>
+        <w:t>primacy and recency effects</w:t>
+      </w:r>
+      <w:r>
+        <w:t xml:space="preserve">. </w:t>
+      </w:r>
+      <w:r>
+        <w:t>P</w:t>
+      </w:r>
+      <w:r>
+        <w:t xml:space="preserve">airs were divided evenly into two study </w:t>
+      </w:r>
+      <w:r>
+        <w:t>blocks</w:t>
+      </w:r>
+      <w:r>
+        <w:t>,</w:t>
+      </w:r>
+      <w:r>
+        <w:t xml:space="preserve"> each </w:t>
+      </w:r>
+      <w:r>
+        <w:t>containing</w:t>
+      </w:r>
+      <w:r>
+        <w:t xml:space="preserve"> 20</w:t>
+      </w:r>
+      <w:r>
+        <w:t xml:space="preserve"> of each</w:t>
+      </w:r>
+      <w:r>
+        <w:t xml:space="preserve"> forward, backward, symmetrica</w:t>
+      </w:r>
+      <w:r>
+        <w:t xml:space="preserve">l, </w:t>
+      </w:r>
+      <w:r>
+        <w:t xml:space="preserve">and </w:t>
+      </w:r>
+      <w:r>
+        <w:t>unrelated</w:t>
+      </w:r>
+      <w:r>
+        <w:t xml:space="preserve"> pairs,</w:t>
+      </w:r>
+      <w:r>
+        <w:t xml:space="preserve"> and 10 buffer pairs, for a total of 90 pairs in each list. All participants saw both lists presented</w:t>
+      </w:r>
+      <w:r>
+        <w:t xml:space="preserve"> in</w:t>
+      </w:r>
+      <w:r>
+        <w:t xml:space="preserve"> separate study-test blocks, the order of </w:t>
+      </w:r>
+      <w:r>
+        <w:t>which</w:t>
+      </w:r>
+      <w:r>
+        <w:t xml:space="preserve"> was counterbalanced</w:t>
+      </w:r>
+      <w:r>
+        <w:t xml:space="preserve"> across participants</w:t>
+      </w:r>
+      <w:r>
+        <w:t xml:space="preserve">. Each list </w:t>
+      </w:r>
+      <w:r>
+        <w:t>began and ended with</w:t>
+      </w:r>
+      <w:r>
+        <w:t xml:space="preserve"> five buffer pairs</w:t>
+      </w:r>
+      <w:r>
+        <w:t>,</w:t>
+      </w:r>
+      <w:r>
+        <w:t xml:space="preserve"> with the other pairs </w:t>
+      </w:r>
+      <w:r>
+        <w:t xml:space="preserve">randomized anew </w:t>
+      </w:r>
+      <w:r>
+        <w:t xml:space="preserve">for each participant. </w:t>
+      </w:r>
+    </w:p>
+    <w:p>
+      <w:r>
+        <w:tab/>
+      </w:r>
+      <w:r>
         <w:rPr>
           <w:rFonts w:eastAsia="Arial" w:cs="Times New Roman"/>
           <w:szCs w:val="24"/>
@@ -7630,7 +8231,15 @@
           <w:rFonts w:eastAsia="Arial" w:cs="Times New Roman"/>
           <w:szCs w:val="24"/>
         </w:rPr>
-        <w:t>lexical and semantic properties</w:t>
+        <w:t xml:space="preserve">lexical </w:t>
+      </w:r>
+      <w:r>
+        <w:rPr>
+          <w:rFonts w:eastAsia="Arial" w:cs="Times New Roman"/>
+          <w:szCs w:val="24"/>
+        </w:rPr>
+        <w:lastRenderedPageBreak/>
+        <w:t>and semantic properties</w:t>
       </w:r>
       <w:r>
         <w:rPr>
@@ -7709,6 +8318,7 @@
         </w:rPr>
         <w:t>the English Lexicon Project (</w:t>
       </w:r>
+      <w:proofErr w:type="spellStart"/>
       <w:r>
         <w:rPr>
           <w:rFonts w:eastAsia="Arial" w:cs="Times New Roman"/>
@@ -7716,6 +8326,7 @@
         </w:rPr>
         <w:t>Balota</w:t>
       </w:r>
+      <w:proofErr w:type="spellEnd"/>
       <w:r>
         <w:rPr>
           <w:rFonts w:eastAsia="Arial" w:cs="Times New Roman"/>
@@ -7896,15 +8507,7 @@
           <w:rFonts w:eastAsia="Arial" w:cs="Times New Roman"/>
           <w:szCs w:val="24"/>
         </w:rPr>
-        <w:t xml:space="preserve">allowed for greater control of item differences, </w:t>
-      </w:r>
-      <w:r>
-        <w:rPr>
-          <w:rFonts w:eastAsia="Arial" w:cs="Times New Roman"/>
-          <w:szCs w:val="24"/>
-        </w:rPr>
-        <w:lastRenderedPageBreak/>
-        <w:t>particularly on forward and backward pairs, as the same items were used in the forward and backward directions across counterbalances. Pair order was similarly flipped and counterbalanced across unrelated and symmetrical pairs.</w:t>
+        <w:t>allowed for greater control of item differences, particularly on forward and backward pairs, as the same items were used in the forward and backward directions across counterbalances. Pair order was similarly flipped and counterbalanced across unrelated and symmetrical pairs.</w:t>
       </w:r>
       <w:r>
         <w:rPr>
@@ -8144,7 +8747,11 @@
         <w:t xml:space="preserve"> </w:t>
       </w:r>
       <w:r>
-        <w:t xml:space="preserve">The cue word was always presented on the left and the target on the right. </w:t>
+        <w:t xml:space="preserve">The cue word was always presented on the left </w:t>
+      </w:r>
+      <w:r>
+        <w:lastRenderedPageBreak/>
+        <w:t xml:space="preserve">and the target on the right. </w:t>
       </w:r>
       <w:r>
         <w:t>Participants were instructed</w:t>
@@ -8260,11 +8867,7 @@
         <w:t xml:space="preserve">. </w:t>
       </w:r>
       <w:r>
-        <w:t xml:space="preserve">Relational participants </w:t>
-      </w:r>
-      <w:r>
-        <w:lastRenderedPageBreak/>
-        <w:t>were also given the example of the word pair</w:t>
+        <w:t>Relational participants were also given the example of the word pair</w:t>
       </w:r>
       <w:r>
         <w:t xml:space="preserve"> “Cat-Turtle”, </w:t>
@@ -8464,7 +9067,11 @@
         <w:t>not to leave test answers blank and to try their best to retrieve the target word</w:t>
       </w:r>
       <w:r>
-        <w:t xml:space="preserve"> from memory</w:t>
+        <w:t xml:space="preserve"> from </w:t>
+      </w:r>
+      <w:r>
+        <w:lastRenderedPageBreak/>
+        <w:t>memory</w:t>
       </w:r>
       <w:r>
         <w:t xml:space="preserve">. </w:t>
@@ -8661,15 +9268,7 @@
           <w:rFonts w:eastAsia="Arial" w:cs="Times New Roman"/>
           <w:szCs w:val="24"/>
         </w:rPr>
-        <w:t xml:space="preserve"> were scored as </w:t>
-      </w:r>
-      <w:r>
-        <w:rPr>
-          <w:rFonts w:eastAsia="Arial" w:cs="Times New Roman"/>
-          <w:szCs w:val="24"/>
-        </w:rPr>
-        <w:lastRenderedPageBreak/>
-        <w:t>incorrect</w:t>
+        <w:t xml:space="preserve"> were scored as incorrect</w:t>
       </w:r>
       <w:r>
         <w:rPr>
@@ -8987,6 +9586,7 @@
         </w:rPr>
         <w:t xml:space="preserve">, 2011; </w:t>
       </w:r>
+      <w:proofErr w:type="spellStart"/>
       <w:r>
         <w:rPr>
           <w:rFonts w:eastAsia="Arial" w:cs="Times New Roman"/>
@@ -8994,6 +9594,7 @@
         </w:rPr>
         <w:t>Wagenmakers</w:t>
       </w:r>
+      <w:proofErr w:type="spellEnd"/>
       <w:r>
         <w:rPr>
           <w:rFonts w:eastAsia="Arial" w:cs="Times New Roman"/>
@@ -9137,7 +9738,15 @@
           <w:rFonts w:eastAsia="Arial" w:cs="Times New Roman"/>
           <w:szCs w:val="24"/>
         </w:rPr>
-        <w:t>(Measure: JOL vs. Recall) ×</w:t>
+        <w:t xml:space="preserve">(Measure: JOL vs. </w:t>
+      </w:r>
+      <w:r>
+        <w:rPr>
+          <w:rFonts w:eastAsia="Arial" w:cs="Times New Roman"/>
+          <w:szCs w:val="24"/>
+        </w:rPr>
+        <w:lastRenderedPageBreak/>
+        <w:t>Recall) ×</w:t>
       </w:r>
       <w:r>
         <w:rPr>
@@ -9297,6 +9906,7 @@
         </w:rPr>
         <w:t xml:space="preserve">effect of measure was found, </w:t>
       </w:r>
+      <w:proofErr w:type="gramStart"/>
       <w:r>
         <w:rPr>
           <w:rFonts w:eastAsia="Arial" w:cs="Times New Roman"/>
@@ -9311,7 +9921,15 @@
           <w:rFonts w:eastAsia="Arial" w:cs="Times New Roman"/>
           <w:szCs w:val="24"/>
         </w:rPr>
-        <w:t xml:space="preserve">(1, </w:t>
+        <w:t>(</w:t>
+      </w:r>
+      <w:proofErr w:type="gramEnd"/>
+      <w:r>
+        <w:rPr>
+          <w:rFonts w:eastAsia="Arial" w:cs="Times New Roman"/>
+          <w:szCs w:val="24"/>
+        </w:rPr>
+        <w:t xml:space="preserve">1, </w:t>
       </w:r>
       <w:r>
         <w:rPr>
@@ -9566,6 +10184,7 @@
         </w:rPr>
         <w:t xml:space="preserve">, </w:t>
       </w:r>
+      <w:proofErr w:type="gramStart"/>
       <w:r>
         <w:rPr>
           <w:rFonts w:eastAsia="Arial" w:cs="Times New Roman"/>
@@ -9582,6 +10201,7 @@
         </w:rPr>
         <w:t>(</w:t>
       </w:r>
+      <w:proofErr w:type="gramEnd"/>
       <w:r>
         <w:rPr>
           <w:rFonts w:eastAsia="Arial" w:cs="Times New Roman"/>
@@ -9917,6 +10537,7 @@
         </w:rPr>
         <w:t xml:space="preserve">, </w:t>
       </w:r>
+      <w:proofErr w:type="spellStart"/>
       <w:r>
         <w:rPr>
           <w:rFonts w:eastAsia="Arial" w:cs="Times New Roman"/>
@@ -9931,7 +10552,15 @@
           <w:rFonts w:eastAsia="Arial" w:cs="Times New Roman"/>
           <w:szCs w:val="24"/>
         </w:rPr>
-        <w:t xml:space="preserve">s ≥ </w:t>
+        <w:t>s</w:t>
+      </w:r>
+      <w:proofErr w:type="spellEnd"/>
+      <w:r>
+        <w:rPr>
+          <w:rFonts w:eastAsia="Arial" w:cs="Times New Roman"/>
+          <w:szCs w:val="24"/>
+        </w:rPr>
+        <w:t xml:space="preserve"> ≥ </w:t>
       </w:r>
       <w:r>
         <w:rPr>
@@ -9954,7 +10583,6 @@
           <w:iCs/>
           <w:szCs w:val="24"/>
         </w:rPr>
-        <w:lastRenderedPageBreak/>
         <w:t>d</w:t>
       </w:r>
       <w:r>
@@ -10166,6 +10794,7 @@
         </w:rPr>
         <w:t xml:space="preserve">, </w:t>
       </w:r>
+      <w:proofErr w:type="gramStart"/>
       <w:r>
         <w:rPr>
           <w:rFonts w:eastAsia="Arial" w:cs="Times New Roman"/>
@@ -10181,6 +10810,7 @@
         </w:rPr>
         <w:t>(</w:t>
       </w:r>
+      <w:proofErr w:type="gramEnd"/>
       <w:r>
         <w:rPr>
           <w:rFonts w:eastAsia="Arial" w:cs="Times New Roman"/>
@@ -10455,6 +11085,7 @@
         </w:rPr>
         <w:t xml:space="preserve">pair types differed statistically, </w:t>
       </w:r>
+      <w:proofErr w:type="spellStart"/>
       <w:r>
         <w:rPr>
           <w:rFonts w:eastAsia="Arial" w:cs="Times New Roman"/>
@@ -10468,7 +11099,15 @@
           <w:rFonts w:eastAsia="Arial" w:cs="Times New Roman"/>
           <w:szCs w:val="24"/>
         </w:rPr>
-        <w:t xml:space="preserve">s </w:t>
+        <w:t>s</w:t>
+      </w:r>
+      <w:proofErr w:type="spellEnd"/>
+      <w:r>
+        <w:rPr>
+          <w:rFonts w:eastAsia="Arial" w:cs="Times New Roman"/>
+          <w:szCs w:val="24"/>
+        </w:rPr>
+        <w:t xml:space="preserve"> </w:t>
       </w:r>
       <w:bookmarkStart w:id="8" w:name="_Hlk9617943"/>
       <w:r>
@@ -10654,6 +11293,7 @@
         </w:rPr>
         <w:t xml:space="preserve"> </w:t>
       </w:r>
+      <w:proofErr w:type="gramStart"/>
       <w:r>
         <w:rPr>
           <w:rFonts w:eastAsia="Arial" w:cs="Times New Roman"/>
@@ -10670,6 +11310,7 @@
         </w:rPr>
         <w:t>(</w:t>
       </w:r>
+      <w:proofErr w:type="gramEnd"/>
       <w:r>
         <w:rPr>
           <w:rFonts w:eastAsia="Arial" w:cs="Times New Roman"/>
@@ -10854,6 +11495,7 @@
         <w:t xml:space="preserve">, </w:t>
       </w:r>
       <w:bookmarkStart w:id="11" w:name="_Hlk84596940"/>
+      <w:proofErr w:type="gramStart"/>
       <w:r>
         <w:rPr>
           <w:rFonts w:eastAsia="Arial" w:cs="Times New Roman"/>
@@ -10870,6 +11512,7 @@
         </w:rPr>
         <w:t>(</w:t>
       </w:r>
+      <w:proofErr w:type="gramEnd"/>
       <w:r>
         <w:rPr>
           <w:rFonts w:eastAsia="Arial" w:cs="Times New Roman"/>
@@ -11100,12 +11743,21 @@
         </w:rPr>
         <w:t xml:space="preserve"> </w:t>
       </w:r>
-      <w:r>
-        <w:rPr>
-          <w:rFonts w:eastAsia="Arial" w:cs="Times New Roman"/>
-          <w:szCs w:val="24"/>
-        </w:rPr>
-        <w:t xml:space="preserve">were </w:t>
+      <w:proofErr w:type="gramStart"/>
+      <w:r>
+        <w:rPr>
+          <w:rFonts w:eastAsia="Arial" w:cs="Times New Roman"/>
+          <w:szCs w:val="24"/>
+        </w:rPr>
+        <w:t>were</w:t>
+      </w:r>
+      <w:proofErr w:type="gramEnd"/>
+      <w:r>
+        <w:rPr>
+          <w:rFonts w:eastAsia="Arial" w:cs="Times New Roman"/>
+          <w:szCs w:val="24"/>
+        </w:rPr>
+        <w:t xml:space="preserve"> </w:t>
       </w:r>
       <w:r>
         <w:rPr>
@@ -11268,6 +11920,7 @@
         </w:rPr>
         <w:t xml:space="preserve">, </w:t>
       </w:r>
+      <w:proofErr w:type="gramStart"/>
       <w:r>
         <w:rPr>
           <w:rFonts w:eastAsia="Arial" w:cs="Times New Roman"/>
@@ -11284,6 +11937,7 @@
         </w:rPr>
         <w:t>(</w:t>
       </w:r>
+      <w:proofErr w:type="gramEnd"/>
       <w:r>
         <w:rPr>
           <w:rFonts w:eastAsia="Arial" w:cs="Times New Roman"/>
@@ -11498,6 +12152,7 @@
         </w:rPr>
         <w:t xml:space="preserve">, </w:t>
       </w:r>
+      <w:proofErr w:type="gramStart"/>
       <w:r>
         <w:rPr>
           <w:rFonts w:eastAsia="Arial" w:cs="Times New Roman"/>
@@ -11514,6 +12169,7 @@
         </w:rPr>
         <w:t>(</w:t>
       </w:r>
+      <w:proofErr w:type="gramEnd"/>
       <w:r>
         <w:rPr>
           <w:rFonts w:eastAsia="Arial" w:cs="Times New Roman"/>
@@ -11628,7 +12284,15 @@
           <w:rFonts w:eastAsia="Arial" w:cs="Times New Roman"/>
           <w:szCs w:val="24"/>
         </w:rPr>
-        <w:t>ead condition. A</w:t>
+        <w:t xml:space="preserve">ead </w:t>
+      </w:r>
+      <w:r>
+        <w:rPr>
+          <w:rFonts w:eastAsia="Arial" w:cs="Times New Roman"/>
+          <w:szCs w:val="24"/>
+        </w:rPr>
+        <w:lastRenderedPageBreak/>
+        <w:t>condition. A</w:t>
       </w:r>
       <w:r>
         <w:rPr>
@@ -11735,6 +12399,7 @@
         </w:rPr>
         <w:t xml:space="preserve">, </w:t>
       </w:r>
+      <w:proofErr w:type="gramStart"/>
       <w:r>
         <w:rPr>
           <w:rFonts w:eastAsia="Arial" w:cs="Times New Roman"/>
@@ -11751,6 +12416,7 @@
         </w:rPr>
         <w:t>(</w:t>
       </w:r>
+      <w:proofErr w:type="gramEnd"/>
       <w:r>
         <w:rPr>
           <w:rFonts w:eastAsia="Arial" w:cs="Times New Roman"/>
@@ -11976,6 +12642,7 @@
         </w:rPr>
         <w:t xml:space="preserve"> </w:t>
       </w:r>
+      <w:proofErr w:type="gramStart"/>
       <w:r>
         <w:rPr>
           <w:rFonts w:eastAsia="Arial" w:cs="Times New Roman"/>
@@ -11992,6 +12659,7 @@
         </w:rPr>
         <w:t>(</w:t>
       </w:r>
+      <w:proofErr w:type="gramEnd"/>
       <w:r>
         <w:rPr>
           <w:rFonts w:eastAsia="Arial" w:cs="Times New Roman"/>
@@ -12290,15 +12958,7 @@
           <w:rFonts w:eastAsia="Arial" w:cs="Times New Roman"/>
           <w:szCs w:val="24"/>
         </w:rPr>
-        <w:t xml:space="preserve">. For the item-specific group, however, JOLs were lower than </w:t>
-      </w:r>
-      <w:r>
-        <w:rPr>
-          <w:rFonts w:eastAsia="Arial" w:cs="Times New Roman"/>
-          <w:szCs w:val="24"/>
-        </w:rPr>
-        <w:lastRenderedPageBreak/>
-        <w:t>later recall rates</w:t>
+        <w:t>. For the item-specific group, however, JOLs were lower than later recall rates</w:t>
       </w:r>
       <w:r>
         <w:rPr>
@@ -12370,6 +13030,7 @@
         </w:rPr>
         <w:t xml:space="preserve">, </w:t>
       </w:r>
+      <w:proofErr w:type="gramStart"/>
       <w:r>
         <w:rPr>
           <w:rFonts w:eastAsia="Arial" w:cs="Times New Roman"/>
@@ -12386,6 +13047,7 @@
         </w:rPr>
         <w:t>(</w:t>
       </w:r>
+      <w:proofErr w:type="gramEnd"/>
       <w:r>
         <w:rPr>
           <w:rFonts w:eastAsia="Arial" w:cs="Times New Roman"/>
@@ -13252,6 +13914,7 @@
         </w:rPr>
         <w:t xml:space="preserve"> </w:t>
       </w:r>
+      <w:proofErr w:type="gramStart"/>
       <w:r>
         <w:rPr>
           <w:rFonts w:eastAsia="Arial" w:cs="Times New Roman"/>
@@ -13266,7 +13929,15 @@
           <w:rFonts w:eastAsia="Arial" w:cs="Times New Roman"/>
           <w:szCs w:val="24"/>
         </w:rPr>
-        <w:t xml:space="preserve">(27) = 3.23, </w:t>
+        <w:t>(</w:t>
+      </w:r>
+      <w:proofErr w:type="gramEnd"/>
+      <w:r>
+        <w:rPr>
+          <w:rFonts w:eastAsia="Arial" w:cs="Times New Roman"/>
+          <w:szCs w:val="24"/>
+        </w:rPr>
+        <w:t xml:space="preserve">27) = 3.23, </w:t>
       </w:r>
       <w:r>
         <w:rPr>
@@ -13775,7 +14446,15 @@
           <w:rFonts w:eastAsia="Arial" w:cs="Times New Roman"/>
           <w:szCs w:val="24"/>
         </w:rPr>
-        <w:t>found to reduce and/or eliminate the illusion of competence pattern, but these reductions depended upon the pair type studied.</w:t>
+        <w:t xml:space="preserve">found to reduce and/or eliminate the illusion of competence pattern, but these reductions depended upon the pair </w:t>
+      </w:r>
+      <w:r>
+        <w:rPr>
+          <w:rFonts w:eastAsia="Arial" w:cs="Times New Roman"/>
+          <w:szCs w:val="24"/>
+        </w:rPr>
+        <w:lastRenderedPageBreak/>
+        <w:t>type studied.</w:t>
       </w:r>
       <w:r>
         <w:rPr>
@@ -13902,6 +14581,7 @@
         </w:rPr>
         <w:t xml:space="preserve"> = 45.68; </w:t>
       </w:r>
+      <w:proofErr w:type="spellStart"/>
       <w:r>
         <w:rPr>
           <w:rFonts w:eastAsia="Arial" w:cs="Times New Roman"/>
@@ -13916,7 +14596,15 @@
           <w:rFonts w:eastAsia="Arial" w:cs="Times New Roman"/>
           <w:szCs w:val="24"/>
         </w:rPr>
-        <w:t xml:space="preserve">s ≥ 3.13, </w:t>
+        <w:t>s</w:t>
+      </w:r>
+      <w:proofErr w:type="spellEnd"/>
+      <w:r>
+        <w:rPr>
+          <w:rFonts w:eastAsia="Arial" w:cs="Times New Roman"/>
+          <w:szCs w:val="24"/>
+        </w:rPr>
+        <w:t xml:space="preserve"> ≥ 3.13, </w:t>
       </w:r>
       <w:r>
         <w:rPr>
@@ -13925,7 +14613,6 @@
           <w:iCs/>
           <w:szCs w:val="24"/>
         </w:rPr>
-        <w:lastRenderedPageBreak/>
         <w:t>d</w:t>
       </w:r>
       <w:r>
@@ -14035,6 +14722,7 @@
         </w:rPr>
         <w:t xml:space="preserve">the three encoding groups, </w:t>
       </w:r>
+      <w:proofErr w:type="gramStart"/>
       <w:r>
         <w:rPr>
           <w:rFonts w:eastAsia="Arial" w:cs="Times New Roman"/>
@@ -14049,7 +14737,15 @@
           <w:rFonts w:eastAsia="Arial" w:cs="Times New Roman"/>
           <w:szCs w:val="24"/>
         </w:rPr>
-        <w:t>(2, 85)</w:t>
+        <w:t>(</w:t>
+      </w:r>
+      <w:proofErr w:type="gramEnd"/>
+      <w:r>
+        <w:rPr>
+          <w:rFonts w:eastAsia="Arial" w:cs="Times New Roman"/>
+          <w:szCs w:val="24"/>
+        </w:rPr>
+        <w:t>2, 85)</w:t>
       </w:r>
       <w:r>
         <w:rPr>
@@ -14404,6 +15100,7 @@
         </w:rPr>
         <w:t xml:space="preserve">; </w:t>
       </w:r>
+      <w:proofErr w:type="spellStart"/>
       <w:r>
         <w:rPr>
           <w:rFonts w:eastAsia="Arial" w:cs="Times New Roman"/>
@@ -14418,7 +15115,15 @@
           <w:rFonts w:eastAsia="Arial" w:cs="Times New Roman"/>
           <w:szCs w:val="24"/>
         </w:rPr>
-        <w:t xml:space="preserve">s ≥ </w:t>
+        <w:t>s</w:t>
+      </w:r>
+      <w:proofErr w:type="spellEnd"/>
+      <w:r>
+        <w:rPr>
+          <w:rFonts w:eastAsia="Arial" w:cs="Times New Roman"/>
+          <w:szCs w:val="24"/>
+        </w:rPr>
+        <w:t xml:space="preserve"> ≥ </w:t>
       </w:r>
       <w:r>
         <w:rPr>
@@ -14687,6 +15392,7 @@
         </w:rPr>
         <w:t xml:space="preserve">; </w:t>
       </w:r>
+      <w:proofErr w:type="gramStart"/>
       <w:r>
         <w:rPr>
           <w:rFonts w:eastAsia="Arial" w:cs="Times New Roman"/>
@@ -14701,7 +15407,15 @@
           <w:rFonts w:eastAsia="Arial" w:cs="Times New Roman"/>
           <w:szCs w:val="24"/>
         </w:rPr>
-        <w:t xml:space="preserve">(55) = 2.49, </w:t>
+        <w:t>(</w:t>
+      </w:r>
+      <w:proofErr w:type="gramEnd"/>
+      <w:r>
+        <w:rPr>
+          <w:rFonts w:eastAsia="Arial" w:cs="Times New Roman"/>
+          <w:szCs w:val="24"/>
+        </w:rPr>
+        <w:t xml:space="preserve">55) = 2.49, </w:t>
       </w:r>
       <w:r>
         <w:rPr>
@@ -14779,6 +15493,7 @@
         </w:rPr>
         <w:t xml:space="preserve">comparisons involving related pairs were non-significant, </w:t>
       </w:r>
+      <w:proofErr w:type="spellStart"/>
       <w:r>
         <w:rPr>
           <w:rFonts w:eastAsia="Arial" w:cs="Times New Roman"/>
@@ -14793,7 +15508,15 @@
           <w:rFonts w:eastAsia="Arial" w:cs="Times New Roman"/>
           <w:szCs w:val="24"/>
         </w:rPr>
-        <w:t xml:space="preserve">s </w:t>
+        <w:t>s</w:t>
+      </w:r>
+      <w:proofErr w:type="spellEnd"/>
+      <w:r>
+        <w:rPr>
+          <w:rFonts w:eastAsia="Arial" w:cs="Times New Roman"/>
+          <w:szCs w:val="24"/>
+        </w:rPr>
+        <w:t xml:space="preserve"> </w:t>
       </w:r>
       <w:r>
         <w:rPr>
@@ -14823,6 +15546,7 @@
         </w:rPr>
         <w:t xml:space="preserve">, </w:t>
       </w:r>
+      <w:proofErr w:type="spellStart"/>
       <w:r>
         <w:rPr>
           <w:rFonts w:eastAsia="Arial" w:cs="Times New Roman"/>
@@ -14852,6 +15576,7 @@
         </w:rPr>
         <w:t>s</w:t>
       </w:r>
+      <w:proofErr w:type="spellEnd"/>
       <w:r>
         <w:rPr>
           <w:rFonts w:eastAsia="Arial" w:cs="Times New Roman"/>
@@ -15029,7 +15754,15 @@
           <w:rFonts w:eastAsia="Arial" w:cs="Times New Roman"/>
           <w:szCs w:val="24"/>
         </w:rPr>
-        <w:t xml:space="preserve">, the 0% JOL increment contains the proportion of correct recall for items given an initial judgment of 0%, the 10% increment contains the proportion of correct recall for items given an initial judgment of 10%, </w:t>
+        <w:t xml:space="preserve">, the 0% JOL increment contains the proportion of correct recall for items </w:t>
+      </w:r>
+      <w:r>
+        <w:rPr>
+          <w:rFonts w:eastAsia="Arial" w:cs="Times New Roman"/>
+          <w:szCs w:val="24"/>
+        </w:rPr>
+        <w:lastRenderedPageBreak/>
+        <w:t xml:space="preserve">given an initial judgment of 0%, the 10% increment contains the proportion of correct recall for items given an initial judgment of 10%, </w:t>
       </w:r>
       <w:r>
         <w:rPr>
@@ -15117,7 +15850,6 @@
           <w:rFonts w:eastAsia="Arial" w:cs="Times New Roman"/>
           <w:szCs w:val="24"/>
         </w:rPr>
-        <w:lastRenderedPageBreak/>
         <w:t>Figure</w:t>
       </w:r>
       <w:r>
@@ -15530,6 +16262,7 @@
           <w:rFonts w:eastAsia="Arial" w:cs="Times New Roman"/>
           <w:szCs w:val="24"/>
         </w:rPr>
+        <w:lastRenderedPageBreak/>
         <w:t>These patterns were confirmed</w:t>
       </w:r>
       <w:r>
@@ -15553,6 +16286,7 @@
         </w:rPr>
         <w:t xml:space="preserve"> × 11 (JOL Increment) mixed ANOVA. Overall, this analysis yielded significant main effects of Pair Type, </w:t>
       </w:r>
+      <w:proofErr w:type="gramStart"/>
       <w:r>
         <w:rPr>
           <w:rFonts w:eastAsia="Arial" w:cs="Times New Roman"/>
@@ -15568,6 +16302,7 @@
         </w:rPr>
         <w:t>(</w:t>
       </w:r>
+      <w:proofErr w:type="gramEnd"/>
       <w:r>
         <w:rPr>
           <w:rFonts w:eastAsia="Arial" w:cs="Times New Roman"/>
@@ -15930,6 +16665,7 @@
         </w:rPr>
         <w:t xml:space="preserve">Importantly, a significant interaction was detected between Pair Type and JOL Increment, </w:t>
       </w:r>
+      <w:proofErr w:type="gramStart"/>
       <w:r>
         <w:rPr>
           <w:rFonts w:eastAsia="Arial" w:cs="Times New Roman"/>
@@ -15945,6 +16681,7 @@
         </w:rPr>
         <w:t>(</w:t>
       </w:r>
+      <w:proofErr w:type="gramEnd"/>
       <w:r>
         <w:rPr>
           <w:rFonts w:eastAsia="Arial" w:cs="Times New Roman"/>
@@ -16112,15 +16849,7 @@
           <w:rFonts w:eastAsia="Arial" w:cs="Times New Roman"/>
           <w:szCs w:val="24"/>
         </w:rPr>
-        <w:t xml:space="preserve">he interaction between JOL Increment </w:t>
-      </w:r>
-      <w:r>
-        <w:rPr>
-          <w:rFonts w:eastAsia="Arial" w:cs="Times New Roman"/>
-          <w:szCs w:val="24"/>
-        </w:rPr>
-        <w:lastRenderedPageBreak/>
-        <w:t xml:space="preserve">and Encoding Group was </w:t>
+        <w:t xml:space="preserve">he interaction between JOL Increment and Encoding Group was </w:t>
       </w:r>
       <w:r>
         <w:rPr>
@@ -16136,6 +16865,7 @@
         </w:rPr>
         <w:t xml:space="preserve">, </w:t>
       </w:r>
+      <w:proofErr w:type="gramStart"/>
       <w:r>
         <w:rPr>
           <w:rFonts w:eastAsia="Arial" w:cs="Times New Roman"/>
@@ -16151,6 +16881,7 @@
         </w:rPr>
         <w:t>(</w:t>
       </w:r>
+      <w:proofErr w:type="gramEnd"/>
       <w:r>
         <w:rPr>
           <w:rFonts w:eastAsia="Arial" w:cs="Times New Roman"/>
@@ -16582,7 +17313,23 @@
           <w:rFonts w:eastAsia="Arial" w:cs="Times New Roman"/>
           <w:szCs w:val="24"/>
         </w:rPr>
-        <w:t xml:space="preserve">colleagues (Dunlosky &amp; </w:t>
+        <w:t>colleagues (</w:t>
+      </w:r>
+      <w:proofErr w:type="spellStart"/>
+      <w:r>
+        <w:rPr>
+          <w:rFonts w:eastAsia="Arial" w:cs="Times New Roman"/>
+          <w:szCs w:val="24"/>
+        </w:rPr>
+        <w:t>Dunlosky</w:t>
+      </w:r>
+      <w:proofErr w:type="spellEnd"/>
+      <w:r>
+        <w:rPr>
+          <w:rFonts w:eastAsia="Arial" w:cs="Times New Roman"/>
+          <w:szCs w:val="24"/>
+        </w:rPr>
+        <w:t xml:space="preserve"> &amp; </w:t>
       </w:r>
       <w:r>
         <w:rPr>
@@ -16663,6 +17410,7 @@
         </w:rPr>
         <w:t xml:space="preserve">mean </w:t>
       </w:r>
+      <w:proofErr w:type="spellStart"/>
       <w:r>
         <w:rPr>
           <w:rFonts w:eastAsia="Arial" w:cs="Times New Roman"/>
@@ -16679,6 +17427,7 @@
         </w:rPr>
         <w:t>s</w:t>
       </w:r>
+      <w:proofErr w:type="spellEnd"/>
       <w:r>
         <w:rPr>
           <w:rFonts w:eastAsia="Arial" w:cs="Times New Roman"/>
@@ -17116,6 +17865,7 @@
           <w:bCs/>
           <w:szCs w:val="24"/>
         </w:rPr>
+        <w:lastRenderedPageBreak/>
         <w:t>Discussion</w:t>
       </w:r>
     </w:p>
@@ -17190,7 +17940,15 @@
         <w:t>,</w:t>
       </w:r>
       <w:r>
-        <w:t xml:space="preserve"> resulting in an illusion of competence pattern (Koriat &amp; Bjork, 2005; Maxwell &amp; Huff, </w:t>
+        <w:t xml:space="preserve"> resulting in an illusion of competence pattern (</w:t>
+      </w:r>
+      <w:proofErr w:type="spellStart"/>
+      <w:r>
+        <w:t>Koriat</w:t>
+      </w:r>
+      <w:proofErr w:type="spellEnd"/>
+      <w:r>
+        <w:t xml:space="preserve"> &amp; Bjork, 2005; Maxwell &amp; Huff, </w:t>
       </w:r>
       <w:r>
         <w:t>2021</w:t>
@@ -17223,7 +17981,15 @@
         <w:t xml:space="preserve"> </w:t>
       </w:r>
       <w:r>
-        <w:t xml:space="preserve">(Tekin &amp; Roediger, </w:t>
+        <w:t>(</w:t>
+      </w:r>
+      <w:proofErr w:type="spellStart"/>
+      <w:r>
+        <w:t>Tekin</w:t>
+      </w:r>
+      <w:proofErr w:type="spellEnd"/>
+      <w:r>
+        <w:t xml:space="preserve"> &amp; Roediger, </w:t>
       </w:r>
       <w:r>
         <w:t>2020</w:t>
@@ -17232,11 +17998,7 @@
         <w:t>), we</w:t>
       </w:r>
       <w:r>
-        <w:t xml:space="preserve"> </w:t>
-      </w:r>
-      <w:r>
-        <w:lastRenderedPageBreak/>
-        <w:t xml:space="preserve">attempted </w:t>
+        <w:t xml:space="preserve"> attempted </w:t>
       </w:r>
       <w:r>
         <w:t xml:space="preserve">to further </w:t>
@@ -17289,7 +18051,15 @@
         <w:t>However, c</w:t>
       </w:r>
       <w:r>
-        <w:t>onsistent with previous research (e.g., Koriat &amp; Bjork, 2005; Maxwell &amp; Huff, 2021), illusions of competence emerged for backward and symmetrical paired associates and unrelated pairs</w:t>
+        <w:t xml:space="preserve">onsistent with previous research (e.g., </w:t>
+      </w:r>
+      <w:proofErr w:type="spellStart"/>
+      <w:r>
+        <w:t>Koriat</w:t>
+      </w:r>
+      <w:proofErr w:type="spellEnd"/>
+      <w:r>
+        <w:t xml:space="preserve"> &amp; Bjork, 2005; Maxwell &amp; Huff, 2021), illusions of competence emerged for backward and symmetrical paired associates and unrelated pairs</w:t>
       </w:r>
       <w:r>
         <w:t xml:space="preserve">, though these effects were moderated by encoding task. </w:t>
@@ -17357,8 +18127,13 @@
       <w:r>
         <w:t xml:space="preserve">later recall of forward pairs (cf. </w:t>
       </w:r>
-      <w:r>
-        <w:t>Koriat &amp; Bjork</w:t>
+      <w:proofErr w:type="spellStart"/>
+      <w:r>
+        <w:t>Koriat</w:t>
+      </w:r>
+      <w:proofErr w:type="spellEnd"/>
+      <w:r>
+        <w:t xml:space="preserve"> &amp; Bjork</w:t>
       </w:r>
       <w:r>
         <w:t>,</w:t>
@@ -17418,6 +18193,7 @@
         <w:t xml:space="preserve">. Unrelated pairs </w:t>
       </w:r>
       <w:r>
+        <w:lastRenderedPageBreak/>
         <w:t xml:space="preserve">also showed an illusion of competence pattern, though this was reduced relative to the read group. </w:t>
       </w:r>
       <w:r>
@@ -17460,272 +18236,283 @@
       </w:pPr>
       <w:bookmarkStart w:id="20" w:name="_Hlk55280250"/>
       <w:r>
+        <w:t>W</w:t>
+      </w:r>
+      <w:r>
+        <w:t xml:space="preserve">e </w:t>
+      </w:r>
+      <w:r>
+        <w:t xml:space="preserve">then </w:t>
+      </w:r>
+      <w:r>
+        <w:t xml:space="preserve">constructed </w:t>
+      </w:r>
+      <w:r>
+        <w:t>calibration plots</w:t>
+      </w:r>
+      <w:r>
+        <w:t xml:space="preserve"> </w:t>
+      </w:r>
+      <w:r>
+        <w:t xml:space="preserve">which </w:t>
+      </w:r>
+      <w:r>
+        <w:t>assess</w:t>
+      </w:r>
+      <w:r>
+        <w:t>ed</w:t>
+      </w:r>
+      <w:r>
+        <w:t xml:space="preserve"> </w:t>
+      </w:r>
+      <w:r>
+        <w:t xml:space="preserve">differences </w:t>
+      </w:r>
+      <w:r>
+        <w:t>in</w:t>
+      </w:r>
+      <w:r>
+        <w:t xml:space="preserve"> absolute accuracy</w:t>
+      </w:r>
+      <w:r>
+        <w:t xml:space="preserve"> between JOLs and recall for each pair </w:t>
+      </w:r>
+      <w:r>
+        <w:t>type</w:t>
+      </w:r>
+      <w:r>
+        <w:t xml:space="preserve"> </w:t>
+      </w:r>
+      <w:r>
+        <w:t xml:space="preserve">as a function of </w:t>
+      </w:r>
+      <w:r>
+        <w:t xml:space="preserve">encoding task. </w:t>
+      </w:r>
+      <w:r>
+        <w:t>T</w:t>
+      </w:r>
+      <w:r>
+        <w:t>hese plots reflected differences in JOL overestimation between encoding groups, particularly for backward and unrelated pairs. Starting with</w:t>
+      </w:r>
+      <w:r>
+        <w:t xml:space="preserve"> the read group, participants were overconfident for unrelated pairs at all JOL increments and for backward pairs </w:t>
+      </w:r>
+      <w:r>
+        <w:t>at</w:t>
+      </w:r>
+      <w:r>
+        <w:t xml:space="preserve"> </w:t>
+      </w:r>
+      <w:r>
+        <w:t xml:space="preserve">all increments </w:t>
+      </w:r>
+      <w:r>
+        <w:t>above 50%, a pattern consistent with Maxwell &amp; Huff (2021).</w:t>
+      </w:r>
+      <w:r>
+        <w:t xml:space="preserve"> T</w:t>
+      </w:r>
+      <w:r>
+        <w:t xml:space="preserve">hus, overestimation was most likely to occur </w:t>
+      </w:r>
+      <w:r>
+        <w:t xml:space="preserve">for pairs </w:t>
+      </w:r>
+      <w:r>
+        <w:t>in which relatedness cues used at encoding were not readily available at retrieval</w:t>
+      </w:r>
+      <w:r>
+        <w:t xml:space="preserve">, replicating previous work on the illusion of competence (e.g., </w:t>
+      </w:r>
+      <w:proofErr w:type="spellStart"/>
+      <w:r>
+        <w:t>Koriat</w:t>
+      </w:r>
+      <w:proofErr w:type="spellEnd"/>
+      <w:r>
+        <w:t xml:space="preserve"> &amp; Bjork, 2005; Maxwell &amp; Huff).</w:t>
+      </w:r>
+      <w:r>
+        <w:t xml:space="preserve"> </w:t>
+      </w:r>
+      <w:r>
+        <w:t>F</w:t>
+      </w:r>
+      <w:r>
+        <w:t xml:space="preserve">or </w:t>
+      </w:r>
+      <w:r>
+        <w:t xml:space="preserve">the </w:t>
+      </w:r>
+      <w:r>
+        <w:t xml:space="preserve">item-specific group, participants were </w:t>
+      </w:r>
+      <w:r>
+        <w:t xml:space="preserve">again </w:t>
+      </w:r>
+      <w:r>
+        <w:t xml:space="preserve">overconfident for unrelated pairs at almost </w:t>
+      </w:r>
+      <w:r>
+        <w:t>all</w:t>
+      </w:r>
+      <w:r>
+        <w:t xml:space="preserve"> JOL increments</w:t>
+      </w:r>
+      <w:r>
+        <w:t>,</w:t>
+      </w:r>
+      <w:r>
+        <w:t xml:space="preserve"> </w:t>
+      </w:r>
+      <w:r>
+        <w:t xml:space="preserve">but </w:t>
+      </w:r>
+      <w:r>
+        <w:t>overconfiden</w:t>
+      </w:r>
+      <w:r>
+        <w:t>ce</w:t>
+      </w:r>
+      <w:r>
+        <w:t xml:space="preserve"> </w:t>
+      </w:r>
+      <w:r>
+        <w:t>of</w:t>
+      </w:r>
+      <w:r>
+        <w:t xml:space="preserve"> </w:t>
+      </w:r>
+      <w:r>
+        <w:t>backward pairs</w:t>
+      </w:r>
+      <w:r>
+        <w:t xml:space="preserve"> occurred</w:t>
+      </w:r>
+      <w:r>
+        <w:t xml:space="preserve"> </w:t>
+      </w:r>
+      <w:r>
+        <w:t xml:space="preserve">at </w:t>
+      </w:r>
+      <w:r>
+        <w:t>high</w:t>
+      </w:r>
+      <w:r>
+        <w:t>er</w:t>
+      </w:r>
+      <w:r>
+        <w:t xml:space="preserve"> JOL increments</w:t>
+      </w:r>
+      <w:r>
+        <w:t xml:space="preserve"> relative to reading (80% vs. 50%, respectively). </w:t>
+      </w:r>
+      <w:r>
+        <w:t>Finally, f</w:t>
+      </w:r>
+      <w:r>
+        <w:t xml:space="preserve">or the relational group, </w:t>
+      </w:r>
+      <w:r>
+        <w:t>overconfiden</w:t>
+      </w:r>
+      <w:r>
+        <w:t xml:space="preserve">ce </w:t>
+      </w:r>
+      <w:r>
+        <w:t xml:space="preserve">for </w:t>
+      </w:r>
+      <w:r>
+        <w:t xml:space="preserve">backward </w:t>
+      </w:r>
+      <w:r>
+        <w:t xml:space="preserve">pairs emerged at JOL increments of above 60%, </w:t>
+      </w:r>
+      <w:r>
+        <w:t xml:space="preserve">and </w:t>
+      </w:r>
+      <w:r>
+        <w:t xml:space="preserve">for </w:t>
+      </w:r>
+      <w:r>
+        <w:t>unrelated pairs</w:t>
+      </w:r>
+      <w:r>
+        <w:t>,</w:t>
+      </w:r>
+      <w:r>
+        <w:t xml:space="preserve"> </w:t>
+      </w:r>
+      <w:r>
+        <w:t xml:space="preserve">at </w:t>
+      </w:r>
+      <w:r>
+        <w:t xml:space="preserve">increments </w:t>
+      </w:r>
+      <w:r>
+        <w:t xml:space="preserve">above </w:t>
+      </w:r>
+      <w:r>
+        <w:t xml:space="preserve">50%. </w:t>
+      </w:r>
+      <w:r>
+        <w:t>T</w:t>
+      </w:r>
+      <w:r>
+        <w:t>hus</w:t>
+      </w:r>
+      <w:r>
+        <w:t xml:space="preserve">, compared to </w:t>
+      </w:r>
+      <w:r>
+        <w:t>the read and item-specific tasks</w:t>
+      </w:r>
+      <w:r>
+        <w:t xml:space="preserve">, relational </w:t>
+      </w:r>
+      <w:r>
+        <w:t xml:space="preserve">encoding greatly </w:t>
+      </w:r>
+      <w:r>
+        <w:t>improved</w:t>
+      </w:r>
+      <w:r>
+        <w:t xml:space="preserve"> participants’ abilities </w:t>
+      </w:r>
+      <w:r>
+        <w:t xml:space="preserve">to accurately </w:t>
+      </w:r>
+      <w:r>
+        <w:t>predict their own recall for unrelated pairs</w:t>
+      </w:r>
+      <w:r>
+        <w:t>, suggesting that</w:t>
+      </w:r>
+      <w:r>
+        <w:t xml:space="preserve"> </w:t>
+      </w:r>
+      <w:r>
+        <w:t xml:space="preserve">unrelated pairs are particularly benefitted by relational encoding strategies. </w:t>
+      </w:r>
+      <w:r>
+        <w:t>Finally, a</w:t>
+      </w:r>
+      <w:r>
+        <w:t xml:space="preserve">cross all groups, participants were generally </w:t>
+      </w:r>
+      <w:r>
+        <w:t>well</w:t>
+      </w:r>
+      <w:r>
+        <w:t>-</w:t>
+      </w:r>
+      <w:r>
+        <w:t xml:space="preserve">calibrated for forward and </w:t>
+      </w:r>
+      <w:r>
         <w:lastRenderedPageBreak/>
-        <w:t>W</w:t>
-      </w:r>
-      <w:r>
-        <w:t xml:space="preserve">e </w:t>
-      </w:r>
-      <w:r>
-        <w:t xml:space="preserve">then </w:t>
-      </w:r>
-      <w:r>
-        <w:t xml:space="preserve">constructed </w:t>
-      </w:r>
-      <w:r>
-        <w:t>calibration plots</w:t>
-      </w:r>
-      <w:r>
-        <w:t xml:space="preserve"> </w:t>
-      </w:r>
-      <w:r>
-        <w:t xml:space="preserve">which </w:t>
-      </w:r>
-      <w:r>
-        <w:t>assess</w:t>
-      </w:r>
-      <w:r>
-        <w:t>ed</w:t>
-      </w:r>
-      <w:r>
-        <w:t xml:space="preserve"> </w:t>
-      </w:r>
-      <w:r>
-        <w:t xml:space="preserve">differences </w:t>
-      </w:r>
-      <w:r>
-        <w:t>in</w:t>
-      </w:r>
-      <w:r>
-        <w:t xml:space="preserve"> absolute accuracy</w:t>
-      </w:r>
-      <w:r>
-        <w:t xml:space="preserve"> between JOLs and recall for each pair </w:t>
-      </w:r>
-      <w:r>
-        <w:t>type</w:t>
-      </w:r>
-      <w:r>
-        <w:t xml:space="preserve"> </w:t>
-      </w:r>
-      <w:r>
-        <w:t xml:space="preserve">as a function of </w:t>
-      </w:r>
-      <w:r>
-        <w:t xml:space="preserve">encoding task. </w:t>
-      </w:r>
-      <w:r>
-        <w:t>T</w:t>
-      </w:r>
-      <w:r>
-        <w:t>hese plots reflected differences in JOL overestimation between encoding groups, particularly for backward and unrelated pairs. Starting with</w:t>
-      </w:r>
-      <w:r>
-        <w:t xml:space="preserve"> the read group, participants were overconfident for unrelated pairs at all JOL increments and for backward pairs </w:t>
-      </w:r>
-      <w:r>
-        <w:t>at</w:t>
-      </w:r>
-      <w:r>
-        <w:t xml:space="preserve"> </w:t>
-      </w:r>
-      <w:r>
-        <w:t xml:space="preserve">all increments </w:t>
-      </w:r>
-      <w:r>
-        <w:t>above 50%, a pattern consistent with Maxwell &amp; Huff (2021).</w:t>
-      </w:r>
-      <w:r>
-        <w:t xml:space="preserve"> T</w:t>
-      </w:r>
-      <w:r>
-        <w:t xml:space="preserve">hus, overestimation was most likely to occur </w:t>
-      </w:r>
-      <w:r>
-        <w:t xml:space="preserve">for pairs </w:t>
-      </w:r>
-      <w:r>
-        <w:t>in which relatedness cues used at encoding were not readily available at retrieval</w:t>
-      </w:r>
-      <w:r>
-        <w:t>, replicating previous work on the illusion of competence (e.g., Koriat &amp; Bjork, 2005; Maxwell &amp; Huff).</w:t>
-      </w:r>
-      <w:r>
-        <w:t xml:space="preserve"> </w:t>
-      </w:r>
-      <w:r>
-        <w:t>F</w:t>
-      </w:r>
-      <w:r>
-        <w:t xml:space="preserve">or </w:t>
-      </w:r>
-      <w:r>
-        <w:t xml:space="preserve">the </w:t>
-      </w:r>
-      <w:r>
-        <w:t xml:space="preserve">item-specific group, participants were </w:t>
-      </w:r>
-      <w:r>
-        <w:t xml:space="preserve">again </w:t>
-      </w:r>
-      <w:r>
-        <w:t xml:space="preserve">overconfident for unrelated pairs at almost </w:t>
-      </w:r>
-      <w:r>
-        <w:t>all</w:t>
-      </w:r>
-      <w:r>
-        <w:t xml:space="preserve"> JOL increments</w:t>
-      </w:r>
-      <w:r>
-        <w:t>,</w:t>
-      </w:r>
-      <w:r>
-        <w:t xml:space="preserve"> </w:t>
-      </w:r>
-      <w:r>
-        <w:t xml:space="preserve">but </w:t>
-      </w:r>
-      <w:r>
-        <w:t>overconfiden</w:t>
-      </w:r>
-      <w:r>
-        <w:t>ce</w:t>
-      </w:r>
-      <w:r>
-        <w:t xml:space="preserve"> </w:t>
-      </w:r>
-      <w:r>
-        <w:t>of</w:t>
-      </w:r>
-      <w:r>
-        <w:t xml:space="preserve"> </w:t>
-      </w:r>
-      <w:r>
-        <w:t>backward pairs</w:t>
-      </w:r>
-      <w:r>
-        <w:t xml:space="preserve"> occurred</w:t>
-      </w:r>
-      <w:r>
-        <w:t xml:space="preserve"> </w:t>
-      </w:r>
-      <w:r>
-        <w:t xml:space="preserve">at </w:t>
-      </w:r>
-      <w:r>
-        <w:t>high</w:t>
-      </w:r>
-      <w:r>
-        <w:t>er</w:t>
-      </w:r>
-      <w:r>
-        <w:t xml:space="preserve"> JOL increments</w:t>
-      </w:r>
-      <w:r>
-        <w:t xml:space="preserve"> relative to reading (80% vs. 50%, respectively). </w:t>
-      </w:r>
-      <w:r>
-        <w:t>Finally, f</w:t>
-      </w:r>
-      <w:r>
-        <w:t xml:space="preserve">or the relational group, </w:t>
-      </w:r>
-      <w:r>
-        <w:t>overconfiden</w:t>
-      </w:r>
-      <w:r>
-        <w:t xml:space="preserve">ce </w:t>
-      </w:r>
-      <w:r>
-        <w:t xml:space="preserve">for </w:t>
-      </w:r>
-      <w:r>
-        <w:t xml:space="preserve">backward </w:t>
-      </w:r>
-      <w:r>
-        <w:t xml:space="preserve">pairs emerged at JOL increments of above 60%, </w:t>
-      </w:r>
-      <w:r>
-        <w:t xml:space="preserve">and </w:t>
-      </w:r>
-      <w:r>
-        <w:t xml:space="preserve">for </w:t>
-      </w:r>
-      <w:r>
-        <w:t>unrelated pairs</w:t>
-      </w:r>
-      <w:r>
-        <w:t>,</w:t>
-      </w:r>
-      <w:r>
-        <w:t xml:space="preserve"> </w:t>
-      </w:r>
-      <w:r>
-        <w:t xml:space="preserve">at </w:t>
-      </w:r>
-      <w:r>
-        <w:t xml:space="preserve">increments </w:t>
-      </w:r>
-      <w:r>
-        <w:t xml:space="preserve">above </w:t>
-      </w:r>
-      <w:r>
-        <w:t xml:space="preserve">50%. </w:t>
-      </w:r>
-      <w:r>
-        <w:t>T</w:t>
-      </w:r>
-      <w:r>
-        <w:t>hus</w:t>
-      </w:r>
-      <w:r>
-        <w:t xml:space="preserve">, compared to </w:t>
-      </w:r>
-      <w:r>
-        <w:t>the read and item-specific tasks</w:t>
-      </w:r>
-      <w:r>
-        <w:t xml:space="preserve">, relational </w:t>
-      </w:r>
-      <w:r>
-        <w:t xml:space="preserve">encoding greatly </w:t>
-      </w:r>
-      <w:r>
-        <w:t>improved</w:t>
-      </w:r>
-      <w:r>
-        <w:t xml:space="preserve"> participants’ abilities </w:t>
-      </w:r>
-      <w:r>
-        <w:t xml:space="preserve">to accurately </w:t>
-      </w:r>
-      <w:r>
-        <w:t>predict their own recall for unrelated pairs</w:t>
-      </w:r>
-      <w:r>
-        <w:t>, suggesting that</w:t>
-      </w:r>
-      <w:r>
-        <w:t xml:space="preserve"> </w:t>
-      </w:r>
-      <w:r>
-        <w:t xml:space="preserve">unrelated pairs are particularly benefitted by relational encoding strategies. </w:t>
-      </w:r>
-      <w:r>
-        <w:t>Finally, a</w:t>
-      </w:r>
-      <w:r>
-        <w:t xml:space="preserve">cross all groups, participants were generally </w:t>
-      </w:r>
-      <w:r>
-        <w:t>well</w:t>
-      </w:r>
-      <w:r>
-        <w:t>-</w:t>
-      </w:r>
-      <w:r>
-        <w:t>calibrated for forward and symmetrical pair</w:t>
+        <w:t>symmetrical pair</w:t>
       </w:r>
       <w:r>
         <w:t>s</w:t>
@@ -17842,14 +18629,7 @@
         <w:rPr>
           <w:iCs/>
         </w:rPr>
-        <w:t xml:space="preserve">. Therefore, item-specific and relational </w:t>
-      </w:r>
-      <w:r>
-        <w:rPr>
-          <w:iCs/>
-        </w:rPr>
-        <w:lastRenderedPageBreak/>
-        <w:t xml:space="preserve">encoding strategies can </w:t>
+        <w:t xml:space="preserve">. Therefore, item-specific and relational encoding strategies can </w:t>
       </w:r>
       <w:r>
         <w:rPr>
@@ -18304,7 +19084,23 @@
           <w:rFonts w:eastAsia="Arial" w:cs="Times New Roman"/>
           <w:szCs w:val="24"/>
         </w:rPr>
-        <w:t xml:space="preserve">e.g., Arial &amp; Dunlosky, 2011; </w:t>
+        <w:t xml:space="preserve">e.g., Arial &amp; </w:t>
+      </w:r>
+      <w:proofErr w:type="spellStart"/>
+      <w:r>
+        <w:rPr>
+          <w:rFonts w:eastAsia="Arial" w:cs="Times New Roman"/>
+          <w:szCs w:val="24"/>
+        </w:rPr>
+        <w:t>Dunlosky</w:t>
+      </w:r>
+      <w:proofErr w:type="spellEnd"/>
+      <w:r>
+        <w:rPr>
+          <w:rFonts w:eastAsia="Arial" w:cs="Times New Roman"/>
+          <w:szCs w:val="24"/>
+        </w:rPr>
+        <w:t xml:space="preserve">, 2011; </w:t>
       </w:r>
       <w:r>
         <w:rPr>
@@ -18325,7 +19121,15 @@
           <w:rFonts w:eastAsia="Arial" w:cs="Times New Roman"/>
           <w:szCs w:val="24"/>
         </w:rPr>
-        <w:t xml:space="preserve">. However, because resolution is primarily benefited by manipulations </w:t>
+        <w:t xml:space="preserve">. However, because resolution is primarily benefited by </w:t>
+      </w:r>
+      <w:r>
+        <w:rPr>
+          <w:rFonts w:eastAsia="Arial" w:cs="Times New Roman"/>
+          <w:szCs w:val="24"/>
+        </w:rPr>
+        <w:lastRenderedPageBreak/>
+        <w:t xml:space="preserve">manipulations </w:t>
       </w:r>
       <w:r>
         <w:rPr>
@@ -18490,12 +19294,21 @@
         </w:rPr>
         <w:t xml:space="preserve">a recent study by </w:t>
       </w:r>
-      <w:r>
-        <w:rPr>
-          <w:rFonts w:eastAsia="Arial" w:cs="Times New Roman"/>
-          <w:szCs w:val="24"/>
-        </w:rPr>
-        <w:t>Senkova and Otani (2021)</w:t>
+      <w:proofErr w:type="spellStart"/>
+      <w:r>
+        <w:rPr>
+          <w:rFonts w:eastAsia="Arial" w:cs="Times New Roman"/>
+          <w:szCs w:val="24"/>
+        </w:rPr>
+        <w:t>Senkova</w:t>
+      </w:r>
+      <w:proofErr w:type="spellEnd"/>
+      <w:r>
+        <w:rPr>
+          <w:rFonts w:eastAsia="Arial" w:cs="Times New Roman"/>
+          <w:szCs w:val="24"/>
+        </w:rPr>
+        <w:t xml:space="preserve"> and Otani (2021)</w:t>
       </w:r>
       <w:r>
         <w:rPr>
@@ -18516,7 +19329,6 @@
           <w:rFonts w:eastAsia="Arial" w:cs="Times New Roman"/>
           <w:szCs w:val="24"/>
         </w:rPr>
-        <w:lastRenderedPageBreak/>
         <w:t xml:space="preserve">recall performance for words receiving </w:t>
       </w:r>
       <w:r>
@@ -18757,12 +19569,21 @@
         </w:rPr>
         <w:t xml:space="preserve">Thus, it is possible that item-specific encoding may produce an additional memory benefit when combined with JOLs. Of course, it is important to note that </w:t>
       </w:r>
-      <w:r>
-        <w:rPr>
-          <w:rFonts w:eastAsia="Arial" w:cs="Times New Roman"/>
-          <w:szCs w:val="24"/>
-        </w:rPr>
-        <w:t xml:space="preserve">Senkova and Otani examined </w:t>
+      <w:proofErr w:type="spellStart"/>
+      <w:r>
+        <w:rPr>
+          <w:rFonts w:eastAsia="Arial" w:cs="Times New Roman"/>
+          <w:szCs w:val="24"/>
+        </w:rPr>
+        <w:t>Senkova</w:t>
+      </w:r>
+      <w:proofErr w:type="spellEnd"/>
+      <w:r>
+        <w:rPr>
+          <w:rFonts w:eastAsia="Arial" w:cs="Times New Roman"/>
+          <w:szCs w:val="24"/>
+        </w:rPr>
+        <w:t xml:space="preserve"> and Otani examined </w:t>
       </w:r>
       <w:r>
         <w:rPr>
@@ -18862,7 +19683,23 @@
           <w:rFonts w:eastAsia="Arial" w:cs="Times New Roman"/>
           <w:szCs w:val="24"/>
         </w:rPr>
-        <w:t xml:space="preserve"> by Tekin &amp; Roediger (2020), who showed </w:t>
+        <w:t xml:space="preserve"> by </w:t>
+      </w:r>
+      <w:proofErr w:type="spellStart"/>
+      <w:r>
+        <w:rPr>
+          <w:rFonts w:eastAsia="Arial" w:cs="Times New Roman"/>
+          <w:szCs w:val="24"/>
+        </w:rPr>
+        <w:t>Tekin</w:t>
+      </w:r>
+      <w:proofErr w:type="spellEnd"/>
+      <w:r>
+        <w:rPr>
+          <w:rFonts w:eastAsia="Arial" w:cs="Times New Roman"/>
+          <w:szCs w:val="24"/>
+        </w:rPr>
+        <w:t xml:space="preserve"> &amp; Roediger (2020), who showed </w:t>
       </w:r>
       <w:r>
         <w:rPr>
@@ -19002,7 +19839,15 @@
           <w:rFonts w:eastAsia="Arial" w:cs="Times New Roman"/>
           <w:szCs w:val="24"/>
         </w:rPr>
-        <w:t>, such that the LOP effect (i.e., memory benefits of deep vs shallow encoding; see Craik &amp; Lockhart, 1972) was eliminated.</w:t>
+        <w:t xml:space="preserve">, such that the LOP effect (i.e., </w:t>
+      </w:r>
+      <w:r>
+        <w:rPr>
+          <w:rFonts w:eastAsia="Arial" w:cs="Times New Roman"/>
+          <w:szCs w:val="24"/>
+        </w:rPr>
+        <w:lastRenderedPageBreak/>
+        <w:t>memory benefits of deep vs shallow encoding; see Craik &amp; Lockhart, 1972) was eliminated.</w:t>
       </w:r>
       <w:r>
         <w:rPr>
@@ -19086,7 +19931,23 @@
           <w:rFonts w:eastAsia="Arial" w:cs="Times New Roman"/>
           <w:szCs w:val="24"/>
         </w:rPr>
-        <w:t>; Soderstrom, Clark, Halamish, &amp; Bjork, 2015</w:t>
+        <w:t xml:space="preserve">; Soderstrom, Clark, </w:t>
+      </w:r>
+      <w:proofErr w:type="spellStart"/>
+      <w:r>
+        <w:rPr>
+          <w:rFonts w:eastAsia="Arial" w:cs="Times New Roman"/>
+          <w:szCs w:val="24"/>
+        </w:rPr>
+        <w:t>Halamish</w:t>
+      </w:r>
+      <w:proofErr w:type="spellEnd"/>
+      <w:r>
+        <w:rPr>
+          <w:rFonts w:eastAsia="Arial" w:cs="Times New Roman"/>
+          <w:szCs w:val="24"/>
+        </w:rPr>
+        <w:t>, &amp; Bjork, 2015</w:t>
       </w:r>
       <w:r>
         <w:rPr>
@@ -19240,15 +20101,7 @@
           <w:rFonts w:eastAsia="Arial" w:cs="Times New Roman"/>
           <w:szCs w:val="24"/>
         </w:rPr>
-        <w:t xml:space="preserve"> &amp; </w:t>
-      </w:r>
-      <w:r>
-        <w:rPr>
-          <w:rFonts w:eastAsia="Arial" w:cs="Times New Roman"/>
-          <w:szCs w:val="24"/>
-        </w:rPr>
-        <w:lastRenderedPageBreak/>
-        <w:t>Einstein, 1981</w:t>
+        <w:t xml:space="preserve"> &amp; Einstein, 1981</w:t>
       </w:r>
       <w:r>
         <w:rPr>
@@ -19290,7 +20143,23 @@
           <w:rFonts w:eastAsia="Arial" w:cs="Times New Roman"/>
           <w:szCs w:val="24"/>
         </w:rPr>
-        <w:t xml:space="preserve">that Tekin </w:t>
+        <w:t xml:space="preserve">that </w:t>
+      </w:r>
+      <w:proofErr w:type="spellStart"/>
+      <w:r>
+        <w:rPr>
+          <w:rFonts w:eastAsia="Arial" w:cs="Times New Roman"/>
+          <w:szCs w:val="24"/>
+        </w:rPr>
+        <w:t>Tekin</w:t>
+      </w:r>
+      <w:proofErr w:type="spellEnd"/>
+      <w:r>
+        <w:rPr>
+          <w:rFonts w:eastAsia="Arial" w:cs="Times New Roman"/>
+          <w:szCs w:val="24"/>
+        </w:rPr>
+        <w:t xml:space="preserve"> </w:t>
       </w:r>
       <w:r>
         <w:rPr>
@@ -19318,8 +20187,17 @@
           <w:rFonts w:eastAsia="Arial" w:cs="Times New Roman"/>
           <w:szCs w:val="24"/>
         </w:rPr>
-        <w:t xml:space="preserve"> extend to  cued</w:t>
-      </w:r>
+        <w:t xml:space="preserve"> extend </w:t>
+      </w:r>
+      <w:proofErr w:type="gramStart"/>
+      <w:r>
+        <w:rPr>
+          <w:rFonts w:eastAsia="Arial" w:cs="Times New Roman"/>
+          <w:szCs w:val="24"/>
+        </w:rPr>
+        <w:t>to  cued</w:t>
+      </w:r>
+      <w:proofErr w:type="gramEnd"/>
       <w:r>
         <w:rPr>
           <w:rFonts w:eastAsia="Arial" w:cs="Times New Roman"/>
@@ -19758,7 +20636,15 @@
           <w:rFonts w:eastAsia="Arial" w:cs="Times New Roman"/>
           <w:szCs w:val="24"/>
         </w:rPr>
-        <w:t xml:space="preserve"> can be used to reduce, but not eliminate, the illusion of competence for backward, symmetrical</w:t>
+        <w:t xml:space="preserve"> can be used to reduce, but not eliminate, the illusion of </w:t>
+      </w:r>
+      <w:r>
+        <w:rPr>
+          <w:rFonts w:eastAsia="Arial" w:cs="Times New Roman"/>
+          <w:szCs w:val="24"/>
+        </w:rPr>
+        <w:lastRenderedPageBreak/>
+        <w:t>competence for backward, symmetrical</w:t>
       </w:r>
       <w:r>
         <w:rPr>
@@ -19998,7 +20884,23 @@
           <w:rFonts w:eastAsia="Arial" w:cs="Times New Roman"/>
           <w:szCs w:val="24"/>
         </w:rPr>
-        <w:t xml:space="preserve">Arial, R, &amp; Dunlosky, J. (2011). The sensitivity of judgment-of-learning resolution to past test performance, new learning, and forgetting. </w:t>
+        <w:t xml:space="preserve">Arial, R, &amp; </w:t>
+      </w:r>
+      <w:proofErr w:type="spellStart"/>
+      <w:r>
+        <w:rPr>
+          <w:rFonts w:eastAsia="Arial" w:cs="Times New Roman"/>
+          <w:szCs w:val="24"/>
+        </w:rPr>
+        <w:t>Dunlosky</w:t>
+      </w:r>
+      <w:proofErr w:type="spellEnd"/>
+      <w:r>
+        <w:rPr>
+          <w:rFonts w:eastAsia="Arial" w:cs="Times New Roman"/>
+          <w:szCs w:val="24"/>
+        </w:rPr>
+        <w:t xml:space="preserve">, J. (2011). The sensitivity of judgment-of-learning resolution to past test performance, new learning, and forgetting. </w:t>
       </w:r>
       <w:r>
         <w:rPr>
@@ -20106,12 +21008,53 @@
           <w:szCs w:val="24"/>
         </w:rPr>
       </w:pPr>
-      <w:r>
-        <w:rPr>
-          <w:rFonts w:eastAsia="Arial" w:cs="Times New Roman"/>
-          <w:szCs w:val="24"/>
-        </w:rPr>
-        <w:t xml:space="preserve">Balota, D. A., Yap, M. J., Hutchison, K. A., Cortese, M. J., Kessler, B., Loftis, B., Neely, J. H., Nelson, D. L., Simpson, G. B, &amp; Treiman, R. (2007). The English lexicon project. </w:t>
+      <w:proofErr w:type="spellStart"/>
+      <w:r>
+        <w:rPr>
+          <w:rFonts w:eastAsia="Arial" w:cs="Times New Roman"/>
+          <w:szCs w:val="24"/>
+        </w:rPr>
+        <w:t>Balota</w:t>
+      </w:r>
+      <w:proofErr w:type="spellEnd"/>
+      <w:r>
+        <w:rPr>
+          <w:rFonts w:eastAsia="Arial" w:cs="Times New Roman"/>
+          <w:szCs w:val="24"/>
+        </w:rPr>
+        <w:t xml:space="preserve">, D. A., Yap, M. J., Hutchison, K. A., Cortese, M. J., Kessler, B., Loftis, B., Neely, J. H., Nelson, D. L., Simpson, G. B, &amp; </w:t>
+      </w:r>
+      <w:proofErr w:type="spellStart"/>
+      <w:r>
+        <w:rPr>
+          <w:rFonts w:eastAsia="Arial" w:cs="Times New Roman"/>
+          <w:szCs w:val="24"/>
+        </w:rPr>
+        <w:t>Treiman</w:t>
+      </w:r>
+      <w:proofErr w:type="spellEnd"/>
+      <w:r>
+        <w:rPr>
+          <w:rFonts w:eastAsia="Arial" w:cs="Times New Roman"/>
+          <w:szCs w:val="24"/>
+        </w:rPr>
+        <w:t xml:space="preserve">, R. (2007). The English lexicon </w:t>
+      </w:r>
+      <w:proofErr w:type="gramStart"/>
+      <w:r>
+        <w:rPr>
+          <w:rFonts w:eastAsia="Arial" w:cs="Times New Roman"/>
+          <w:szCs w:val="24"/>
+        </w:rPr>
+        <w:t>project</w:t>
+      </w:r>
+      <w:proofErr w:type="gramEnd"/>
+      <w:r>
+        <w:rPr>
+          <w:rFonts w:eastAsia="Arial" w:cs="Times New Roman"/>
+          <w:szCs w:val="24"/>
+        </w:rPr>
+        <w:t xml:space="preserve">. </w:t>
       </w:r>
       <w:r>
         <w:rPr>
@@ -20515,7 +21458,39 @@
           <w:rFonts w:eastAsia="Arial" w:cs="Times New Roman"/>
           <w:szCs w:val="24"/>
         </w:rPr>
-        <w:t xml:space="preserve">De Deyne, S., Navarro, D. J., Perfors, A., Brysbaert, M., &amp; Storms, G. (2019). The “Small World of Words” English word association norms for over 12,000 cue words. </w:t>
+        <w:t xml:space="preserve">De </w:t>
+      </w:r>
+      <w:proofErr w:type="spellStart"/>
+      <w:r>
+        <w:rPr>
+          <w:rFonts w:eastAsia="Arial" w:cs="Times New Roman"/>
+          <w:szCs w:val="24"/>
+        </w:rPr>
+        <w:t>Deyne</w:t>
+      </w:r>
+      <w:proofErr w:type="spellEnd"/>
+      <w:r>
+        <w:rPr>
+          <w:rFonts w:eastAsia="Arial" w:cs="Times New Roman"/>
+          <w:szCs w:val="24"/>
+        </w:rPr>
+        <w:t xml:space="preserve">, S., Navarro, D. J., </w:t>
+      </w:r>
+      <w:proofErr w:type="spellStart"/>
+      <w:r>
+        <w:rPr>
+          <w:rFonts w:eastAsia="Arial" w:cs="Times New Roman"/>
+          <w:szCs w:val="24"/>
+        </w:rPr>
+        <w:t>Perfors</w:t>
+      </w:r>
+      <w:proofErr w:type="spellEnd"/>
+      <w:r>
+        <w:rPr>
+          <w:rFonts w:eastAsia="Arial" w:cs="Times New Roman"/>
+          <w:szCs w:val="24"/>
+        </w:rPr>
+        <w:t xml:space="preserve">, A., Brysbaert, M., &amp; Storms, G. (2019). The “Small World of Words” English word association norms for over 12,000 cue words. </w:t>
       </w:r>
       <w:r>
         <w:rPr>
@@ -20606,12 +21581,21 @@
           <w:szCs w:val="24"/>
         </w:rPr>
       </w:pPr>
-      <w:r>
-        <w:rPr>
-          <w:rFonts w:eastAsia="Arial" w:cs="Times New Roman"/>
-          <w:szCs w:val="24"/>
-        </w:rPr>
-        <w:t xml:space="preserve">Dunlosky, J. &amp; Nelson, T. O. (1992). Importance of the kind of cue for judgments of learning (JOL) and the delayed-JOL effect. </w:t>
+      <w:proofErr w:type="spellStart"/>
+      <w:r>
+        <w:rPr>
+          <w:rFonts w:eastAsia="Arial" w:cs="Times New Roman"/>
+          <w:szCs w:val="24"/>
+        </w:rPr>
+        <w:t>Dunlosky</w:t>
+      </w:r>
+      <w:proofErr w:type="spellEnd"/>
+      <w:r>
+        <w:rPr>
+          <w:rFonts w:eastAsia="Arial" w:cs="Times New Roman"/>
+          <w:szCs w:val="24"/>
+        </w:rPr>
+        <w:t xml:space="preserve">, J. &amp; Nelson, T. O. (1992). Importance of the kind of cue for judgments of learning (JOL) and the delayed-JOL effect. </w:t>
       </w:r>
       <w:r>
         <w:rPr>
@@ -20639,12 +21623,21 @@
           <w:szCs w:val="24"/>
         </w:rPr>
       </w:pPr>
-      <w:r>
-        <w:rPr>
-          <w:rFonts w:eastAsia="Arial" w:cs="Times New Roman"/>
-          <w:szCs w:val="24"/>
-        </w:rPr>
-        <w:t>Dunlosky, J. &amp; Nelson, T. O. (1994). Does the sensitivity of judgments of learning (JOLs)</w:t>
+      <w:proofErr w:type="spellStart"/>
+      <w:r>
+        <w:rPr>
+          <w:rFonts w:eastAsia="Arial" w:cs="Times New Roman"/>
+          <w:szCs w:val="24"/>
+        </w:rPr>
+        <w:t>Dunlosky</w:t>
+      </w:r>
+      <w:proofErr w:type="spellEnd"/>
+      <w:r>
+        <w:rPr>
+          <w:rFonts w:eastAsia="Arial" w:cs="Times New Roman"/>
+          <w:szCs w:val="24"/>
+        </w:rPr>
+        <w:t>, J. &amp; Nelson, T. O. (1994). Does the sensitivity of judgments of learning (JOLs)</w:t>
       </w:r>
       <w:r>
         <w:rPr>
@@ -20751,12 +21744,37 @@
           <w:szCs w:val="24"/>
         </w:rPr>
       </w:pPr>
-      <w:r>
-        <w:rPr>
-          <w:rFonts w:eastAsia="Arial" w:cs="Times New Roman"/>
-          <w:szCs w:val="24"/>
-        </w:rPr>
-        <w:t xml:space="preserve">Faul, F., Erdfelder, E., Lang, A.-G., &amp; Buchner, A. (2007). G*Power 3: </w:t>
+      <w:proofErr w:type="spellStart"/>
+      <w:r>
+        <w:rPr>
+          <w:rFonts w:eastAsia="Arial" w:cs="Times New Roman"/>
+          <w:szCs w:val="24"/>
+        </w:rPr>
+        <w:t>Faul</w:t>
+      </w:r>
+      <w:proofErr w:type="spellEnd"/>
+      <w:r>
+        <w:rPr>
+          <w:rFonts w:eastAsia="Arial" w:cs="Times New Roman"/>
+          <w:szCs w:val="24"/>
+        </w:rPr>
+        <w:t xml:space="preserve">, F., </w:t>
+      </w:r>
+      <w:proofErr w:type="spellStart"/>
+      <w:r>
+        <w:rPr>
+          <w:rFonts w:eastAsia="Arial" w:cs="Times New Roman"/>
+          <w:szCs w:val="24"/>
+        </w:rPr>
+        <w:t>Erdfelder</w:t>
+      </w:r>
+      <w:proofErr w:type="spellEnd"/>
+      <w:r>
+        <w:rPr>
+          <w:rFonts w:eastAsia="Arial" w:cs="Times New Roman"/>
+          <w:szCs w:val="24"/>
+        </w:rPr>
+        <w:t xml:space="preserve">, E., Lang, A.-G., &amp; Buchner, A. (2007). G*Power 3: </w:t>
       </w:r>
       <w:r>
         <w:rPr>
@@ -20888,12 +21906,85 @@
         </w:rPr>
       </w:pPr>
       <w:bookmarkStart w:id="21" w:name="_Hlk11864411"/>
-      <w:r>
-        <w:rPr>
-          <w:rFonts w:eastAsia="Arial" w:cs="Times New Roman"/>
-          <w:szCs w:val="24"/>
-        </w:rPr>
-        <w:t xml:space="preserve">Hanczakowski, M., Zawadzka, K., Pasek, T., &amp; Higham, P. A. (2013). Calibration of metacognitive judgments: Insights from the underconfidence-with-practice effect. </w:t>
+      <w:proofErr w:type="spellStart"/>
+      <w:r>
+        <w:rPr>
+          <w:rFonts w:eastAsia="Arial" w:cs="Times New Roman"/>
+          <w:szCs w:val="24"/>
+        </w:rPr>
+        <w:t>Hanczakowski</w:t>
+      </w:r>
+      <w:proofErr w:type="spellEnd"/>
+      <w:r>
+        <w:rPr>
+          <w:rFonts w:eastAsia="Arial" w:cs="Times New Roman"/>
+          <w:szCs w:val="24"/>
+        </w:rPr>
+        <w:t xml:space="preserve">, M., </w:t>
+      </w:r>
+      <w:proofErr w:type="spellStart"/>
+      <w:r>
+        <w:rPr>
+          <w:rFonts w:eastAsia="Arial" w:cs="Times New Roman"/>
+          <w:szCs w:val="24"/>
+        </w:rPr>
+        <w:t>Zawadzka</w:t>
+      </w:r>
+      <w:proofErr w:type="spellEnd"/>
+      <w:r>
+        <w:rPr>
+          <w:rFonts w:eastAsia="Arial" w:cs="Times New Roman"/>
+          <w:szCs w:val="24"/>
+        </w:rPr>
+        <w:t xml:space="preserve">, K., </w:t>
+      </w:r>
+      <w:proofErr w:type="spellStart"/>
+      <w:r>
+        <w:rPr>
+          <w:rFonts w:eastAsia="Arial" w:cs="Times New Roman"/>
+          <w:szCs w:val="24"/>
+        </w:rPr>
+        <w:t>Pasek</w:t>
+      </w:r>
+      <w:proofErr w:type="spellEnd"/>
+      <w:r>
+        <w:rPr>
+          <w:rFonts w:eastAsia="Arial" w:cs="Times New Roman"/>
+          <w:szCs w:val="24"/>
+        </w:rPr>
+        <w:t xml:space="preserve">, T., &amp; </w:t>
+      </w:r>
+      <w:proofErr w:type="spellStart"/>
+      <w:r>
+        <w:rPr>
+          <w:rFonts w:eastAsia="Arial" w:cs="Times New Roman"/>
+          <w:szCs w:val="24"/>
+        </w:rPr>
+        <w:t>Higham</w:t>
+      </w:r>
+      <w:proofErr w:type="spellEnd"/>
+      <w:r>
+        <w:rPr>
+          <w:rFonts w:eastAsia="Arial" w:cs="Times New Roman"/>
+          <w:szCs w:val="24"/>
+        </w:rPr>
+        <w:t xml:space="preserve">, P. A. (2013). Calibration of metacognitive judgments: Insights from the </w:t>
+      </w:r>
+      <w:proofErr w:type="spellStart"/>
+      <w:r>
+        <w:rPr>
+          <w:rFonts w:eastAsia="Arial" w:cs="Times New Roman"/>
+          <w:szCs w:val="24"/>
+        </w:rPr>
+        <w:t>underconfidence</w:t>
+      </w:r>
+      <w:proofErr w:type="spellEnd"/>
+      <w:r>
+        <w:rPr>
+          <w:rFonts w:eastAsia="Arial" w:cs="Times New Roman"/>
+          <w:szCs w:val="24"/>
+        </w:rPr>
+        <w:t xml:space="preserve">-with-practice effect. </w:t>
       </w:r>
       <w:r>
         <w:rPr>
@@ -21106,7 +22197,23 @@
           <w:rFonts w:eastAsia="Arial" w:cs="Times New Roman"/>
           <w:szCs w:val="24"/>
         </w:rPr>
-        <w:t>Jiang, X., Osl, M., Kim, J., &amp; Ohno-Machado, L. (2012).</w:t>
+        <w:t xml:space="preserve">Jiang, X., </w:t>
+      </w:r>
+      <w:proofErr w:type="spellStart"/>
+      <w:r>
+        <w:rPr>
+          <w:rFonts w:eastAsia="Arial" w:cs="Times New Roman"/>
+          <w:szCs w:val="24"/>
+        </w:rPr>
+        <w:t>Osl</w:t>
+      </w:r>
+      <w:proofErr w:type="spellEnd"/>
+      <w:r>
+        <w:rPr>
+          <w:rFonts w:eastAsia="Arial" w:cs="Times New Roman"/>
+          <w:szCs w:val="24"/>
+        </w:rPr>
+        <w:t>, M., Kim, J., &amp; Ohno-Machado, L. (2012).</w:t>
       </w:r>
       <w:r>
         <w:rPr>
@@ -21195,12 +22302,21 @@
           <w:szCs w:val="24"/>
         </w:rPr>
       </w:pPr>
-      <w:r>
-        <w:rPr>
-          <w:rFonts w:eastAsia="Arial" w:cs="Times New Roman"/>
-          <w:szCs w:val="24"/>
-        </w:rPr>
-        <w:t xml:space="preserve">Koriat, A., &amp; Bjork, R. A. (2005). Illusions of competence in monitoring one’s knowledge during study. </w:t>
+      <w:proofErr w:type="spellStart"/>
+      <w:r>
+        <w:rPr>
+          <w:rFonts w:eastAsia="Arial" w:cs="Times New Roman"/>
+          <w:szCs w:val="24"/>
+        </w:rPr>
+        <w:t>Koriat</w:t>
+      </w:r>
+      <w:proofErr w:type="spellEnd"/>
+      <w:r>
+        <w:rPr>
+          <w:rFonts w:eastAsia="Arial" w:cs="Times New Roman"/>
+          <w:szCs w:val="24"/>
+        </w:rPr>
+        <w:t xml:space="preserve">, A., &amp; Bjork, R. A. (2005). Illusions of competence in monitoring one’s knowledge during study. </w:t>
       </w:r>
       <w:r>
         <w:rPr>
@@ -21267,12 +22383,37 @@
           <w:szCs w:val="24"/>
         </w:rPr>
       </w:pPr>
-      <w:r>
-        <w:rPr>
-          <w:rFonts w:eastAsia="Arial" w:cs="Times New Roman"/>
-          <w:szCs w:val="24"/>
-        </w:rPr>
-        <w:t xml:space="preserve">Koriat, A., &amp; Ma’Ayan, H. (2005). The effects of encoding fluency and retrieval fluency on judgments of learning. </w:t>
+      <w:proofErr w:type="spellStart"/>
+      <w:r>
+        <w:rPr>
+          <w:rFonts w:eastAsia="Arial" w:cs="Times New Roman"/>
+          <w:szCs w:val="24"/>
+        </w:rPr>
+        <w:t>Koriat</w:t>
+      </w:r>
+      <w:proofErr w:type="spellEnd"/>
+      <w:r>
+        <w:rPr>
+          <w:rFonts w:eastAsia="Arial" w:cs="Times New Roman"/>
+          <w:szCs w:val="24"/>
+        </w:rPr>
+        <w:t xml:space="preserve">, A., &amp; </w:t>
+      </w:r>
+      <w:proofErr w:type="spellStart"/>
+      <w:r>
+        <w:rPr>
+          <w:rFonts w:eastAsia="Arial" w:cs="Times New Roman"/>
+          <w:szCs w:val="24"/>
+        </w:rPr>
+        <w:t>Ma’Ayan</w:t>
+      </w:r>
+      <w:proofErr w:type="spellEnd"/>
+      <w:r>
+        <w:rPr>
+          <w:rFonts w:eastAsia="Arial" w:cs="Times New Roman"/>
+          <w:szCs w:val="24"/>
+        </w:rPr>
+        <w:t xml:space="preserve">, H. (2005). The effects of encoding fluency and retrieval fluency on judgments of learning. </w:t>
       </w:r>
       <w:r>
         <w:rPr>
@@ -21344,12 +22485,53 @@
           <w:szCs w:val="24"/>
         </w:rPr>
       </w:pPr>
-      <w:r>
-        <w:rPr>
-          <w:rFonts w:eastAsia="Arial" w:cs="Times New Roman"/>
-          <w:szCs w:val="24"/>
-        </w:rPr>
-        <w:t xml:space="preserve">Koriat, A., Sheffer, L., &amp; Ma’Ayan, H. (2002). Comparing objective and subjective learning curves: Judgments of learning exhibit increased underconfidence with practice. </w:t>
+      <w:proofErr w:type="spellStart"/>
+      <w:r>
+        <w:rPr>
+          <w:rFonts w:eastAsia="Arial" w:cs="Times New Roman"/>
+          <w:szCs w:val="24"/>
+        </w:rPr>
+        <w:t>Koriat</w:t>
+      </w:r>
+      <w:proofErr w:type="spellEnd"/>
+      <w:r>
+        <w:rPr>
+          <w:rFonts w:eastAsia="Arial" w:cs="Times New Roman"/>
+          <w:szCs w:val="24"/>
+        </w:rPr>
+        <w:t xml:space="preserve">, A., Sheffer, L., &amp; </w:t>
+      </w:r>
+      <w:proofErr w:type="spellStart"/>
+      <w:r>
+        <w:rPr>
+          <w:rFonts w:eastAsia="Arial" w:cs="Times New Roman"/>
+          <w:szCs w:val="24"/>
+        </w:rPr>
+        <w:t>Ma’Ayan</w:t>
+      </w:r>
+      <w:proofErr w:type="spellEnd"/>
+      <w:r>
+        <w:rPr>
+          <w:rFonts w:eastAsia="Arial" w:cs="Times New Roman"/>
+          <w:szCs w:val="24"/>
+        </w:rPr>
+        <w:t xml:space="preserve">, H. (2002). Comparing objective and subjective learning curves: Judgments of learning exhibit increased </w:t>
+      </w:r>
+      <w:proofErr w:type="spellStart"/>
+      <w:r>
+        <w:rPr>
+          <w:rFonts w:eastAsia="Arial" w:cs="Times New Roman"/>
+          <w:szCs w:val="24"/>
+        </w:rPr>
+        <w:t>underconfidence</w:t>
+      </w:r>
+      <w:proofErr w:type="spellEnd"/>
+      <w:r>
+        <w:rPr>
+          <w:rFonts w:eastAsia="Arial" w:cs="Times New Roman"/>
+          <w:szCs w:val="24"/>
+        </w:rPr>
+        <w:t xml:space="preserve"> with practice. </w:t>
       </w:r>
       <w:r>
         <w:rPr>
@@ -21377,12 +22559,53 @@
           <w:szCs w:val="24"/>
         </w:rPr>
       </w:pPr>
-      <w:r>
-        <w:rPr>
-          <w:rFonts w:eastAsia="Arial" w:cs="Times New Roman"/>
-          <w:szCs w:val="24"/>
-        </w:rPr>
-        <w:t xml:space="preserve">Lindhiem, O., Peterson, I. T., Mentch, L. K., &amp; Youngstrom, E. A. (2020). The importance of calibration in clinical psychology. </w:t>
+      <w:proofErr w:type="spellStart"/>
+      <w:r>
+        <w:rPr>
+          <w:rFonts w:eastAsia="Arial" w:cs="Times New Roman"/>
+          <w:szCs w:val="24"/>
+        </w:rPr>
+        <w:t>Lindhiem</w:t>
+      </w:r>
+      <w:proofErr w:type="spellEnd"/>
+      <w:r>
+        <w:rPr>
+          <w:rFonts w:eastAsia="Arial" w:cs="Times New Roman"/>
+          <w:szCs w:val="24"/>
+        </w:rPr>
+        <w:t xml:space="preserve">, O., Peterson, I. T., </w:t>
+      </w:r>
+      <w:proofErr w:type="spellStart"/>
+      <w:r>
+        <w:rPr>
+          <w:rFonts w:eastAsia="Arial" w:cs="Times New Roman"/>
+          <w:szCs w:val="24"/>
+        </w:rPr>
+        <w:t>Mentch</w:t>
+      </w:r>
+      <w:proofErr w:type="spellEnd"/>
+      <w:r>
+        <w:rPr>
+          <w:rFonts w:eastAsia="Arial" w:cs="Times New Roman"/>
+          <w:szCs w:val="24"/>
+        </w:rPr>
+        <w:t xml:space="preserve">, L. K., &amp; </w:t>
+      </w:r>
+      <w:proofErr w:type="spellStart"/>
+      <w:r>
+        <w:rPr>
+          <w:rFonts w:eastAsia="Arial" w:cs="Times New Roman"/>
+          <w:szCs w:val="24"/>
+        </w:rPr>
+        <w:t>Youngstrom</w:t>
+      </w:r>
+      <w:proofErr w:type="spellEnd"/>
+      <w:r>
+        <w:rPr>
+          <w:rFonts w:eastAsia="Arial" w:cs="Times New Roman"/>
+          <w:szCs w:val="24"/>
+        </w:rPr>
+        <w:t xml:space="preserve">, E. A. (2020). The importance of calibration in clinical psychology. </w:t>
       </w:r>
       <w:r>
         <w:rPr>
@@ -21416,7 +22639,55 @@
           <w:szCs w:val="24"/>
         </w:rPr>
         <w:lastRenderedPageBreak/>
-        <w:t xml:space="preserve">Macleod, C. M., Gopie, N., Hourihan, K. L., Neary, K. R., &amp; Ozubko, J. D. (2010). The production effect: Delineation of a phenomenon. </w:t>
+        <w:t xml:space="preserve">Macleod, C. M., </w:t>
+      </w:r>
+      <w:proofErr w:type="spellStart"/>
+      <w:r>
+        <w:rPr>
+          <w:rFonts w:eastAsia="Arial" w:cs="Times New Roman"/>
+          <w:szCs w:val="24"/>
+        </w:rPr>
+        <w:t>Gopie</w:t>
+      </w:r>
+      <w:proofErr w:type="spellEnd"/>
+      <w:r>
+        <w:rPr>
+          <w:rFonts w:eastAsia="Arial" w:cs="Times New Roman"/>
+          <w:szCs w:val="24"/>
+        </w:rPr>
+        <w:t xml:space="preserve">, N., </w:t>
+      </w:r>
+      <w:proofErr w:type="spellStart"/>
+      <w:r>
+        <w:rPr>
+          <w:rFonts w:eastAsia="Arial" w:cs="Times New Roman"/>
+          <w:szCs w:val="24"/>
+        </w:rPr>
+        <w:t>Hourihan</w:t>
+      </w:r>
+      <w:proofErr w:type="spellEnd"/>
+      <w:r>
+        <w:rPr>
+          <w:rFonts w:eastAsia="Arial" w:cs="Times New Roman"/>
+          <w:szCs w:val="24"/>
+        </w:rPr>
+        <w:t xml:space="preserve">, K. L., Neary, K. R., &amp; </w:t>
+      </w:r>
+      <w:proofErr w:type="spellStart"/>
+      <w:r>
+        <w:rPr>
+          <w:rFonts w:eastAsia="Arial" w:cs="Times New Roman"/>
+          <w:szCs w:val="24"/>
+        </w:rPr>
+        <w:t>Ozubko</w:t>
+      </w:r>
+      <w:proofErr w:type="spellEnd"/>
+      <w:r>
+        <w:rPr>
+          <w:rFonts w:eastAsia="Arial" w:cs="Times New Roman"/>
+          <w:szCs w:val="24"/>
+        </w:rPr>
+        <w:t xml:space="preserve">, J. D. (2010). The production effect: Delineation of a phenomenon. </w:t>
       </w:r>
       <w:r>
         <w:rPr>
@@ -21556,7 +22827,23 @@
           <w:rFonts w:eastAsia="Arial" w:cs="Times New Roman"/>
           <w:szCs w:val="24"/>
         </w:rPr>
-        <w:t>urdy, M. P., Sklenar, A.</w:t>
+        <w:t xml:space="preserve">urdy, M. P., </w:t>
+      </w:r>
+      <w:proofErr w:type="spellStart"/>
+      <w:r>
+        <w:rPr>
+          <w:rFonts w:eastAsia="Arial" w:cs="Times New Roman"/>
+          <w:szCs w:val="24"/>
+        </w:rPr>
+        <w:t>Sklenar</w:t>
+      </w:r>
+      <w:proofErr w:type="spellEnd"/>
+      <w:r>
+        <w:rPr>
+          <w:rFonts w:eastAsia="Arial" w:cs="Times New Roman"/>
+          <w:szCs w:val="24"/>
+        </w:rPr>
+        <w:t>, A.</w:t>
       </w:r>
       <w:r>
         <w:rPr>
@@ -21570,7 +22857,23 @@
           <w:rFonts w:eastAsia="Arial" w:cs="Times New Roman"/>
           <w:szCs w:val="24"/>
         </w:rPr>
-        <w:t xml:space="preserve">, Frankenstein, A. N., &amp; Leshikar, E. D. (2020). Fewer Generation Constraints Increase the Generation Effect for Item and Source Memory through Enhanced Relational Processing. </w:t>
+        <w:t xml:space="preserve">, Frankenstein, A. N., &amp; </w:t>
+      </w:r>
+      <w:proofErr w:type="spellStart"/>
+      <w:r>
+        <w:rPr>
+          <w:rFonts w:eastAsia="Arial" w:cs="Times New Roman"/>
+          <w:szCs w:val="24"/>
+        </w:rPr>
+        <w:t>Leshikar</w:t>
+      </w:r>
+      <w:proofErr w:type="spellEnd"/>
+      <w:r>
+        <w:rPr>
+          <w:rFonts w:eastAsia="Arial" w:cs="Times New Roman"/>
+          <w:szCs w:val="24"/>
+        </w:rPr>
+        <w:t xml:space="preserve">, E. D. (2020). Fewer Generation Constraints Increase the Generation Effect for Item and Source Memory through Enhanced Relational Processing. </w:t>
       </w:r>
       <w:r>
         <w:rPr>
@@ -21735,12 +23038,37 @@
           <w:szCs w:val="24"/>
         </w:rPr>
       </w:pPr>
-      <w:r>
-        <w:rPr>
-          <w:rFonts w:eastAsia="Arial" w:cs="Times New Roman"/>
-          <w:szCs w:val="24"/>
-        </w:rPr>
-        <w:t xml:space="preserve">Nairne, J. S., Thompson, S. R., &amp; Pandeirada, J. N. (2007). Adaptive memory: Survival processing enhances retention. </w:t>
+      <w:proofErr w:type="spellStart"/>
+      <w:r>
+        <w:rPr>
+          <w:rFonts w:eastAsia="Arial" w:cs="Times New Roman"/>
+          <w:szCs w:val="24"/>
+        </w:rPr>
+        <w:t>Nairne</w:t>
+      </w:r>
+      <w:proofErr w:type="spellEnd"/>
+      <w:r>
+        <w:rPr>
+          <w:rFonts w:eastAsia="Arial" w:cs="Times New Roman"/>
+          <w:szCs w:val="24"/>
+        </w:rPr>
+        <w:t xml:space="preserve">, J. S., Thompson, S. R., &amp; </w:t>
+      </w:r>
+      <w:proofErr w:type="spellStart"/>
+      <w:r>
+        <w:rPr>
+          <w:rFonts w:eastAsia="Arial" w:cs="Times New Roman"/>
+          <w:szCs w:val="24"/>
+        </w:rPr>
+        <w:t>Pandeirada</w:t>
+      </w:r>
+      <w:proofErr w:type="spellEnd"/>
+      <w:r>
+        <w:rPr>
+          <w:rFonts w:eastAsia="Arial" w:cs="Times New Roman"/>
+          <w:szCs w:val="24"/>
+        </w:rPr>
+        <w:t xml:space="preserve">, J. N. (2007). Adaptive memory: Survival processing enhances retention. </w:t>
       </w:r>
       <w:r>
         <w:rPr>
@@ -22031,7 +23359,23 @@
           <w:shd w:val="clear" w:color="auto" w:fill="FFFFFF"/>
         </w:rPr>
         <w:lastRenderedPageBreak/>
-        <w:t xml:space="preserve">Nelson, T. O., &amp; Dunlosky, J. (1991). When people’s judgments of learning (JOLs) are extremely accurate at predicting subsequent recall: The “delayed-JOL effect.” </w:t>
+        <w:t xml:space="preserve">Nelson, T. O., &amp; </w:t>
+      </w:r>
+      <w:proofErr w:type="spellStart"/>
+      <w:r>
+        <w:rPr>
+          <w:color w:val="000000" w:themeColor="text1"/>
+          <w:shd w:val="clear" w:color="auto" w:fill="FFFFFF"/>
+        </w:rPr>
+        <w:t>Dunlosky</w:t>
+      </w:r>
+      <w:proofErr w:type="spellEnd"/>
+      <w:r>
+        <w:rPr>
+          <w:color w:val="000000" w:themeColor="text1"/>
+          <w:shd w:val="clear" w:color="auto" w:fill="FFFFFF"/>
+        </w:rPr>
+        <w:t xml:space="preserve">, J. (1991). When people’s judgments of learning (JOLs) are extremely accurate at predicting subsequent recall: The “delayed-JOL effect.” </w:t>
       </w:r>
       <w:r>
         <w:rPr>
@@ -22064,7 +23408,23 @@
           <w:rFonts w:cs="Times New Roman"/>
           <w:szCs w:val="24"/>
         </w:rPr>
-        <w:t xml:space="preserve">Nelson, T. O., &amp; Narens, L. (1990). Metamemory: A theoretical framework and new findings. </w:t>
+        <w:t xml:space="preserve">Nelson, T. O., &amp; </w:t>
+      </w:r>
+      <w:proofErr w:type="spellStart"/>
+      <w:r>
+        <w:rPr>
+          <w:rFonts w:cs="Times New Roman"/>
+          <w:szCs w:val="24"/>
+        </w:rPr>
+        <w:t>Narens</w:t>
+      </w:r>
+      <w:proofErr w:type="spellEnd"/>
+      <w:r>
+        <w:rPr>
+          <w:rFonts w:cs="Times New Roman"/>
+          <w:szCs w:val="24"/>
+        </w:rPr>
+        <w:t xml:space="preserve">, L. (1990). Metamemory: A theoretical framework and new findings. </w:t>
       </w:r>
       <w:r>
         <w:rPr>
@@ -22151,7 +23511,23 @@
           <w:rFonts w:cs="Times New Roman"/>
           <w:szCs w:val="24"/>
         </w:rPr>
-        <w:t xml:space="preserve">Rhodes, M. G. (2016). Judgments of learning: Methods, data, and theory. In J. Dunlosky &amp; S. K. Tauber (Eds.) </w:t>
+        <w:t xml:space="preserve">Rhodes, M. G. (2016). Judgments of learning: Methods, data, and theory. In J. </w:t>
+      </w:r>
+      <w:proofErr w:type="spellStart"/>
+      <w:r>
+        <w:rPr>
+          <w:rFonts w:cs="Times New Roman"/>
+          <w:szCs w:val="24"/>
+        </w:rPr>
+        <w:t>Dunlosky</w:t>
+      </w:r>
+      <w:proofErr w:type="spellEnd"/>
+      <w:r>
+        <w:rPr>
+          <w:rFonts w:cs="Times New Roman"/>
+          <w:szCs w:val="24"/>
+        </w:rPr>
+        <w:t xml:space="preserve"> &amp; S. K. Tauber (Eds.) </w:t>
       </w:r>
       <w:r>
         <w:rPr>
@@ -22207,7 +23583,23 @@
           <w:rFonts w:cs="Times New Roman"/>
           <w:szCs w:val="24"/>
         </w:rPr>
-        <w:t xml:space="preserve">Soderstrom, N. C., Clark, C. T., Halamish, V., &amp; Bjork, E. L. (2015). Judgments of learning as memory modifiers. </w:t>
+        <w:t xml:space="preserve">Soderstrom, N. C., Clark, C. T., </w:t>
+      </w:r>
+      <w:proofErr w:type="spellStart"/>
+      <w:r>
+        <w:rPr>
+          <w:rFonts w:cs="Times New Roman"/>
+          <w:szCs w:val="24"/>
+        </w:rPr>
+        <w:t>Halamish</w:t>
+      </w:r>
+      <w:proofErr w:type="spellEnd"/>
+      <w:r>
+        <w:rPr>
+          <w:rFonts w:cs="Times New Roman"/>
+          <w:szCs w:val="24"/>
+        </w:rPr>
+        <w:t xml:space="preserve">, V., &amp; Bjork, E. L. (2015). Judgments of learning as memory modifiers. </w:t>
       </w:r>
       <w:r>
         <w:rPr>
@@ -22235,12 +23627,21 @@
           <w:szCs w:val="24"/>
         </w:rPr>
       </w:pPr>
+      <w:proofErr w:type="spellStart"/>
       <w:r>
         <w:rPr>
           <w:rFonts w:eastAsia="Calibri" w:cs="Times New Roman"/>
           <w:szCs w:val="24"/>
         </w:rPr>
-        <w:t xml:space="preserve">Senkova, O., &amp; Otani, H. (2021). Making judgments of learning enhances memory by inducing item-specific processing. </w:t>
+        <w:t>Senkova</w:t>
+      </w:r>
+      <w:proofErr w:type="spellEnd"/>
+      <w:r>
+        <w:rPr>
+          <w:rFonts w:eastAsia="Calibri" w:cs="Times New Roman"/>
+          <w:szCs w:val="24"/>
+        </w:rPr>
+        <w:t xml:space="preserve">, O., &amp; Otani, H. (2021). Making judgments of learning enhances memory by inducing item-specific processing. </w:t>
       </w:r>
       <w:r>
         <w:rPr>
@@ -22268,12 +23669,21 @@
           <w:szCs w:val="24"/>
         </w:rPr>
       </w:pPr>
-      <w:r>
-        <w:rPr>
-          <w:rFonts w:cs="Times New Roman"/>
-          <w:szCs w:val="24"/>
-        </w:rPr>
-        <w:t xml:space="preserve">Slamecka, N. J., &amp; Graf, P. (1978). The generation effect: Delineation of a phenomenon. </w:t>
+      <w:proofErr w:type="spellStart"/>
+      <w:r>
+        <w:rPr>
+          <w:rFonts w:cs="Times New Roman"/>
+          <w:szCs w:val="24"/>
+        </w:rPr>
+        <w:t>Slamecka</w:t>
+      </w:r>
+      <w:proofErr w:type="spellEnd"/>
+      <w:r>
+        <w:rPr>
+          <w:rFonts w:cs="Times New Roman"/>
+          <w:szCs w:val="24"/>
+        </w:rPr>
+        <w:t xml:space="preserve">, N. J., &amp; Graf, P. (1978). The generation effect: Delineation of a phenomenon. </w:t>
       </w:r>
       <w:r>
         <w:rPr>
@@ -22331,12 +23741,21 @@
           <w:szCs w:val="24"/>
         </w:rPr>
       </w:pPr>
-      <w:r>
-        <w:rPr>
-          <w:rFonts w:cs="Times New Roman"/>
-          <w:szCs w:val="24"/>
-        </w:rPr>
-        <w:t>Tekin, E. &amp; Roediger, H. L. (</w:t>
+      <w:proofErr w:type="spellStart"/>
+      <w:r>
+        <w:rPr>
+          <w:rFonts w:cs="Times New Roman"/>
+          <w:szCs w:val="24"/>
+        </w:rPr>
+        <w:t>Tekin</w:t>
+      </w:r>
+      <w:proofErr w:type="spellEnd"/>
+      <w:r>
+        <w:rPr>
+          <w:rFonts w:cs="Times New Roman"/>
+          <w:szCs w:val="24"/>
+        </w:rPr>
+        <w:t>, E. &amp; Roediger, H. L. (</w:t>
       </w:r>
       <w:r>
         <w:rPr>
@@ -22352,6 +23771,7 @@
         </w:rPr>
         <w:t xml:space="preserve">). Reactivity of judgments of learning in a levels-of-processing paradigm. </w:t>
       </w:r>
+      <w:proofErr w:type="spellStart"/>
       <w:r>
         <w:rPr>
           <w:rFonts w:cs="Times New Roman"/>
@@ -22359,8 +23779,29 @@
           <w:iCs/>
           <w:szCs w:val="24"/>
         </w:rPr>
-        <w:t>Zeitschrift für Psychologie</w:t>
-      </w:r>
+        <w:t>Zeitschrift</w:t>
+      </w:r>
+      <w:proofErr w:type="spellEnd"/>
+      <w:r>
+        <w:rPr>
+          <w:rFonts w:cs="Times New Roman"/>
+          <w:i/>
+          <w:iCs/>
+          <w:szCs w:val="24"/>
+        </w:rPr>
+        <w:t xml:space="preserve"> für </w:t>
+      </w:r>
+      <w:proofErr w:type="spellStart"/>
+      <w:r>
+        <w:rPr>
+          <w:rFonts w:cs="Times New Roman"/>
+          <w:i/>
+          <w:iCs/>
+          <w:szCs w:val="24"/>
+        </w:rPr>
+        <w:t>Psychologie</w:t>
+      </w:r>
+      <w:proofErr w:type="spellEnd"/>
       <w:r>
         <w:rPr>
           <w:rFonts w:cs="Times New Roman"/>
@@ -22394,13 +23835,22 @@
           <w:szCs w:val="24"/>
         </w:rPr>
       </w:pPr>
+      <w:proofErr w:type="spellStart"/>
       <w:r>
         <w:rPr>
           <w:rFonts w:cs="Times New Roman"/>
           <w:szCs w:val="24"/>
         </w:rPr>
         <w:lastRenderedPageBreak/>
-        <w:t xml:space="preserve">Wagenmakers, E. (2007). A practical solution to the pervasive problems of </w:t>
+        <w:t>Wagenmakers</w:t>
+      </w:r>
+      <w:proofErr w:type="spellEnd"/>
+      <w:r>
+        <w:rPr>
+          <w:rFonts w:cs="Times New Roman"/>
+          <w:szCs w:val="24"/>
+        </w:rPr>
+        <w:t xml:space="preserve">, E. (2007). A practical solution to the pervasive problems of </w:t>
       </w:r>
       <w:r>
         <w:rPr>
@@ -28781,7 +30231,23 @@
           <w:rFonts w:cs="Times New Roman"/>
           <w:szCs w:val="24"/>
         </w:rPr>
-        <w:t xml:space="preserve"> Frequency is measured using SUBTLEX word frequency measure (Brysbaert &amp; New, 2009). Concreteness and length were taken from the English Lexicon Project (Balota et al., 2007).</w:t>
+        <w:t xml:space="preserve"> Frequency is measured using SUBTLEX word frequency measure (Brysbaert &amp; New, 2009). Concreteness and length were taken from the English Lexicon Project (</w:t>
+      </w:r>
+      <w:proofErr w:type="spellStart"/>
+      <w:r>
+        <w:rPr>
+          <w:rFonts w:cs="Times New Roman"/>
+          <w:szCs w:val="24"/>
+        </w:rPr>
+        <w:t>Balota</w:t>
+      </w:r>
+      <w:proofErr w:type="spellEnd"/>
+      <w:r>
+        <w:rPr>
+          <w:rFonts w:cs="Times New Roman"/>
+          <w:szCs w:val="24"/>
+        </w:rPr>
+        <w:t xml:space="preserve"> et al., 2007).</w:t>
       </w:r>
     </w:p>
     <w:bookmarkEnd w:id="24"/>
@@ -33881,7 +35347,7 @@
 </file>
 
 <file path=word/endnotes.xml><?xml version="1.0" encoding="utf-8"?>
-<w:endnotes xmlns:wpc="http://schemas.microsoft.com/office/word/2010/wordprocessingCanvas" xmlns:cx="http://schemas.microsoft.com/office/drawing/2014/chartex" xmlns:cx1="http://schemas.microsoft.com/office/drawing/2015/9/8/chartex" xmlns:cx2="http://schemas.microsoft.com/office/drawing/2015/10/21/chartex" xmlns:cx3="http://schemas.microsoft.com/office/drawing/2016/5/9/chartex" xmlns:cx4="http://schemas.microsoft.com/office/drawing/2016/5/10/chartex" xmlns:cx5="http://schemas.microsoft.com/office/drawing/2016/5/11/chartex" xmlns:cx6="http://schemas.microsoft.com/office/drawing/2016/5/12/chartex" xmlns:cx7="http://schemas.microsoft.com/office/drawing/2016/5/13/chartex" xmlns:cx8="http://schemas.microsoft.com/office/drawing/2016/5/14/chartex" xmlns:mc="http://schemas.openxmlformats.org/markup-compatibility/2006" xmlns:aink="http://schemas.microsoft.com/office/drawing/2016/ink" xmlns:am3d="http://schemas.microsoft.com/office/drawing/2017/model3d" xmlns:o="urn:schemas-microsoft-com:office:office" xmlns:r="http://schemas.openxmlformats.org/officeDocument/2006/relationships" xmlns:m="http://schemas.openxmlformats.org/officeDocument/2006/math" xmlns:v="urn:schemas-microsoft-com:vml" xmlns:wp14="http://schemas.microsoft.com/office/word/2010/wordprocessingDrawing" xmlns:wp="http://schemas.openxmlformats.org/drawingml/2006/wordprocessingDrawing" xmlns:w10="urn:schemas-microsoft-com:office:word" xmlns:w="http://schemas.openxmlformats.org/wordprocessingml/2006/main" xmlns:w14="http://schemas.microsoft.com/office/word/2010/wordml" xmlns:w15="http://schemas.microsoft.com/office/word/2012/wordml" xmlns:w16cex="http://schemas.microsoft.com/office/word/2018/wordml/cex" xmlns:w16cid="http://schemas.microsoft.com/office/word/2016/wordml/cid" xmlns:w16="http://schemas.microsoft.com/office/word/2018/wordml" xmlns:w16sdtdh="http://schemas.microsoft.com/office/word/2020/wordml/sdtdatahash" xmlns:w16se="http://schemas.microsoft.com/office/word/2015/wordml/symex" xmlns:wpg="http://schemas.microsoft.com/office/word/2010/wordprocessingGroup" xmlns:wpi="http://schemas.microsoft.com/office/word/2010/wordprocessingInk" xmlns:wne="http://schemas.microsoft.com/office/word/2006/wordml" xmlns:wps="http://schemas.microsoft.com/office/word/2010/wordprocessingShape" mc:Ignorable="w14 w15 w16se w16cid w16 w16cex w16sdtdh wp14">
+<w:endnotes xmlns:wpc="http://schemas.microsoft.com/office/word/2010/wordprocessingCanvas" xmlns:cx="http://schemas.microsoft.com/office/drawing/2014/chartex" xmlns:cx1="http://schemas.microsoft.com/office/drawing/2015/9/8/chartex" xmlns:cx2="http://schemas.microsoft.com/office/drawing/2015/10/21/chartex" xmlns:cx3="http://schemas.microsoft.com/office/drawing/2016/5/9/chartex" xmlns:cx4="http://schemas.microsoft.com/office/drawing/2016/5/10/chartex" xmlns:cx5="http://schemas.microsoft.com/office/drawing/2016/5/11/chartex" xmlns:cx6="http://schemas.microsoft.com/office/drawing/2016/5/12/chartex" xmlns:cx7="http://schemas.microsoft.com/office/drawing/2016/5/13/chartex" xmlns:cx8="http://schemas.microsoft.com/office/drawing/2016/5/14/chartex" xmlns:mc="http://schemas.openxmlformats.org/markup-compatibility/2006" xmlns:aink="http://schemas.microsoft.com/office/drawing/2016/ink" xmlns:am3d="http://schemas.microsoft.com/office/drawing/2017/model3d" xmlns:o="urn:schemas-microsoft-com:office:office" xmlns:oel="http://schemas.microsoft.com/office/2019/extlst" xmlns:r="http://schemas.openxmlformats.org/officeDocument/2006/relationships" xmlns:m="http://schemas.openxmlformats.org/officeDocument/2006/math" xmlns:v="urn:schemas-microsoft-com:vml" xmlns:wp14="http://schemas.microsoft.com/office/word/2010/wordprocessingDrawing" xmlns:wp="http://schemas.openxmlformats.org/drawingml/2006/wordprocessingDrawing" xmlns:w10="urn:schemas-microsoft-com:office:word" xmlns:w="http://schemas.openxmlformats.org/wordprocessingml/2006/main" xmlns:w14="http://schemas.microsoft.com/office/word/2010/wordml" xmlns:w15="http://schemas.microsoft.com/office/word/2012/wordml" xmlns:w16cex="http://schemas.microsoft.com/office/word/2018/wordml/cex" xmlns:w16cid="http://schemas.microsoft.com/office/word/2016/wordml/cid" xmlns:w16="http://schemas.microsoft.com/office/word/2018/wordml" xmlns:w16sdtdh="http://schemas.microsoft.com/office/word/2020/wordml/sdtdatahash" xmlns:w16se="http://schemas.microsoft.com/office/word/2015/wordml/symex" xmlns:wpg="http://schemas.microsoft.com/office/word/2010/wordprocessingGroup" xmlns:wpi="http://schemas.microsoft.com/office/word/2010/wordprocessingInk" xmlns:wne="http://schemas.microsoft.com/office/word/2006/wordml" xmlns:wps="http://schemas.microsoft.com/office/word/2010/wordprocessingShape" mc:Ignorable="w14 w15 w16se w16cid w16 w16cex w16sdtdh wp14">
   <w:endnote w:type="separator" w:id="-1">
     <w:p>
       <w:pPr>
@@ -33906,7 +35372,7 @@
 </file>
 
 <file path=word/footnotes.xml><?xml version="1.0" encoding="utf-8"?>
-<w:footnotes xmlns:wpc="http://schemas.microsoft.com/office/word/2010/wordprocessingCanvas" xmlns:cx="http://schemas.microsoft.com/office/drawing/2014/chartex" xmlns:cx1="http://schemas.microsoft.com/office/drawing/2015/9/8/chartex" xmlns:cx2="http://schemas.microsoft.com/office/drawing/2015/10/21/chartex" xmlns:cx3="http://schemas.microsoft.com/office/drawing/2016/5/9/chartex" xmlns:cx4="http://schemas.microsoft.com/office/drawing/2016/5/10/chartex" xmlns:cx5="http://schemas.microsoft.com/office/drawing/2016/5/11/chartex" xmlns:cx6="http://schemas.microsoft.com/office/drawing/2016/5/12/chartex" xmlns:cx7="http://schemas.microsoft.com/office/drawing/2016/5/13/chartex" xmlns:cx8="http://schemas.microsoft.com/office/drawing/2016/5/14/chartex" xmlns:mc="http://schemas.openxmlformats.org/markup-compatibility/2006" xmlns:aink="http://schemas.microsoft.com/office/drawing/2016/ink" xmlns:am3d="http://schemas.microsoft.com/office/drawing/2017/model3d" xmlns:o="urn:schemas-microsoft-com:office:office" xmlns:r="http://schemas.openxmlformats.org/officeDocument/2006/relationships" xmlns:m="http://schemas.openxmlformats.org/officeDocument/2006/math" xmlns:v="urn:schemas-microsoft-com:vml" xmlns:wp14="http://schemas.microsoft.com/office/word/2010/wordprocessingDrawing" xmlns:wp="http://schemas.openxmlformats.org/drawingml/2006/wordprocessingDrawing" xmlns:w10="urn:schemas-microsoft-com:office:word" xmlns:w="http://schemas.openxmlformats.org/wordprocessingml/2006/main" xmlns:w14="http://schemas.microsoft.com/office/word/2010/wordml" xmlns:w15="http://schemas.microsoft.com/office/word/2012/wordml" xmlns:w16cex="http://schemas.microsoft.com/office/word/2018/wordml/cex" xmlns:w16cid="http://schemas.microsoft.com/office/word/2016/wordml/cid" xmlns:w16="http://schemas.microsoft.com/office/word/2018/wordml" xmlns:w16sdtdh="http://schemas.microsoft.com/office/word/2020/wordml/sdtdatahash" xmlns:w16se="http://schemas.microsoft.com/office/word/2015/wordml/symex" xmlns:wpg="http://schemas.microsoft.com/office/word/2010/wordprocessingGroup" xmlns:wpi="http://schemas.microsoft.com/office/word/2010/wordprocessingInk" xmlns:wne="http://schemas.microsoft.com/office/word/2006/wordml" xmlns:wps="http://schemas.microsoft.com/office/word/2010/wordprocessingShape" mc:Ignorable="w14 w15 w16se w16cid w16 w16cex w16sdtdh wp14">
+<w:footnotes xmlns:wpc="http://schemas.microsoft.com/office/word/2010/wordprocessingCanvas" xmlns:cx="http://schemas.microsoft.com/office/drawing/2014/chartex" xmlns:cx1="http://schemas.microsoft.com/office/drawing/2015/9/8/chartex" xmlns:cx2="http://schemas.microsoft.com/office/drawing/2015/10/21/chartex" xmlns:cx3="http://schemas.microsoft.com/office/drawing/2016/5/9/chartex" xmlns:cx4="http://schemas.microsoft.com/office/drawing/2016/5/10/chartex" xmlns:cx5="http://schemas.microsoft.com/office/drawing/2016/5/11/chartex" xmlns:cx6="http://schemas.microsoft.com/office/drawing/2016/5/12/chartex" xmlns:cx7="http://schemas.microsoft.com/office/drawing/2016/5/13/chartex" xmlns:cx8="http://schemas.microsoft.com/office/drawing/2016/5/14/chartex" xmlns:mc="http://schemas.openxmlformats.org/markup-compatibility/2006" xmlns:aink="http://schemas.microsoft.com/office/drawing/2016/ink" xmlns:am3d="http://schemas.microsoft.com/office/drawing/2017/model3d" xmlns:o="urn:schemas-microsoft-com:office:office" xmlns:oel="http://schemas.microsoft.com/office/2019/extlst" xmlns:r="http://schemas.openxmlformats.org/officeDocument/2006/relationships" xmlns:m="http://schemas.openxmlformats.org/officeDocument/2006/math" xmlns:v="urn:schemas-microsoft-com:vml" xmlns:wp14="http://schemas.microsoft.com/office/word/2010/wordprocessingDrawing" xmlns:wp="http://schemas.openxmlformats.org/drawingml/2006/wordprocessingDrawing" xmlns:w10="urn:schemas-microsoft-com:office:word" xmlns:w="http://schemas.openxmlformats.org/wordprocessingml/2006/main" xmlns:w14="http://schemas.microsoft.com/office/word/2010/wordml" xmlns:w15="http://schemas.microsoft.com/office/word/2012/wordml" xmlns:w16cex="http://schemas.microsoft.com/office/word/2018/wordml/cex" xmlns:w16cid="http://schemas.microsoft.com/office/word/2016/wordml/cid" xmlns:w16="http://schemas.microsoft.com/office/word/2018/wordml" xmlns:w16sdtdh="http://schemas.microsoft.com/office/word/2020/wordml/sdtdatahash" xmlns:w16se="http://schemas.microsoft.com/office/word/2015/wordml/symex" xmlns:wpg="http://schemas.microsoft.com/office/word/2010/wordprocessingGroup" xmlns:wpi="http://schemas.microsoft.com/office/word/2010/wordprocessingInk" xmlns:wne="http://schemas.microsoft.com/office/word/2006/wordml" xmlns:wps="http://schemas.microsoft.com/office/word/2010/wordprocessingShape" mc:Ignorable="w14 w15 w16se w16cid w16 w16cex w16sdtdh wp14">
   <w:footnote w:type="separator" w:id="-1">
     <w:p>
       <w:pPr>
@@ -33931,7 +35397,7 @@
 </file>
 
 <file path=word/header1.xml><?xml version="1.0" encoding="utf-8"?>
-<w:hdr xmlns:wpc="http://schemas.microsoft.com/office/word/2010/wordprocessingCanvas" xmlns:cx="http://schemas.microsoft.com/office/drawing/2014/chartex" xmlns:cx1="http://schemas.microsoft.com/office/drawing/2015/9/8/chartex" xmlns:cx2="http://schemas.microsoft.com/office/drawing/2015/10/21/chartex" xmlns:cx3="http://schemas.microsoft.com/office/drawing/2016/5/9/chartex" xmlns:cx4="http://schemas.microsoft.com/office/drawing/2016/5/10/chartex" xmlns:cx5="http://schemas.microsoft.com/office/drawing/2016/5/11/chartex" xmlns:cx6="http://schemas.microsoft.com/office/drawing/2016/5/12/chartex" xmlns:cx7="http://schemas.microsoft.com/office/drawing/2016/5/13/chartex" xmlns:cx8="http://schemas.microsoft.com/office/drawing/2016/5/14/chartex" xmlns:mc="http://schemas.openxmlformats.org/markup-compatibility/2006" xmlns:aink="http://schemas.microsoft.com/office/drawing/2016/ink" xmlns:am3d="http://schemas.microsoft.com/office/drawing/2017/model3d" xmlns:o="urn:schemas-microsoft-com:office:office" xmlns:r="http://schemas.openxmlformats.org/officeDocument/2006/relationships" xmlns:m="http://schemas.openxmlformats.org/officeDocument/2006/math" xmlns:v="urn:schemas-microsoft-com:vml" xmlns:wp14="http://schemas.microsoft.com/office/word/2010/wordprocessingDrawing" xmlns:wp="http://schemas.openxmlformats.org/drawingml/2006/wordprocessingDrawing" xmlns:w10="urn:schemas-microsoft-com:office:word" xmlns:w="http://schemas.openxmlformats.org/wordprocessingml/2006/main" xmlns:w14="http://schemas.microsoft.com/office/word/2010/wordml" xmlns:w15="http://schemas.microsoft.com/office/word/2012/wordml" xmlns:w16cex="http://schemas.microsoft.com/office/word/2018/wordml/cex" xmlns:w16cid="http://schemas.microsoft.com/office/word/2016/wordml/cid" xmlns:w16="http://schemas.microsoft.com/office/word/2018/wordml" xmlns:w16sdtdh="http://schemas.microsoft.com/office/word/2020/wordml/sdtdatahash" xmlns:w16se="http://schemas.microsoft.com/office/word/2015/wordml/symex" xmlns:wpg="http://schemas.microsoft.com/office/word/2010/wordprocessingGroup" xmlns:wpi="http://schemas.microsoft.com/office/word/2010/wordprocessingInk" xmlns:wne="http://schemas.microsoft.com/office/word/2006/wordml" xmlns:wps="http://schemas.microsoft.com/office/word/2010/wordprocessingShape" mc:Ignorable="w14 w15 w16se w16cid w16 w16cex w16sdtdh wp14">
+<w:hdr xmlns:wpc="http://schemas.microsoft.com/office/word/2010/wordprocessingCanvas" xmlns:cx="http://schemas.microsoft.com/office/drawing/2014/chartex" xmlns:cx1="http://schemas.microsoft.com/office/drawing/2015/9/8/chartex" xmlns:cx2="http://schemas.microsoft.com/office/drawing/2015/10/21/chartex" xmlns:cx3="http://schemas.microsoft.com/office/drawing/2016/5/9/chartex" xmlns:cx4="http://schemas.microsoft.com/office/drawing/2016/5/10/chartex" xmlns:cx5="http://schemas.microsoft.com/office/drawing/2016/5/11/chartex" xmlns:cx6="http://schemas.microsoft.com/office/drawing/2016/5/12/chartex" xmlns:cx7="http://schemas.microsoft.com/office/drawing/2016/5/13/chartex" xmlns:cx8="http://schemas.microsoft.com/office/drawing/2016/5/14/chartex" xmlns:mc="http://schemas.openxmlformats.org/markup-compatibility/2006" xmlns:aink="http://schemas.microsoft.com/office/drawing/2016/ink" xmlns:am3d="http://schemas.microsoft.com/office/drawing/2017/model3d" xmlns:o="urn:schemas-microsoft-com:office:office" xmlns:oel="http://schemas.microsoft.com/office/2019/extlst" xmlns:r="http://schemas.openxmlformats.org/officeDocument/2006/relationships" xmlns:m="http://schemas.openxmlformats.org/officeDocument/2006/math" xmlns:v="urn:schemas-microsoft-com:vml" xmlns:wp14="http://schemas.microsoft.com/office/word/2010/wordprocessingDrawing" xmlns:wp="http://schemas.openxmlformats.org/drawingml/2006/wordprocessingDrawing" xmlns:w10="urn:schemas-microsoft-com:office:word" xmlns:w="http://schemas.openxmlformats.org/wordprocessingml/2006/main" xmlns:w14="http://schemas.microsoft.com/office/word/2010/wordml" xmlns:w15="http://schemas.microsoft.com/office/word/2012/wordml" xmlns:w16cex="http://schemas.microsoft.com/office/word/2018/wordml/cex" xmlns:w16cid="http://schemas.microsoft.com/office/word/2016/wordml/cid" xmlns:w16="http://schemas.microsoft.com/office/word/2018/wordml" xmlns:w16sdtdh="http://schemas.microsoft.com/office/word/2020/wordml/sdtdatahash" xmlns:w16se="http://schemas.microsoft.com/office/word/2015/wordml/symex" xmlns:wpg="http://schemas.microsoft.com/office/word/2010/wordprocessingGroup" xmlns:wpi="http://schemas.microsoft.com/office/word/2010/wordprocessingInk" xmlns:wne="http://schemas.microsoft.com/office/word/2006/wordml" xmlns:wps="http://schemas.microsoft.com/office/word/2010/wordprocessingShape" mc:Ignorable="w14 w15 w16se w16cid w16 w16cex w16sdtdh wp14">
   <w:p>
     <w:pPr>
       <w:pStyle w:val="Header"/>
@@ -33990,7 +35456,7 @@
 </file>
 
 <file path=word/header2.xml><?xml version="1.0" encoding="utf-8"?>
-<w:hdr xmlns:wpc="http://schemas.microsoft.com/office/word/2010/wordprocessingCanvas" xmlns:cx="http://schemas.microsoft.com/office/drawing/2014/chartex" xmlns:cx1="http://schemas.microsoft.com/office/drawing/2015/9/8/chartex" xmlns:cx2="http://schemas.microsoft.com/office/drawing/2015/10/21/chartex" xmlns:cx3="http://schemas.microsoft.com/office/drawing/2016/5/9/chartex" xmlns:cx4="http://schemas.microsoft.com/office/drawing/2016/5/10/chartex" xmlns:cx5="http://schemas.microsoft.com/office/drawing/2016/5/11/chartex" xmlns:cx6="http://schemas.microsoft.com/office/drawing/2016/5/12/chartex" xmlns:cx7="http://schemas.microsoft.com/office/drawing/2016/5/13/chartex" xmlns:cx8="http://schemas.microsoft.com/office/drawing/2016/5/14/chartex" xmlns:mc="http://schemas.openxmlformats.org/markup-compatibility/2006" xmlns:aink="http://schemas.microsoft.com/office/drawing/2016/ink" xmlns:am3d="http://schemas.microsoft.com/office/drawing/2017/model3d" xmlns:o="urn:schemas-microsoft-com:office:office" xmlns:r="http://schemas.openxmlformats.org/officeDocument/2006/relationships" xmlns:m="http://schemas.openxmlformats.org/officeDocument/2006/math" xmlns:v="urn:schemas-microsoft-com:vml" xmlns:wp14="http://schemas.microsoft.com/office/word/2010/wordprocessingDrawing" xmlns:wp="http://schemas.openxmlformats.org/drawingml/2006/wordprocessingDrawing" xmlns:w10="urn:schemas-microsoft-com:office:word" xmlns:w="http://schemas.openxmlformats.org/wordprocessingml/2006/main" xmlns:w14="http://schemas.microsoft.com/office/word/2010/wordml" xmlns:w15="http://schemas.microsoft.com/office/word/2012/wordml" xmlns:w16cex="http://schemas.microsoft.com/office/word/2018/wordml/cex" xmlns:w16cid="http://schemas.microsoft.com/office/word/2016/wordml/cid" xmlns:w16="http://schemas.microsoft.com/office/word/2018/wordml" xmlns:w16sdtdh="http://schemas.microsoft.com/office/word/2020/wordml/sdtdatahash" xmlns:w16se="http://schemas.microsoft.com/office/word/2015/wordml/symex" xmlns:wpg="http://schemas.microsoft.com/office/word/2010/wordprocessingGroup" xmlns:wpi="http://schemas.microsoft.com/office/word/2010/wordprocessingInk" xmlns:wne="http://schemas.microsoft.com/office/word/2006/wordml" xmlns:wps="http://schemas.microsoft.com/office/word/2010/wordprocessingShape" mc:Ignorable="w14 w15 w16se w16cid w16 w16cex w16sdtdh wp14">
+<w:hdr xmlns:wpc="http://schemas.microsoft.com/office/word/2010/wordprocessingCanvas" xmlns:cx="http://schemas.microsoft.com/office/drawing/2014/chartex" xmlns:cx1="http://schemas.microsoft.com/office/drawing/2015/9/8/chartex" xmlns:cx2="http://schemas.microsoft.com/office/drawing/2015/10/21/chartex" xmlns:cx3="http://schemas.microsoft.com/office/drawing/2016/5/9/chartex" xmlns:cx4="http://schemas.microsoft.com/office/drawing/2016/5/10/chartex" xmlns:cx5="http://schemas.microsoft.com/office/drawing/2016/5/11/chartex" xmlns:cx6="http://schemas.microsoft.com/office/drawing/2016/5/12/chartex" xmlns:cx7="http://schemas.microsoft.com/office/drawing/2016/5/13/chartex" xmlns:cx8="http://schemas.microsoft.com/office/drawing/2016/5/14/chartex" xmlns:mc="http://schemas.openxmlformats.org/markup-compatibility/2006" xmlns:aink="http://schemas.microsoft.com/office/drawing/2016/ink" xmlns:am3d="http://schemas.microsoft.com/office/drawing/2017/model3d" xmlns:o="urn:schemas-microsoft-com:office:office" xmlns:oel="http://schemas.microsoft.com/office/2019/extlst" xmlns:r="http://schemas.openxmlformats.org/officeDocument/2006/relationships" xmlns:m="http://schemas.openxmlformats.org/officeDocument/2006/math" xmlns:v="urn:schemas-microsoft-com:vml" xmlns:wp14="http://schemas.microsoft.com/office/word/2010/wordprocessingDrawing" xmlns:wp="http://schemas.openxmlformats.org/drawingml/2006/wordprocessingDrawing" xmlns:w10="urn:schemas-microsoft-com:office:word" xmlns:w="http://schemas.openxmlformats.org/wordprocessingml/2006/main" xmlns:w14="http://schemas.microsoft.com/office/word/2010/wordml" xmlns:w15="http://schemas.microsoft.com/office/word/2012/wordml" xmlns:w16cex="http://schemas.microsoft.com/office/word/2018/wordml/cex" xmlns:w16cid="http://schemas.microsoft.com/office/word/2016/wordml/cid" xmlns:w16="http://schemas.microsoft.com/office/word/2018/wordml" xmlns:w16sdtdh="http://schemas.microsoft.com/office/word/2020/wordml/sdtdatahash" xmlns:w16se="http://schemas.microsoft.com/office/word/2015/wordml/symex" xmlns:wpg="http://schemas.microsoft.com/office/word/2010/wordprocessingGroup" xmlns:wpi="http://schemas.microsoft.com/office/word/2010/wordprocessingInk" xmlns:wne="http://schemas.microsoft.com/office/word/2006/wordml" xmlns:wps="http://schemas.microsoft.com/office/word/2010/wordprocessingShape" mc:Ignorable="w14 w15 w16se w16cid w16 w16cex w16sdtdh wp14">
   <w:sdt>
     <w:sdtPr>
       <w:id w:val="421073667"/>
@@ -34049,7 +35515,7 @@
 </file>
 
 <file path=word/header3.xml><?xml version="1.0" encoding="utf-8"?>
-<w:hdr xmlns:wpc="http://schemas.microsoft.com/office/word/2010/wordprocessingCanvas" xmlns:cx="http://schemas.microsoft.com/office/drawing/2014/chartex" xmlns:cx1="http://schemas.microsoft.com/office/drawing/2015/9/8/chartex" xmlns:cx2="http://schemas.microsoft.com/office/drawing/2015/10/21/chartex" xmlns:cx3="http://schemas.microsoft.com/office/drawing/2016/5/9/chartex" xmlns:cx4="http://schemas.microsoft.com/office/drawing/2016/5/10/chartex" xmlns:cx5="http://schemas.microsoft.com/office/drawing/2016/5/11/chartex" xmlns:cx6="http://schemas.microsoft.com/office/drawing/2016/5/12/chartex" xmlns:cx7="http://schemas.microsoft.com/office/drawing/2016/5/13/chartex" xmlns:cx8="http://schemas.microsoft.com/office/drawing/2016/5/14/chartex" xmlns:mc="http://schemas.openxmlformats.org/markup-compatibility/2006" xmlns:aink="http://schemas.microsoft.com/office/drawing/2016/ink" xmlns:am3d="http://schemas.microsoft.com/office/drawing/2017/model3d" xmlns:o="urn:schemas-microsoft-com:office:office" xmlns:r="http://schemas.openxmlformats.org/officeDocument/2006/relationships" xmlns:m="http://schemas.openxmlformats.org/officeDocument/2006/math" xmlns:v="urn:schemas-microsoft-com:vml" xmlns:wp14="http://schemas.microsoft.com/office/word/2010/wordprocessingDrawing" xmlns:wp="http://schemas.openxmlformats.org/drawingml/2006/wordprocessingDrawing" xmlns:w10="urn:schemas-microsoft-com:office:word" xmlns:w="http://schemas.openxmlformats.org/wordprocessingml/2006/main" xmlns:w14="http://schemas.microsoft.com/office/word/2010/wordml" xmlns:w15="http://schemas.microsoft.com/office/word/2012/wordml" xmlns:w16cex="http://schemas.microsoft.com/office/word/2018/wordml/cex" xmlns:w16cid="http://schemas.microsoft.com/office/word/2016/wordml/cid" xmlns:w16="http://schemas.microsoft.com/office/word/2018/wordml" xmlns:w16sdtdh="http://schemas.microsoft.com/office/word/2020/wordml/sdtdatahash" xmlns:w16se="http://schemas.microsoft.com/office/word/2015/wordml/symex" xmlns:wpg="http://schemas.microsoft.com/office/word/2010/wordprocessingGroup" xmlns:wpi="http://schemas.microsoft.com/office/word/2010/wordprocessingInk" xmlns:wne="http://schemas.microsoft.com/office/word/2006/wordml" xmlns:wps="http://schemas.microsoft.com/office/word/2010/wordprocessingShape" mc:Ignorable="w14 w15 w16se w16cid w16 w16cex w16sdtdh wp14">
+<w:hdr xmlns:wpc="http://schemas.microsoft.com/office/word/2010/wordprocessingCanvas" xmlns:cx="http://schemas.microsoft.com/office/drawing/2014/chartex" xmlns:cx1="http://schemas.microsoft.com/office/drawing/2015/9/8/chartex" xmlns:cx2="http://schemas.microsoft.com/office/drawing/2015/10/21/chartex" xmlns:cx3="http://schemas.microsoft.com/office/drawing/2016/5/9/chartex" xmlns:cx4="http://schemas.microsoft.com/office/drawing/2016/5/10/chartex" xmlns:cx5="http://schemas.microsoft.com/office/drawing/2016/5/11/chartex" xmlns:cx6="http://schemas.microsoft.com/office/drawing/2016/5/12/chartex" xmlns:cx7="http://schemas.microsoft.com/office/drawing/2016/5/13/chartex" xmlns:cx8="http://schemas.microsoft.com/office/drawing/2016/5/14/chartex" xmlns:mc="http://schemas.openxmlformats.org/markup-compatibility/2006" xmlns:aink="http://schemas.microsoft.com/office/drawing/2016/ink" xmlns:am3d="http://schemas.microsoft.com/office/drawing/2017/model3d" xmlns:o="urn:schemas-microsoft-com:office:office" xmlns:oel="http://schemas.microsoft.com/office/2019/extlst" xmlns:r="http://schemas.openxmlformats.org/officeDocument/2006/relationships" xmlns:m="http://schemas.openxmlformats.org/officeDocument/2006/math" xmlns:v="urn:schemas-microsoft-com:vml" xmlns:wp14="http://schemas.microsoft.com/office/word/2010/wordprocessingDrawing" xmlns:wp="http://schemas.openxmlformats.org/drawingml/2006/wordprocessingDrawing" xmlns:w10="urn:schemas-microsoft-com:office:word" xmlns:w="http://schemas.openxmlformats.org/wordprocessingml/2006/main" xmlns:w14="http://schemas.microsoft.com/office/word/2010/wordml" xmlns:w15="http://schemas.microsoft.com/office/word/2012/wordml" xmlns:w16cex="http://schemas.microsoft.com/office/word/2018/wordml/cex" xmlns:w16cid="http://schemas.microsoft.com/office/word/2016/wordml/cid" xmlns:w16="http://schemas.microsoft.com/office/word/2018/wordml" xmlns:w16sdtdh="http://schemas.microsoft.com/office/word/2020/wordml/sdtdatahash" xmlns:w16se="http://schemas.microsoft.com/office/word/2015/wordml/symex" xmlns:wpg="http://schemas.microsoft.com/office/word/2010/wordprocessingGroup" xmlns:wpi="http://schemas.microsoft.com/office/word/2010/wordprocessingInk" xmlns:wne="http://schemas.microsoft.com/office/word/2006/wordml" xmlns:wps="http://schemas.microsoft.com/office/word/2010/wordprocessingShape" mc:Ignorable="w14 w15 w16se w16cid w16 w16cex w16sdtdh wp14">
   <w:p>
     <w:pPr>
       <w:pStyle w:val="Header"/>
@@ -34108,7 +35574,7 @@
 </file>
 
 <file path=word/header4.xml><?xml version="1.0" encoding="utf-8"?>
-<w:hdr xmlns:wpc="http://schemas.microsoft.com/office/word/2010/wordprocessingCanvas" xmlns:cx="http://schemas.microsoft.com/office/drawing/2014/chartex" xmlns:cx1="http://schemas.microsoft.com/office/drawing/2015/9/8/chartex" xmlns:cx2="http://schemas.microsoft.com/office/drawing/2015/10/21/chartex" xmlns:cx3="http://schemas.microsoft.com/office/drawing/2016/5/9/chartex" xmlns:cx4="http://schemas.microsoft.com/office/drawing/2016/5/10/chartex" xmlns:cx5="http://schemas.microsoft.com/office/drawing/2016/5/11/chartex" xmlns:cx6="http://schemas.microsoft.com/office/drawing/2016/5/12/chartex" xmlns:cx7="http://schemas.microsoft.com/office/drawing/2016/5/13/chartex" xmlns:cx8="http://schemas.microsoft.com/office/drawing/2016/5/14/chartex" xmlns:mc="http://schemas.openxmlformats.org/markup-compatibility/2006" xmlns:aink="http://schemas.microsoft.com/office/drawing/2016/ink" xmlns:am3d="http://schemas.microsoft.com/office/drawing/2017/model3d" xmlns:o="urn:schemas-microsoft-com:office:office" xmlns:r="http://schemas.openxmlformats.org/officeDocument/2006/relationships" xmlns:m="http://schemas.openxmlformats.org/officeDocument/2006/math" xmlns:v="urn:schemas-microsoft-com:vml" xmlns:wp14="http://schemas.microsoft.com/office/word/2010/wordprocessingDrawing" xmlns:wp="http://schemas.openxmlformats.org/drawingml/2006/wordprocessingDrawing" xmlns:w10="urn:schemas-microsoft-com:office:word" xmlns:w="http://schemas.openxmlformats.org/wordprocessingml/2006/main" xmlns:w14="http://schemas.microsoft.com/office/word/2010/wordml" xmlns:w15="http://schemas.microsoft.com/office/word/2012/wordml" xmlns:w16cex="http://schemas.microsoft.com/office/word/2018/wordml/cex" xmlns:w16cid="http://schemas.microsoft.com/office/word/2016/wordml/cid" xmlns:w16="http://schemas.microsoft.com/office/word/2018/wordml" xmlns:w16sdtdh="http://schemas.microsoft.com/office/word/2020/wordml/sdtdatahash" xmlns:w16se="http://schemas.microsoft.com/office/word/2015/wordml/symex" xmlns:wpg="http://schemas.microsoft.com/office/word/2010/wordprocessingGroup" xmlns:wpi="http://schemas.microsoft.com/office/word/2010/wordprocessingInk" xmlns:wne="http://schemas.microsoft.com/office/word/2006/wordml" xmlns:wps="http://schemas.microsoft.com/office/word/2010/wordprocessingShape" mc:Ignorable="w14 w15 w16se w16cid w16 w16cex w16sdtdh wp14">
+<w:hdr xmlns:wpc="http://schemas.microsoft.com/office/word/2010/wordprocessingCanvas" xmlns:cx="http://schemas.microsoft.com/office/drawing/2014/chartex" xmlns:cx1="http://schemas.microsoft.com/office/drawing/2015/9/8/chartex" xmlns:cx2="http://schemas.microsoft.com/office/drawing/2015/10/21/chartex" xmlns:cx3="http://schemas.microsoft.com/office/drawing/2016/5/9/chartex" xmlns:cx4="http://schemas.microsoft.com/office/drawing/2016/5/10/chartex" xmlns:cx5="http://schemas.microsoft.com/office/drawing/2016/5/11/chartex" xmlns:cx6="http://schemas.microsoft.com/office/drawing/2016/5/12/chartex" xmlns:cx7="http://schemas.microsoft.com/office/drawing/2016/5/13/chartex" xmlns:cx8="http://schemas.microsoft.com/office/drawing/2016/5/14/chartex" xmlns:mc="http://schemas.openxmlformats.org/markup-compatibility/2006" xmlns:aink="http://schemas.microsoft.com/office/drawing/2016/ink" xmlns:am3d="http://schemas.microsoft.com/office/drawing/2017/model3d" xmlns:o="urn:schemas-microsoft-com:office:office" xmlns:oel="http://schemas.microsoft.com/office/2019/extlst" xmlns:r="http://schemas.openxmlformats.org/officeDocument/2006/relationships" xmlns:m="http://schemas.openxmlformats.org/officeDocument/2006/math" xmlns:v="urn:schemas-microsoft-com:vml" xmlns:wp14="http://schemas.microsoft.com/office/word/2010/wordprocessingDrawing" xmlns:wp="http://schemas.openxmlformats.org/drawingml/2006/wordprocessingDrawing" xmlns:w10="urn:schemas-microsoft-com:office:word" xmlns:w="http://schemas.openxmlformats.org/wordprocessingml/2006/main" xmlns:w14="http://schemas.microsoft.com/office/word/2010/wordml" xmlns:w15="http://schemas.microsoft.com/office/word/2012/wordml" xmlns:w16cex="http://schemas.microsoft.com/office/word/2018/wordml/cex" xmlns:w16cid="http://schemas.microsoft.com/office/word/2016/wordml/cid" xmlns:w16="http://schemas.microsoft.com/office/word/2018/wordml" xmlns:w16sdtdh="http://schemas.microsoft.com/office/word/2020/wordml/sdtdatahash" xmlns:w16se="http://schemas.microsoft.com/office/word/2015/wordml/symex" xmlns:wpg="http://schemas.microsoft.com/office/word/2010/wordprocessingGroup" xmlns:wpi="http://schemas.microsoft.com/office/word/2010/wordprocessingInk" xmlns:wne="http://schemas.microsoft.com/office/word/2006/wordml" xmlns:wps="http://schemas.microsoft.com/office/word/2010/wordprocessingShape" mc:Ignorable="w14 w15 w16se w16cid w16 w16cex w16sdtdh wp14">
   <w:sdt>
     <w:sdtPr>
       <w:id w:val="-654917844"/>
@@ -34161,7 +35627,7 @@
 </file>
 
 <file path=word/numbering.xml><?xml version="1.0" encoding="utf-8"?>
-<w:numbering xmlns:wpc="http://schemas.microsoft.com/office/word/2010/wordprocessingCanvas" xmlns:cx="http://schemas.microsoft.com/office/drawing/2014/chartex" xmlns:cx1="http://schemas.microsoft.com/office/drawing/2015/9/8/chartex" xmlns:cx2="http://schemas.microsoft.com/office/drawing/2015/10/21/chartex" xmlns:cx3="http://schemas.microsoft.com/office/drawing/2016/5/9/chartex" xmlns:cx4="http://schemas.microsoft.com/office/drawing/2016/5/10/chartex" xmlns:cx5="http://schemas.microsoft.com/office/drawing/2016/5/11/chartex" xmlns:cx6="http://schemas.microsoft.com/office/drawing/2016/5/12/chartex" xmlns:cx7="http://schemas.microsoft.com/office/drawing/2016/5/13/chartex" xmlns:cx8="http://schemas.microsoft.com/office/drawing/2016/5/14/chartex" xmlns:mc="http://schemas.openxmlformats.org/markup-compatibility/2006" xmlns:aink="http://schemas.microsoft.com/office/drawing/2016/ink" xmlns:am3d="http://schemas.microsoft.com/office/drawing/2017/model3d" xmlns:o="urn:schemas-microsoft-com:office:office" xmlns:r="http://schemas.openxmlformats.org/officeDocument/2006/relationships" xmlns:m="http://schemas.openxmlformats.org/officeDocument/2006/math" xmlns:v="urn:schemas-microsoft-com:vml" xmlns:wp14="http://schemas.microsoft.com/office/word/2010/wordprocessingDrawing" xmlns:wp="http://schemas.openxmlformats.org/drawingml/2006/wordprocessingDrawing" xmlns:w10="urn:schemas-microsoft-com:office:word" xmlns:w="http://schemas.openxmlformats.org/wordprocessingml/2006/main" xmlns:w14="http://schemas.microsoft.com/office/word/2010/wordml" xmlns:w15="http://schemas.microsoft.com/office/word/2012/wordml" xmlns:w16cex="http://schemas.microsoft.com/office/word/2018/wordml/cex" xmlns:w16cid="http://schemas.microsoft.com/office/word/2016/wordml/cid" xmlns:w16="http://schemas.microsoft.com/office/word/2018/wordml" xmlns:w16sdtdh="http://schemas.microsoft.com/office/word/2020/wordml/sdtdatahash" xmlns:w16se="http://schemas.microsoft.com/office/word/2015/wordml/symex" xmlns:wpg="http://schemas.microsoft.com/office/word/2010/wordprocessingGroup" xmlns:wpi="http://schemas.microsoft.com/office/word/2010/wordprocessingInk" xmlns:wne="http://schemas.microsoft.com/office/word/2006/wordml" xmlns:wps="http://schemas.microsoft.com/office/word/2010/wordprocessingShape" mc:Ignorable="w14 w15 w16se w16cid w16 w16cex w16sdtdh wp14">
+<w:numbering xmlns:wpc="http://schemas.microsoft.com/office/word/2010/wordprocessingCanvas" xmlns:cx="http://schemas.microsoft.com/office/drawing/2014/chartex" xmlns:cx1="http://schemas.microsoft.com/office/drawing/2015/9/8/chartex" xmlns:cx2="http://schemas.microsoft.com/office/drawing/2015/10/21/chartex" xmlns:cx3="http://schemas.microsoft.com/office/drawing/2016/5/9/chartex" xmlns:cx4="http://schemas.microsoft.com/office/drawing/2016/5/10/chartex" xmlns:cx5="http://schemas.microsoft.com/office/drawing/2016/5/11/chartex" xmlns:cx6="http://schemas.microsoft.com/office/drawing/2016/5/12/chartex" xmlns:cx7="http://schemas.microsoft.com/office/drawing/2016/5/13/chartex" xmlns:cx8="http://schemas.microsoft.com/office/drawing/2016/5/14/chartex" xmlns:mc="http://schemas.openxmlformats.org/markup-compatibility/2006" xmlns:aink="http://schemas.microsoft.com/office/drawing/2016/ink" xmlns:am3d="http://schemas.microsoft.com/office/drawing/2017/model3d" xmlns:o="urn:schemas-microsoft-com:office:office" xmlns:oel="http://schemas.microsoft.com/office/2019/extlst" xmlns:r="http://schemas.openxmlformats.org/officeDocument/2006/relationships" xmlns:m="http://schemas.openxmlformats.org/officeDocument/2006/math" xmlns:v="urn:schemas-microsoft-com:vml" xmlns:wp14="http://schemas.microsoft.com/office/word/2010/wordprocessingDrawing" xmlns:wp="http://schemas.openxmlformats.org/drawingml/2006/wordprocessingDrawing" xmlns:w10="urn:schemas-microsoft-com:office:word" xmlns:w="http://schemas.openxmlformats.org/wordprocessingml/2006/main" xmlns:w14="http://schemas.microsoft.com/office/word/2010/wordml" xmlns:w15="http://schemas.microsoft.com/office/word/2012/wordml" xmlns:w16cex="http://schemas.microsoft.com/office/word/2018/wordml/cex" xmlns:w16cid="http://schemas.microsoft.com/office/word/2016/wordml/cid" xmlns:w16="http://schemas.microsoft.com/office/word/2018/wordml" xmlns:w16sdtdh="http://schemas.microsoft.com/office/word/2020/wordml/sdtdatahash" xmlns:w16se="http://schemas.microsoft.com/office/word/2015/wordml/symex" xmlns:wpg="http://schemas.microsoft.com/office/word/2010/wordprocessingGroup" xmlns:wpi="http://schemas.microsoft.com/office/word/2010/wordprocessingInk" xmlns:wne="http://schemas.microsoft.com/office/word/2006/wordml" xmlns:wps="http://schemas.microsoft.com/office/word/2010/wordprocessingShape" mc:Ignorable="w14 w15 w16se w16cid w16 w16cex w16sdtdh wp14">
   <w:abstractNum w:abstractNumId="0" w15:restartNumberingAfterBreak="0">
     <w:nsid w:val="11342C63"/>
     <w:multiLevelType w:val="hybridMultilevel"/>
@@ -34614,16 +36080,16 @@
       </w:rPr>
     </w:lvl>
   </w:abstractNum>
-  <w:num w:numId="1">
+  <w:num w:numId="1" w16cid:durableId="664937819">
     <w:abstractNumId w:val="2"/>
   </w:num>
-  <w:num w:numId="2">
+  <w:num w:numId="2" w16cid:durableId="1317536205">
     <w:abstractNumId w:val="0"/>
   </w:num>
-  <w:num w:numId="3">
+  <w:num w:numId="3" w16cid:durableId="832258310">
     <w:abstractNumId w:val="1"/>
   </w:num>
-  <w:num w:numId="4">
+  <w:num w:numId="4" w16cid:durableId="938947873">
     <w:abstractNumId w:val="3"/>
   </w:num>
 </w:numbering>

</xml_diff>